<commit_message>
Add upload file API
</commit_message>
<xml_diff>
--- a/assets/example.docx
+++ b/assets/example.docx
@@ -1,6 +1,6 @@
 
 <file path=word/document.xml><?xml version="1.0" encoding="utf-8"?>
-<w:document xmlns:wpc="http://schemas.microsoft.com/office/word/2010/wordprocessingCanvas" xmlns:mc="http://schemas.openxmlformats.org/markup-compatibility/2006" xmlns:o="urn:schemas-microsoft-com:office:office" xmlns:r="http://schemas.openxmlformats.org/officeDocument/2006/relationships" xmlns:m="http://schemas.openxmlformats.org/officeDocument/2006/math" xmlns:v="urn:schemas-microsoft-com:vml" xmlns:wp14="http://schemas.microsoft.com/office/word/2010/wordprocessingDrawing" xmlns:wp="http://schemas.openxmlformats.org/drawingml/2006/wordprocessingDrawing" xmlns:w10="urn:schemas-microsoft-com:office:word" xmlns:w="http://schemas.openxmlformats.org/wordprocessingml/2006/main" xmlns:w14="http://schemas.microsoft.com/office/word/2010/wordml" xmlns:wpg="http://schemas.microsoft.com/office/word/2010/wordprocessingGroup" xmlns:wpi="http://schemas.microsoft.com/office/word/2010/wordprocessingInk" xmlns:wne="http://schemas.microsoft.com/office/word/2006/wordml" xmlns:wps="http://schemas.microsoft.com/office/word/2010/wordprocessingShape" mc:Ignorable="w14 wp14">
+<w:document xmlns:wpc="http://schemas.microsoft.com/office/word/2010/wordprocessingCanvas" xmlns:cx="http://schemas.microsoft.com/office/drawing/2014/chartex" xmlns:cx1="http://schemas.microsoft.com/office/drawing/2015/9/8/chartex" xmlns:cx2="http://schemas.microsoft.com/office/drawing/2015/10/21/chartex" xmlns:cx3="http://schemas.microsoft.com/office/drawing/2016/5/9/chartex" xmlns:cx4="http://schemas.microsoft.com/office/drawing/2016/5/10/chartex" xmlns:cx5="http://schemas.microsoft.com/office/drawing/2016/5/11/chartex" xmlns:cx6="http://schemas.microsoft.com/office/drawing/2016/5/12/chartex" xmlns:cx7="http://schemas.microsoft.com/office/drawing/2016/5/13/chartex" xmlns:cx8="http://schemas.microsoft.com/office/drawing/2016/5/14/chartex" xmlns:mc="http://schemas.openxmlformats.org/markup-compatibility/2006" xmlns:aink="http://schemas.microsoft.com/office/drawing/2016/ink" xmlns:am3d="http://schemas.microsoft.com/office/drawing/2017/model3d" xmlns:o="urn:schemas-microsoft-com:office:office" xmlns:oel="http://schemas.microsoft.com/office/2019/extlst" xmlns:r="http://schemas.openxmlformats.org/officeDocument/2006/relationships" xmlns:m="http://schemas.openxmlformats.org/officeDocument/2006/math" xmlns:v="urn:schemas-microsoft-com:vml" xmlns:wp14="http://schemas.microsoft.com/office/word/2010/wordprocessingDrawing" xmlns:wp="http://schemas.openxmlformats.org/drawingml/2006/wordprocessingDrawing" xmlns:w10="urn:schemas-microsoft-com:office:word" xmlns:w="http://schemas.openxmlformats.org/wordprocessingml/2006/main" xmlns:w14="http://schemas.microsoft.com/office/word/2010/wordml" xmlns:w15="http://schemas.microsoft.com/office/word/2012/wordml" xmlns:w16cex="http://schemas.microsoft.com/office/word/2018/wordml/cex" xmlns:w16cid="http://schemas.microsoft.com/office/word/2016/wordml/cid" xmlns:w16="http://schemas.microsoft.com/office/word/2018/wordml" xmlns:w16du="http://schemas.microsoft.com/office/word/2023/wordml/word16du" xmlns:w16sdtdh="http://schemas.microsoft.com/office/word/2020/wordml/sdtdatahash" xmlns:w16se="http://schemas.microsoft.com/office/word/2015/wordml/symex" xmlns:wpg="http://schemas.microsoft.com/office/word/2010/wordprocessingGroup" xmlns:wpi="http://schemas.microsoft.com/office/word/2010/wordprocessingInk" xmlns:wne="http://schemas.microsoft.com/office/word/2006/wordml" xmlns:wps="http://schemas.microsoft.com/office/word/2010/wordprocessingShape" mc:Ignorable="w14 w15 w16se w16cid w16 w16cex w16sdtdh wp14">
   <w:body>
     <w:tbl>
       <w:tblPr>
@@ -383,7 +383,7 @@
           <w:sz w:val="24"/>
           <w:szCs w:val="24"/>
         </w:rPr>
-        <w:object w:dxaOrig="180" w:dyaOrig="240">
+        <w:object w:dxaOrig="180" w:dyaOrig="240" w14:anchorId="718F31A5">
           <v:shapetype id="_x0000_t75" coordsize="21600,21600" o:spt="75" o:preferrelative="t" path="m@4@5l@4@11@9@11@9@5xe" filled="f" stroked="f">
             <v:stroke joinstyle="miter"/>
             <v:formulas>
@@ -403,10 +403,10 @@
             <v:path o:extrusionok="f" gradientshapeok="t" o:connecttype="rect"/>
             <o:lock v:ext="edit" aspectratio="t"/>
           </v:shapetype>
-          <v:shape id="_x0000_i1025" type="#_x0000_t75" style="width:9.1pt;height:12.1pt" o:ole="">
-            <v:imagedata r:id="rId8" o:title=""/>
-          </v:shape>
-          <o:OLEObject Type="Embed" ProgID="Equation.DSMT4" ShapeID="_x0000_i1025" DrawAspect="Content" ObjectID="_1719400438" r:id="rId9"/>
+          <v:shape id="_x0000_i1025" type="#_x0000_t75" style="width:9pt;height:12pt" o:ole="">
+            <v:imagedata r:id="rId7" o:title=""/>
+          </v:shape>
+          <o:OLEObject Type="Embed" ProgID="Equation.DSMT4" ShapeID="_x0000_i1025" DrawAspect="Content" ObjectID="_1751005349" r:id="rId8"/>
         </w:object>
       </w:r>
       <w:r>
@@ -426,11 +426,11 @@
           <w:sz w:val="24"/>
           <w:szCs w:val="24"/>
         </w:rPr>
-        <w:object w:dxaOrig="240" w:dyaOrig="260">
-          <v:shape id="_x0000_i1026" type="#_x0000_t75" style="width:12.1pt;height:12.7pt" o:ole="">
-            <v:imagedata r:id="rId10" o:title=""/>
-          </v:shape>
-          <o:OLEObject Type="Embed" ProgID="Equation.DSMT4" ShapeID="_x0000_i1026" DrawAspect="Content" ObjectID="_1719400439" r:id="rId11"/>
+        <w:object w:dxaOrig="240" w:dyaOrig="260" w14:anchorId="1D706A00">
+          <v:shape id="_x0000_i1026" type="#_x0000_t75" style="width:12pt;height:12.6pt" o:ole="">
+            <v:imagedata r:id="rId9" o:title=""/>
+          </v:shape>
+          <o:OLEObject Type="Embed" ProgID="Equation.DSMT4" ShapeID="_x0000_i1026" DrawAspect="Content" ObjectID="_1751005350" r:id="rId10"/>
         </w:object>
       </w:r>
       <w:r>
@@ -450,11 +450,11 @@
           <w:sz w:val="24"/>
           <w:szCs w:val="24"/>
         </w:rPr>
-        <w:object w:dxaOrig="240" w:dyaOrig="320">
-          <v:shape id="_x0000_i1027" type="#_x0000_t75" style="width:12.1pt;height:15.75pt" o:ole="">
-            <v:imagedata r:id="rId12" o:title=""/>
-          </v:shape>
-          <o:OLEObject Type="Embed" ProgID="Equation.DSMT4" ShapeID="_x0000_i1027" DrawAspect="Content" ObjectID="_1719400440" r:id="rId13"/>
+        <w:object w:dxaOrig="240" w:dyaOrig="320" w14:anchorId="7C9F3A91">
+          <v:shape id="_x0000_i1027" type="#_x0000_t75" style="width:12pt;height:15.6pt" o:ole="">
+            <v:imagedata r:id="rId11" o:title=""/>
+          </v:shape>
+          <o:OLEObject Type="Embed" ProgID="Equation.DSMT4" ShapeID="_x0000_i1027" DrawAspect="Content" ObjectID="_1751005351" r:id="rId12"/>
         </w:object>
       </w:r>
       <w:r>
@@ -474,11 +474,11 @@
           <w:sz w:val="24"/>
           <w:szCs w:val="24"/>
         </w:rPr>
-        <w:object w:dxaOrig="240" w:dyaOrig="260">
-          <v:shape id="_x0000_i1028" type="#_x0000_t75" style="width:12.1pt;height:12.7pt" o:ole="">
-            <v:imagedata r:id="rId14" o:title=""/>
-          </v:shape>
-          <o:OLEObject Type="Embed" ProgID="Equation.DSMT4" ShapeID="_x0000_i1028" DrawAspect="Content" ObjectID="_1719400441" r:id="rId15"/>
+        <w:object w:dxaOrig="240" w:dyaOrig="260" w14:anchorId="0396D234">
+          <v:shape id="_x0000_i1028" type="#_x0000_t75" style="width:12pt;height:12.6pt" o:ole="">
+            <v:imagedata r:id="rId13" o:title=""/>
+          </v:shape>
+          <o:OLEObject Type="Embed" ProgID="Equation.DSMT4" ShapeID="_x0000_i1028" DrawAspect="Content" ObjectID="_1751005352" r:id="rId14"/>
         </w:object>
       </w:r>
       <w:r>
@@ -507,7 +507,21 @@
           <w:b/>
         </w:rPr>
         <w:tab/>
-        <w:t xml:space="preserve">A. </w:t>
+      </w:r>
+      <w:r>
+        <w:rPr>
+          <w:rStyle w:val="YoungMixChar"/>
+          <w:b/>
+          <w:color w:val="FF0000"/>
+        </w:rPr>
+        <w:t>A.</w:t>
+      </w:r>
+      <w:r>
+        <w:rPr>
+          <w:rStyle w:val="YoungMixChar"/>
+          <w:b/>
+        </w:rPr>
+        <w:t xml:space="preserve"> </w:t>
       </w:r>
       <w:r>
         <w:rPr>
@@ -517,27 +531,19 @@
           <w:sz w:val="24"/>
           <w:szCs w:val="24"/>
         </w:rPr>
-        <w:object w:dxaOrig="900" w:dyaOrig="360">
-          <v:shape id="_x0000_i1198" type="#_x0000_t75" style="width:44.75pt;height:18.15pt" o:ole="">
-            <v:imagedata r:id="rId16" o:title=""/>
-          </v:shape>
-          <o:OLEObject Type="Embed" ProgID="Equation.DSMT4" ShapeID="_x0000_i1198" DrawAspect="Content" ObjectID="_1719400442" r:id="rId17"/>
-        </w:object>
-      </w:r>
-      <w:r>
-        <w:rPr>
-          <w:rStyle w:val="YoungMixChar"/>
-          <w:b/>
-        </w:rPr>
-        <w:tab/>
-      </w:r>
-      <w:bookmarkStart w:id="0" w:name="_GoBack"/>
-      <w:bookmarkEnd w:id="0"/>
-      <w:r>
-        <w:rPr>
-          <w:rStyle w:val="YoungMixChar"/>
-          <w:b/>
-        </w:rPr>
+        <w:object w:dxaOrig="900" w:dyaOrig="360" w14:anchorId="4C0ABC61">
+          <v:shape id="_x0000_i1029" type="#_x0000_t75" style="width:45pt;height:18pt" o:ole="">
+            <v:imagedata r:id="rId15" o:title=""/>
+          </v:shape>
+          <o:OLEObject Type="Embed" ProgID="Equation.DSMT4" ShapeID="_x0000_i1029" DrawAspect="Content" ObjectID="_1751005353" r:id="rId16"/>
+        </w:object>
+      </w:r>
+      <w:r>
+        <w:rPr>
+          <w:rStyle w:val="YoungMixChar"/>
+          <w:b/>
+        </w:rPr>
+        <w:tab/>
         <w:t xml:space="preserve">B. </w:t>
       </w:r>
       <w:r>
@@ -548,11 +554,11 @@
           <w:sz w:val="24"/>
           <w:szCs w:val="24"/>
         </w:rPr>
-        <w:object w:dxaOrig="859" w:dyaOrig="660">
-          <v:shape id="_x0000_i1029" type="#_x0000_t75" style="width:42.95pt;height:33.3pt" o:ole="">
-            <v:imagedata r:id="rId18" o:title=""/>
-          </v:shape>
-          <o:OLEObject Type="Embed" ProgID="Equation.DSMT4" ShapeID="_x0000_i1029" DrawAspect="Content" ObjectID="_1719400443" r:id="rId19"/>
+        <w:object w:dxaOrig="859" w:dyaOrig="660" w14:anchorId="52E9A483">
+          <v:shape id="_x0000_i1030" type="#_x0000_t75" style="width:43.2pt;height:33pt" o:ole="">
+            <v:imagedata r:id="rId17" o:title=""/>
+          </v:shape>
+          <o:OLEObject Type="Embed" ProgID="Equation.DSMT4" ShapeID="_x0000_i1030" DrawAspect="Content" ObjectID="_1751005354" r:id="rId18"/>
         </w:object>
       </w:r>
       <w:r>
@@ -580,11 +586,11 @@
           <w:sz w:val="24"/>
           <w:szCs w:val="24"/>
         </w:rPr>
-        <w:object w:dxaOrig="920" w:dyaOrig="360">
-          <v:shape id="_x0000_i1030" type="#_x0000_t75" style="width:46pt;height:18.15pt" o:ole="">
-            <v:imagedata r:id="rId20" o:title=""/>
-          </v:shape>
-          <o:OLEObject Type="Embed" ProgID="Equation.DSMT4" ShapeID="_x0000_i1030" DrawAspect="Content" ObjectID="_1719400444" r:id="rId21"/>
+        <w:object w:dxaOrig="920" w:dyaOrig="360" w14:anchorId="6859162C">
+          <v:shape id="_x0000_i1031" type="#_x0000_t75" style="width:46.2pt;height:18pt" o:ole="">
+            <v:imagedata r:id="rId19" o:title=""/>
+          </v:shape>
+          <o:OLEObject Type="Embed" ProgID="Equation.DSMT4" ShapeID="_x0000_i1031" DrawAspect="Content" ObjectID="_1751005355" r:id="rId20"/>
         </w:object>
       </w:r>
       <w:r>
@@ -603,11 +609,11 @@
           <w:sz w:val="24"/>
           <w:szCs w:val="24"/>
         </w:rPr>
-        <w:object w:dxaOrig="900" w:dyaOrig="620">
-          <v:shape id="_x0000_i1031" type="#_x0000_t75" style="width:44.75pt;height:30.85pt" o:ole="">
-            <v:imagedata r:id="rId22" o:title=""/>
-          </v:shape>
-          <o:OLEObject Type="Embed" ProgID="Equation.DSMT4" ShapeID="_x0000_i1031" DrawAspect="Content" ObjectID="_1719400445" r:id="rId23"/>
+        <w:object w:dxaOrig="900" w:dyaOrig="620" w14:anchorId="3CB474FE">
+          <v:shape id="_x0000_i1032" type="#_x0000_t75" style="width:45pt;height:30.6pt" o:ole="">
+            <v:imagedata r:id="rId21" o:title=""/>
+          </v:shape>
+          <o:OLEObject Type="Embed" ProgID="Equation.DSMT4" ShapeID="_x0000_i1032" DrawAspect="Content" ObjectID="_1751005356" r:id="rId22"/>
         </w:object>
       </w:r>
     </w:p>
@@ -674,11 +680,11 @@
           <w:sz w:val="24"/>
           <w:szCs w:val="24"/>
         </w:rPr>
-        <w:object w:dxaOrig="279" w:dyaOrig="260">
-          <v:shape id="_x0000_i1032" type="#_x0000_t75" style="width:14.5pt;height:12.7pt" o:ole="">
-            <v:imagedata r:id="rId24" o:title=""/>
-          </v:shape>
-          <o:OLEObject Type="Embed" ProgID="Equation.DSMT4" ShapeID="_x0000_i1032" DrawAspect="Content" ObjectID="_1719400446" r:id="rId25"/>
+        <w:object w:dxaOrig="279" w:dyaOrig="260" w14:anchorId="71F91A66">
+          <v:shape id="_x0000_i1033" type="#_x0000_t75" style="width:14.4pt;height:12.6pt" o:ole="">
+            <v:imagedata r:id="rId23" o:title=""/>
+          </v:shape>
+          <o:OLEObject Type="Embed" ProgID="Equation.DSMT4" ShapeID="_x0000_i1033" DrawAspect="Content" ObjectID="_1751005357" r:id="rId24"/>
         </w:object>
       </w:r>
       <w:r>
@@ -715,11 +721,11 @@
           <w:sz w:val="24"/>
           <w:szCs w:val="24"/>
         </w:rPr>
-        <w:object w:dxaOrig="340" w:dyaOrig="360">
-          <v:shape id="_x0000_i1033" type="#_x0000_t75" style="width:17.55pt;height:18.15pt" o:ole="">
-            <v:imagedata r:id="rId26" o:title=""/>
-          </v:shape>
-          <o:OLEObject Type="Embed" ProgID="Equation.DSMT4" ShapeID="_x0000_i1033" DrawAspect="Content" ObjectID="_1719400447" r:id="rId27"/>
+        <w:object w:dxaOrig="340" w:dyaOrig="360" w14:anchorId="7C76AAFF">
+          <v:shape id="_x0000_i1034" type="#_x0000_t75" style="width:17.4pt;height:18pt" o:ole="">
+            <v:imagedata r:id="rId25" o:title=""/>
+          </v:shape>
+          <o:OLEObject Type="Embed" ProgID="Equation.DSMT4" ShapeID="_x0000_i1034" DrawAspect="Content" ObjectID="_1751005358" r:id="rId26"/>
         </w:object>
       </w:r>
       <w:r>
@@ -737,7 +743,21 @@
           <w:b/>
         </w:rPr>
         <w:tab/>
-        <w:t xml:space="preserve">C. </w:t>
+      </w:r>
+      <w:r>
+        <w:rPr>
+          <w:rStyle w:val="YoungMixChar"/>
+          <w:b/>
+          <w:color w:val="FF0000"/>
+        </w:rPr>
+        <w:t>C.</w:t>
+      </w:r>
+      <w:r>
+        <w:rPr>
+          <w:rStyle w:val="YoungMixChar"/>
+          <w:b/>
+        </w:rPr>
+        <w:t xml:space="preserve"> </w:t>
       </w:r>
       <w:r>
         <w:rPr>
@@ -756,11 +776,11 @@
           <w:sz w:val="24"/>
           <w:szCs w:val="24"/>
         </w:rPr>
-        <w:object w:dxaOrig="340" w:dyaOrig="360">
-          <v:shape id="_x0000_i1034" type="#_x0000_t75" style="width:17.55pt;height:18.15pt" o:ole="">
-            <v:imagedata r:id="rId28" o:title=""/>
-          </v:shape>
-          <o:OLEObject Type="Embed" ProgID="Equation.DSMT4" ShapeID="_x0000_i1034" DrawAspect="Content" ObjectID="_1719400448" r:id="rId29"/>
+        <w:object w:dxaOrig="340" w:dyaOrig="360" w14:anchorId="6F8AE0DC">
+          <v:shape id="_x0000_i1035" type="#_x0000_t75" style="width:17.4pt;height:18pt" o:ole="">
+            <v:imagedata r:id="rId27" o:title=""/>
+          </v:shape>
+          <o:OLEObject Type="Embed" ProgID="Equation.DSMT4" ShapeID="_x0000_i1035" DrawAspect="Content" ObjectID="_1751005359" r:id="rId28"/>
         </w:object>
       </w:r>
       <w:r>
@@ -797,11 +817,11 @@
           <w:sz w:val="24"/>
           <w:szCs w:val="24"/>
         </w:rPr>
-        <w:object w:dxaOrig="240" w:dyaOrig="220">
-          <v:shape id="_x0000_i1035" type="#_x0000_t75" style="width:12.1pt;height:11.5pt" o:ole="">
-            <v:imagedata r:id="rId30" o:title=""/>
-          </v:shape>
-          <o:OLEObject Type="Embed" ProgID="Equation.DSMT4" ShapeID="_x0000_i1035" DrawAspect="Content" ObjectID="_1719400449" r:id="rId31"/>
+        <w:object w:dxaOrig="240" w:dyaOrig="220" w14:anchorId="3DE14B3D">
+          <v:shape id="_x0000_i1036" type="#_x0000_t75" style="width:12pt;height:11.4pt" o:ole="">
+            <v:imagedata r:id="rId29" o:title=""/>
+          </v:shape>
+          <o:OLEObject Type="Embed" ProgID="Equation.DSMT4" ShapeID="_x0000_i1036" DrawAspect="Content" ObjectID="_1751005360" r:id="rId30"/>
         </w:object>
       </w:r>
       <w:r>
@@ -849,11 +869,11 @@
           <w:sz w:val="24"/>
           <w:szCs w:val="24"/>
         </w:rPr>
-        <w:object w:dxaOrig="720" w:dyaOrig="320">
-          <v:shape id="_x0000_i1036" type="#_x0000_t75" style="width:36.3pt;height:15.75pt" o:ole="">
-            <v:imagedata r:id="rId32" o:title=""/>
-          </v:shape>
-          <o:OLEObject Type="Embed" ProgID="Equation.DSMT4" ShapeID="_x0000_i1036" DrawAspect="Content" ObjectID="_1719400450" r:id="rId33"/>
+        <w:object w:dxaOrig="720" w:dyaOrig="320" w14:anchorId="07102B9F">
+          <v:shape id="_x0000_i1037" type="#_x0000_t75" style="width:36pt;height:15.6pt" o:ole="">
+            <v:imagedata r:id="rId31" o:title=""/>
+          </v:shape>
+          <o:OLEObject Type="Embed" ProgID="Equation.DSMT4" ShapeID="_x0000_i1037" DrawAspect="Content" ObjectID="_1751005361" r:id="rId32"/>
         </w:object>
       </w:r>
       <w:r>
@@ -891,11 +911,11 @@
           <w:sz w:val="24"/>
           <w:szCs w:val="24"/>
         </w:rPr>
-        <w:object w:dxaOrig="320" w:dyaOrig="360">
-          <v:shape id="_x0000_i1037" type="#_x0000_t75" style="width:15.75pt;height:18.15pt" o:ole="">
-            <v:imagedata r:id="rId34" o:title=""/>
-          </v:shape>
-          <o:OLEObject Type="Embed" ProgID="Equation.DSMT4" ShapeID="_x0000_i1037" DrawAspect="Content" ObjectID="_1719400451" r:id="rId35"/>
+        <w:object w:dxaOrig="320" w:dyaOrig="360" w14:anchorId="126618AE">
+          <v:shape id="_x0000_i1038" type="#_x0000_t75" style="width:15.6pt;height:18pt" o:ole="">
+            <v:imagedata r:id="rId33" o:title=""/>
+          </v:shape>
+          <o:OLEObject Type="Embed" ProgID="Equation.DSMT4" ShapeID="_x0000_i1038" DrawAspect="Content" ObjectID="_1751005362" r:id="rId34"/>
         </w:object>
       </w:r>
       <w:r>
@@ -915,11 +935,11 @@
           <w:sz w:val="24"/>
           <w:szCs w:val="24"/>
         </w:rPr>
-        <w:object w:dxaOrig="320" w:dyaOrig="360">
-          <v:shape id="_x0000_i1038" type="#_x0000_t75" style="width:15.75pt;height:18.15pt" o:ole="">
-            <v:imagedata r:id="rId36" o:title=""/>
-          </v:shape>
-          <o:OLEObject Type="Embed" ProgID="Equation.DSMT4" ShapeID="_x0000_i1038" DrawAspect="Content" ObjectID="_1719400452" r:id="rId37"/>
+        <w:object w:dxaOrig="320" w:dyaOrig="360" w14:anchorId="71CD7B3D">
+          <v:shape id="_x0000_i1039" type="#_x0000_t75" style="width:15.6pt;height:18pt" o:ole="">
+            <v:imagedata r:id="rId35" o:title=""/>
+          </v:shape>
+          <o:OLEObject Type="Embed" ProgID="Equation.DSMT4" ShapeID="_x0000_i1039" DrawAspect="Content" ObjectID="_1751005363" r:id="rId36"/>
         </w:object>
       </w:r>
       <w:r>
@@ -939,11 +959,11 @@
           <w:sz w:val="24"/>
           <w:szCs w:val="24"/>
         </w:rPr>
-        <w:object w:dxaOrig="820" w:dyaOrig="360">
-          <v:shape id="_x0000_i1039" type="#_x0000_t75" style="width:41.15pt;height:18.15pt" o:ole="">
-            <v:imagedata r:id="rId38" o:title=""/>
-          </v:shape>
-          <o:OLEObject Type="Embed" ProgID="Equation.DSMT4" ShapeID="_x0000_i1039" DrawAspect="Content" ObjectID="_1719400453" r:id="rId39"/>
+        <w:object w:dxaOrig="820" w:dyaOrig="360" w14:anchorId="72FDBD8E">
+          <v:shape id="_x0000_i1040" type="#_x0000_t75" style="width:41.4pt;height:18pt" o:ole="">
+            <v:imagedata r:id="rId37" o:title=""/>
+          </v:shape>
+          <o:OLEObject Type="Embed" ProgID="Equation.DSMT4" ShapeID="_x0000_i1040" DrawAspect="Content" ObjectID="_1751005364" r:id="rId38"/>
         </w:object>
       </w:r>
       <w:r>
@@ -963,11 +983,11 @@
           <w:sz w:val="24"/>
           <w:szCs w:val="24"/>
         </w:rPr>
-        <w:object w:dxaOrig="220" w:dyaOrig="260">
-          <v:shape id="_x0000_i1040" type="#_x0000_t75" style="width:11.5pt;height:12.7pt" o:ole="">
-            <v:imagedata r:id="rId40" o:title=""/>
-          </v:shape>
-          <o:OLEObject Type="Embed" ProgID="Equation.DSMT4" ShapeID="_x0000_i1040" DrawAspect="Content" ObjectID="_1719400454" r:id="rId41"/>
+        <w:object w:dxaOrig="220" w:dyaOrig="260" w14:anchorId="0B5DEE18">
+          <v:shape id="_x0000_i1041" type="#_x0000_t75" style="width:11.4pt;height:12.6pt" o:ole="">
+            <v:imagedata r:id="rId39" o:title=""/>
+          </v:shape>
+          <o:OLEObject Type="Embed" ProgID="Equation.DSMT4" ShapeID="_x0000_i1041" DrawAspect="Content" ObjectID="_1751005365" r:id="rId40"/>
         </w:object>
       </w:r>
       <w:r>
@@ -1006,11 +1026,11 @@
           <w:sz w:val="24"/>
           <w:szCs w:val="24"/>
         </w:rPr>
-        <w:object w:dxaOrig="660" w:dyaOrig="620">
-          <v:shape id="_x0000_i1041" type="#_x0000_t75" style="width:33.3pt;height:30.85pt" o:ole="">
-            <v:imagedata r:id="rId42" o:title=""/>
-          </v:shape>
-          <o:OLEObject Type="Embed" ProgID="Equation.DSMT4" ShapeID="_x0000_i1041" DrawAspect="Content" ObjectID="_1719400455" r:id="rId43"/>
+        <w:object w:dxaOrig="660" w:dyaOrig="620" w14:anchorId="2D83CBC9">
+          <v:shape id="_x0000_i1042" type="#_x0000_t75" style="width:33pt;height:30.6pt" o:ole="">
+            <v:imagedata r:id="rId41" o:title=""/>
+          </v:shape>
+          <o:OLEObject Type="Embed" ProgID="Equation.DSMT4" ShapeID="_x0000_i1042" DrawAspect="Content" ObjectID="_1751005366" r:id="rId42"/>
         </w:object>
       </w:r>
       <w:r>
@@ -1038,11 +1058,11 @@
           <w:sz w:val="24"/>
           <w:szCs w:val="24"/>
         </w:rPr>
-        <w:object w:dxaOrig="660" w:dyaOrig="620">
-          <v:shape id="_x0000_i1042" type="#_x0000_t75" style="width:33.3pt;height:30.85pt" o:ole="">
-            <v:imagedata r:id="rId44" o:title=""/>
-          </v:shape>
-          <o:OLEObject Type="Embed" ProgID="Equation.DSMT4" ShapeID="_x0000_i1042" DrawAspect="Content" ObjectID="_1719400456" r:id="rId45"/>
+        <w:object w:dxaOrig="660" w:dyaOrig="620" w14:anchorId="342DB949">
+          <v:shape id="_x0000_i1043" type="#_x0000_t75" style="width:33pt;height:30.6pt" o:ole="">
+            <v:imagedata r:id="rId43" o:title=""/>
+          </v:shape>
+          <o:OLEObject Type="Embed" ProgID="Equation.DSMT4" ShapeID="_x0000_i1043" DrawAspect="Content" ObjectID="_1751005367" r:id="rId44"/>
         </w:object>
       </w:r>
       <w:r>
@@ -1070,11 +1090,11 @@
           <w:sz w:val="24"/>
           <w:szCs w:val="24"/>
         </w:rPr>
-        <w:object w:dxaOrig="580" w:dyaOrig="320">
-          <v:shape id="_x0000_i1043" type="#_x0000_t75" style="width:29.05pt;height:15.75pt" o:ole="">
-            <v:imagedata r:id="rId46" o:title=""/>
-          </v:shape>
-          <o:OLEObject Type="Embed" ProgID="Equation.DSMT4" ShapeID="_x0000_i1043" DrawAspect="Content" ObjectID="_1719400457" r:id="rId47"/>
+        <w:object w:dxaOrig="580" w:dyaOrig="320" w14:anchorId="5929E223">
+          <v:shape id="_x0000_i1044" type="#_x0000_t75" style="width:28.8pt;height:15.6pt" o:ole="">
+            <v:imagedata r:id="rId45" o:title=""/>
+          </v:shape>
+          <o:OLEObject Type="Embed" ProgID="Equation.DSMT4" ShapeID="_x0000_i1044" DrawAspect="Content" ObjectID="_1751005368" r:id="rId46"/>
         </w:object>
       </w:r>
       <w:r>
@@ -1102,11 +1122,11 @@
           <w:sz w:val="24"/>
           <w:szCs w:val="24"/>
         </w:rPr>
-        <w:object w:dxaOrig="660" w:dyaOrig="620">
-          <v:shape id="_x0000_i1044" type="#_x0000_t75" style="width:33.3pt;height:30.85pt" o:ole="">
-            <v:imagedata r:id="rId48" o:title=""/>
-          </v:shape>
-          <o:OLEObject Type="Embed" ProgID="Equation.DSMT4" ShapeID="_x0000_i1044" DrawAspect="Content" ObjectID="_1719400458" r:id="rId49"/>
+        <w:object w:dxaOrig="660" w:dyaOrig="620" w14:anchorId="36D53088">
+          <v:shape id="_x0000_i1045" type="#_x0000_t75" style="width:33pt;height:30.6pt" o:ole="">
+            <v:imagedata r:id="rId47" o:title=""/>
+          </v:shape>
+          <o:OLEObject Type="Embed" ProgID="Equation.DSMT4" ShapeID="_x0000_i1045" DrawAspect="Content" ObjectID="_1751005369" r:id="rId48"/>
         </w:object>
       </w:r>
       <w:r>
@@ -1154,11 +1174,11 @@
           <w:sz w:val="24"/>
           <w:szCs w:val="24"/>
         </w:rPr>
-        <w:object w:dxaOrig="139" w:dyaOrig="279">
-          <v:shape id="_x0000_i1045" type="#_x0000_t75" style="width:6.65pt;height:14.5pt" o:ole="">
-            <v:imagedata r:id="rId50" o:title=""/>
-          </v:shape>
-          <o:OLEObject Type="Embed" ProgID="Equation.DSMT4" ShapeID="_x0000_i1045" DrawAspect="Content" ObjectID="_1719400459" r:id="rId51"/>
+        <w:object w:dxaOrig="139" w:dyaOrig="279" w14:anchorId="2BB3A6C0">
+          <v:shape id="_x0000_i1046" type="#_x0000_t75" style="width:6.6pt;height:14.4pt" o:ole="">
+            <v:imagedata r:id="rId49" o:title=""/>
+          </v:shape>
+          <o:OLEObject Type="Embed" ProgID="Equation.DSMT4" ShapeID="_x0000_i1046" DrawAspect="Content" ObjectID="_1751005370" r:id="rId50"/>
         </w:object>
       </w:r>
       <w:r>
@@ -1214,11 +1234,11 @@
           <w:sz w:val="24"/>
           <w:szCs w:val="24"/>
         </w:rPr>
-        <w:object w:dxaOrig="300" w:dyaOrig="360">
-          <v:shape id="_x0000_i1046" type="#_x0000_t75" style="width:15.15pt;height:18.15pt" o:ole="">
-            <v:imagedata r:id="rId52" o:title=""/>
-          </v:shape>
-          <o:OLEObject Type="Embed" ProgID="Equation.DSMT4" ShapeID="_x0000_i1046" DrawAspect="Content" ObjectID="_1719400460" r:id="rId53"/>
+        <w:object w:dxaOrig="300" w:dyaOrig="360" w14:anchorId="2610E952">
+          <v:shape id="_x0000_i1047" type="#_x0000_t75" style="width:15pt;height:18pt" o:ole="">
+            <v:imagedata r:id="rId51" o:title=""/>
+          </v:shape>
+          <o:OLEObject Type="Embed" ProgID="Equation.DSMT4" ShapeID="_x0000_i1047" DrawAspect="Content" ObjectID="_1751005371" r:id="rId52"/>
         </w:object>
       </w:r>
       <w:r>
@@ -1257,11 +1277,11 @@
           <w:sz w:val="24"/>
           <w:szCs w:val="24"/>
         </w:rPr>
-        <w:object w:dxaOrig="820" w:dyaOrig="680">
-          <v:shape id="_x0000_i1047" type="#_x0000_t75" style="width:41.15pt;height:33.9pt" o:ole="">
-            <v:imagedata r:id="rId54" o:title=""/>
-          </v:shape>
-          <o:OLEObject Type="Embed" ProgID="Equation.DSMT4" ShapeID="_x0000_i1047" DrawAspect="Content" ObjectID="_1719400461" r:id="rId55"/>
+        <w:object w:dxaOrig="820" w:dyaOrig="680" w14:anchorId="71D3B2E5">
+          <v:shape id="_x0000_i1048" type="#_x0000_t75" style="width:41.4pt;height:33.6pt" o:ole="">
+            <v:imagedata r:id="rId53" o:title=""/>
+          </v:shape>
+          <o:OLEObject Type="Embed" ProgID="Equation.DSMT4" ShapeID="_x0000_i1048" DrawAspect="Content" ObjectID="_1751005372" r:id="rId54"/>
         </w:object>
       </w:r>
       <w:r>
@@ -1280,11 +1300,11 @@
           <w:sz w:val="24"/>
           <w:szCs w:val="24"/>
         </w:rPr>
-        <w:object w:dxaOrig="900" w:dyaOrig="360">
-          <v:shape id="_x0000_i1048" type="#_x0000_t75" style="width:44.75pt;height:18.15pt" o:ole="">
-            <v:imagedata r:id="rId56" o:title=""/>
-          </v:shape>
-          <o:OLEObject Type="Embed" ProgID="Equation.DSMT4" ShapeID="_x0000_i1048" DrawAspect="Content" ObjectID="_1719400462" r:id="rId57"/>
+        <w:object w:dxaOrig="900" w:dyaOrig="360" w14:anchorId="6182FFAA">
+          <v:shape id="_x0000_i1049" type="#_x0000_t75" style="width:45pt;height:18pt" o:ole="">
+            <v:imagedata r:id="rId55" o:title=""/>
+          </v:shape>
+          <o:OLEObject Type="Embed" ProgID="Equation.DSMT4" ShapeID="_x0000_i1049" DrawAspect="Content" ObjectID="_1751005373" r:id="rId56"/>
         </w:object>
       </w:r>
       <w:r>
@@ -1303,11 +1323,11 @@
           <w:sz w:val="24"/>
           <w:szCs w:val="24"/>
         </w:rPr>
-        <w:object w:dxaOrig="820" w:dyaOrig="620">
-          <v:shape id="_x0000_i1049" type="#_x0000_t75" style="width:41.15pt;height:30.85pt" o:ole="">
-            <v:imagedata r:id="rId58" o:title=""/>
-          </v:shape>
-          <o:OLEObject Type="Embed" ProgID="Equation.DSMT4" ShapeID="_x0000_i1049" DrawAspect="Content" ObjectID="_1719400463" r:id="rId59"/>
+        <w:object w:dxaOrig="820" w:dyaOrig="620" w14:anchorId="7996FBFD">
+          <v:shape id="_x0000_i1050" type="#_x0000_t75" style="width:41.4pt;height:30.6pt" o:ole="">
+            <v:imagedata r:id="rId57" o:title=""/>
+          </v:shape>
+          <o:OLEObject Type="Embed" ProgID="Equation.DSMT4" ShapeID="_x0000_i1050" DrawAspect="Content" ObjectID="_1751005374" r:id="rId58"/>
         </w:object>
       </w:r>
       <w:r>
@@ -1326,11 +1346,11 @@
           <w:sz w:val="24"/>
           <w:szCs w:val="24"/>
         </w:rPr>
-        <w:object w:dxaOrig="920" w:dyaOrig="380">
-          <v:shape id="_x0000_i1050" type="#_x0000_t75" style="width:46pt;height:18.75pt" o:ole="">
-            <v:imagedata r:id="rId60" o:title=""/>
-          </v:shape>
-          <o:OLEObject Type="Embed" ProgID="Equation.DSMT4" ShapeID="_x0000_i1050" DrawAspect="Content" ObjectID="_1719400464" r:id="rId61"/>
+        <w:object w:dxaOrig="920" w:dyaOrig="380" w14:anchorId="304E13F2">
+          <v:shape id="_x0000_i1051" type="#_x0000_t75" style="width:46.2pt;height:18.6pt" o:ole="">
+            <v:imagedata r:id="rId59" o:title=""/>
+          </v:shape>
+          <o:OLEObject Type="Embed" ProgID="Equation.DSMT4" ShapeID="_x0000_i1051" DrawAspect="Content" ObjectID="_1751005375" r:id="rId60"/>
         </w:object>
       </w:r>
     </w:p>
@@ -1419,11 +1439,11 @@
           <w:sz w:val="24"/>
           <w:szCs w:val="24"/>
         </w:rPr>
-        <w:object w:dxaOrig="240" w:dyaOrig="320">
-          <v:shape id="_x0000_i1051" type="#_x0000_t75" style="width:12.1pt;height:15.75pt" o:ole="">
-            <v:imagedata r:id="rId62" o:title=""/>
-          </v:shape>
-          <o:OLEObject Type="Embed" ProgID="Equation.DSMT4" ShapeID="_x0000_i1051" DrawAspect="Content" ObjectID="_1719400465" r:id="rId63"/>
+        <w:object w:dxaOrig="240" w:dyaOrig="320" w14:anchorId="3E5FE848">
+          <v:shape id="_x0000_i1052" type="#_x0000_t75" style="width:12pt;height:15.6pt" o:ole="">
+            <v:imagedata r:id="rId61" o:title=""/>
+          </v:shape>
+          <o:OLEObject Type="Embed" ProgID="Equation.DSMT4" ShapeID="_x0000_i1052" DrawAspect="Content" ObjectID="_1751005376" r:id="rId62"/>
         </w:object>
       </w:r>
       <w:r>
@@ -1443,11 +1463,11 @@
           <w:sz w:val="24"/>
           <w:szCs w:val="24"/>
         </w:rPr>
-        <w:object w:dxaOrig="240" w:dyaOrig="320">
-          <v:shape id="_x0000_i1052" type="#_x0000_t75" style="width:12.1pt;height:15.75pt" o:ole="">
-            <v:imagedata r:id="rId64" o:title=""/>
-          </v:shape>
-          <o:OLEObject Type="Embed" ProgID="Equation.DSMT4" ShapeID="_x0000_i1052" DrawAspect="Content" ObjectID="_1719400466" r:id="rId65"/>
+        <w:object w:dxaOrig="240" w:dyaOrig="320" w14:anchorId="005EE2EF">
+          <v:shape id="_x0000_i1053" type="#_x0000_t75" style="width:12pt;height:15.6pt" o:ole="">
+            <v:imagedata r:id="rId63" o:title=""/>
+          </v:shape>
+          <o:OLEObject Type="Embed" ProgID="Equation.DSMT4" ShapeID="_x0000_i1053" DrawAspect="Content" ObjectID="_1751005377" r:id="rId64"/>
         </w:object>
       </w:r>
       <w:r>
@@ -1540,11 +1560,11 @@
           <w:sz w:val="24"/>
           <w:szCs w:val="24"/>
         </w:rPr>
-        <w:object w:dxaOrig="200" w:dyaOrig="260">
-          <v:shape id="_x0000_i1053" type="#_x0000_t75" style="width:9.7pt;height:12.7pt" o:ole="">
-            <v:imagedata r:id="rId66" o:title=""/>
-          </v:shape>
-          <o:OLEObject Type="Embed" ProgID="Equation.DSMT4" ShapeID="_x0000_i1053" DrawAspect="Content" ObjectID="_1719400467" r:id="rId67"/>
+        <w:object w:dxaOrig="200" w:dyaOrig="260" w14:anchorId="533496F5">
+          <v:shape id="_x0000_i1054" type="#_x0000_t75" style="width:9.6pt;height:12.6pt" o:ole="">
+            <v:imagedata r:id="rId65" o:title=""/>
+          </v:shape>
+          <o:OLEObject Type="Embed" ProgID="Equation.DSMT4" ShapeID="_x0000_i1054" DrawAspect="Content" ObjectID="_1751005378" r:id="rId66"/>
         </w:object>
       </w:r>
       <w:r>
@@ -1564,11 +1584,11 @@
           <w:sz w:val="24"/>
           <w:szCs w:val="24"/>
         </w:rPr>
-        <w:object w:dxaOrig="240" w:dyaOrig="240">
-          <v:shape id="_x0000_i1054" type="#_x0000_t75" style="width:12.1pt;height:12.1pt" o:ole="">
-            <v:imagedata r:id="rId68" o:title=""/>
-          </v:shape>
-          <o:OLEObject Type="Embed" ProgID="Equation.DSMT4" ShapeID="_x0000_i1054" DrawAspect="Content" ObjectID="_1719400468" r:id="rId69"/>
+        <w:object w:dxaOrig="240" w:dyaOrig="240" w14:anchorId="23900E52">
+          <v:shape id="_x0000_i1055" type="#_x0000_t75" style="width:12pt;height:12pt" o:ole="">
+            <v:imagedata r:id="rId67" o:title=""/>
+          </v:shape>
+          <o:OLEObject Type="Embed" ProgID="Equation.DSMT4" ShapeID="_x0000_i1055" DrawAspect="Content" ObjectID="_1751005379" r:id="rId68"/>
         </w:object>
       </w:r>
       <w:r>
@@ -1588,11 +1608,11 @@
           <w:sz w:val="24"/>
           <w:szCs w:val="24"/>
         </w:rPr>
-        <w:object w:dxaOrig="260" w:dyaOrig="260">
-          <v:shape id="_x0000_i1055" type="#_x0000_t75" style="width:12.7pt;height:12.7pt" o:ole="">
-            <v:imagedata r:id="rId70" o:title=""/>
-          </v:shape>
-          <o:OLEObject Type="Embed" ProgID="Equation.DSMT4" ShapeID="_x0000_i1055" DrawAspect="Content" ObjectID="_1719400469" r:id="rId71"/>
+        <w:object w:dxaOrig="260" w:dyaOrig="260" w14:anchorId="6882356E">
+          <v:shape id="_x0000_i1056" type="#_x0000_t75" style="width:12.6pt;height:12.6pt" o:ole="">
+            <v:imagedata r:id="rId69" o:title=""/>
+          </v:shape>
+          <o:OLEObject Type="Embed" ProgID="Equation.DSMT4" ShapeID="_x0000_i1056" DrawAspect="Content" ObjectID="_1751005380" r:id="rId70"/>
         </w:object>
       </w:r>
       <w:r>
@@ -1631,11 +1651,11 @@
           <w:sz w:val="24"/>
           <w:szCs w:val="24"/>
         </w:rPr>
-        <w:object w:dxaOrig="880" w:dyaOrig="360">
-          <v:shape id="_x0000_i1056" type="#_x0000_t75" style="width:44.15pt;height:18.15pt" o:ole="">
-            <v:imagedata r:id="rId72" o:title=""/>
-          </v:shape>
-          <o:OLEObject Type="Embed" ProgID="Equation.DSMT4" ShapeID="_x0000_i1056" DrawAspect="Content" ObjectID="_1719400470" r:id="rId73"/>
+        <w:object w:dxaOrig="880" w:dyaOrig="360" w14:anchorId="6648AE66">
+          <v:shape id="_x0000_i1057" type="#_x0000_t75" style="width:44.4pt;height:18pt" o:ole="">
+            <v:imagedata r:id="rId71" o:title=""/>
+          </v:shape>
+          <o:OLEObject Type="Embed" ProgID="Equation.DSMT4" ShapeID="_x0000_i1057" DrawAspect="Content" ObjectID="_1751005381" r:id="rId72"/>
         </w:object>
       </w:r>
       <w:r>
@@ -1663,11 +1683,11 @@
           <w:sz w:val="24"/>
           <w:szCs w:val="24"/>
         </w:rPr>
-        <w:object w:dxaOrig="780" w:dyaOrig="320">
-          <v:shape id="_x0000_i1057" type="#_x0000_t75" style="width:38.7pt;height:15.75pt" o:ole="">
-            <v:imagedata r:id="rId74" o:title=""/>
-          </v:shape>
-          <o:OLEObject Type="Embed" ProgID="Equation.DSMT4" ShapeID="_x0000_i1057" DrawAspect="Content" ObjectID="_1719400471" r:id="rId75"/>
+        <w:object w:dxaOrig="780" w:dyaOrig="320" w14:anchorId="0D577F69">
+          <v:shape id="_x0000_i1058" type="#_x0000_t75" style="width:38.4pt;height:15.6pt" o:ole="">
+            <v:imagedata r:id="rId73" o:title=""/>
+          </v:shape>
+          <o:OLEObject Type="Embed" ProgID="Equation.DSMT4" ShapeID="_x0000_i1058" DrawAspect="Content" ObjectID="_1751005382" r:id="rId74"/>
         </w:object>
       </w:r>
       <w:r>
@@ -1695,11 +1715,11 @@
           <w:sz w:val="24"/>
           <w:szCs w:val="24"/>
         </w:rPr>
-        <w:object w:dxaOrig="960" w:dyaOrig="360">
-          <v:shape id="_x0000_i1058" type="#_x0000_t75" style="width:47.8pt;height:18.15pt" o:ole="">
-            <v:imagedata r:id="rId76" o:title=""/>
-          </v:shape>
-          <o:OLEObject Type="Embed" ProgID="Equation.DSMT4" ShapeID="_x0000_i1058" DrawAspect="Content" ObjectID="_1719400472" r:id="rId77"/>
+        <w:object w:dxaOrig="960" w:dyaOrig="360" w14:anchorId="70BF9863">
+          <v:shape id="_x0000_i1059" type="#_x0000_t75" style="width:48pt;height:18pt" o:ole="">
+            <v:imagedata r:id="rId75" o:title=""/>
+          </v:shape>
+          <o:OLEObject Type="Embed" ProgID="Equation.DSMT4" ShapeID="_x0000_i1059" DrawAspect="Content" ObjectID="_1751005383" r:id="rId76"/>
         </w:object>
       </w:r>
       <w:r>
@@ -1718,11 +1738,11 @@
           <w:sz w:val="24"/>
           <w:szCs w:val="24"/>
         </w:rPr>
-        <w:object w:dxaOrig="900" w:dyaOrig="320">
-          <v:shape id="_x0000_i1059" type="#_x0000_t75" style="width:44.75pt;height:15.75pt" o:ole="">
-            <v:imagedata r:id="rId78" o:title=""/>
-          </v:shape>
-          <o:OLEObject Type="Embed" ProgID="Equation.DSMT4" ShapeID="_x0000_i1059" DrawAspect="Content" ObjectID="_1719400473" r:id="rId79"/>
+        <w:object w:dxaOrig="900" w:dyaOrig="320" w14:anchorId="0146057B">
+          <v:shape id="_x0000_i1060" type="#_x0000_t75" style="width:45pt;height:15.6pt" o:ole="">
+            <v:imagedata r:id="rId77" o:title=""/>
+          </v:shape>
+          <o:OLEObject Type="Embed" ProgID="Equation.DSMT4" ShapeID="_x0000_i1060" DrawAspect="Content" ObjectID="_1751005384" r:id="rId78"/>
         </w:object>
       </w:r>
       <w:r>
@@ -1770,11 +1790,11 @@
           <w:sz w:val="24"/>
           <w:szCs w:val="24"/>
         </w:rPr>
-        <w:object w:dxaOrig="260" w:dyaOrig="220">
-          <v:shape id="_x0000_i1060" type="#_x0000_t75" style="width:12.7pt;height:11.5pt" o:ole="">
-            <v:imagedata r:id="rId80" o:title=""/>
-          </v:shape>
-          <o:OLEObject Type="Embed" ProgID="Equation.DSMT4" ShapeID="_x0000_i1060" DrawAspect="Content" ObjectID="_1719400474" r:id="rId81"/>
+        <w:object w:dxaOrig="260" w:dyaOrig="220" w14:anchorId="764CE85E">
+          <v:shape id="_x0000_i1061" type="#_x0000_t75" style="width:12.6pt;height:11.4pt" o:ole="">
+            <v:imagedata r:id="rId79" o:title=""/>
+          </v:shape>
+          <o:OLEObject Type="Embed" ProgID="Equation.DSMT4" ShapeID="_x0000_i1061" DrawAspect="Content" ObjectID="_1751005385" r:id="rId80"/>
         </w:object>
       </w:r>
       <w:r>
@@ -1794,11 +1814,11 @@
           <w:sz w:val="24"/>
           <w:szCs w:val="24"/>
         </w:rPr>
-        <w:object w:dxaOrig="200" w:dyaOrig="279">
-          <v:shape id="_x0000_i1061" type="#_x0000_t75" style="width:9.7pt;height:14.5pt" o:ole="">
-            <v:imagedata r:id="rId82" o:title=""/>
-          </v:shape>
-          <o:OLEObject Type="Embed" ProgID="Equation.DSMT4" ShapeID="_x0000_i1061" DrawAspect="Content" ObjectID="_1719400475" r:id="rId83"/>
+        <w:object w:dxaOrig="200" w:dyaOrig="279" w14:anchorId="7F7B5030">
+          <v:shape id="_x0000_i1062" type="#_x0000_t75" style="width:9.6pt;height:14.4pt" o:ole="">
+            <v:imagedata r:id="rId81" o:title=""/>
+          </v:shape>
+          <o:OLEObject Type="Embed" ProgID="Equation.DSMT4" ShapeID="_x0000_i1062" DrawAspect="Content" ObjectID="_1751005386" r:id="rId82"/>
         </w:object>
       </w:r>
       <w:r>
@@ -1818,11 +1838,11 @@
           <w:sz w:val="24"/>
           <w:szCs w:val="24"/>
         </w:rPr>
-        <w:object w:dxaOrig="1140" w:dyaOrig="700">
-          <v:shape id="_x0000_i1062" type="#_x0000_t75" style="width:56.85pt;height:35.1pt" o:ole="">
-            <v:imagedata r:id="rId84" o:title=""/>
-          </v:shape>
-          <o:OLEObject Type="Embed" ProgID="Equation.DSMT4" ShapeID="_x0000_i1062" DrawAspect="Content" ObjectID="_1719400476" r:id="rId85"/>
+        <w:object w:dxaOrig="1140" w:dyaOrig="700" w14:anchorId="38C03859">
+          <v:shape id="_x0000_i1063" type="#_x0000_t75" style="width:57pt;height:35.4pt" o:ole="">
+            <v:imagedata r:id="rId83" o:title=""/>
+          </v:shape>
+          <o:OLEObject Type="Embed" ProgID="Equation.DSMT4" ShapeID="_x0000_i1063" DrawAspect="Content" ObjectID="_1751005387" r:id="rId84"/>
         </w:object>
       </w:r>
       <w:r>
@@ -1956,11 +1976,11 @@
           <w:sz w:val="24"/>
           <w:szCs w:val="24"/>
         </w:rPr>
-        <w:object w:dxaOrig="220" w:dyaOrig="279">
-          <v:shape id="_x0000_i1063" type="#_x0000_t75" style="width:11.5pt;height:14.5pt" o:ole="">
-            <v:imagedata r:id="rId86" o:title=""/>
-          </v:shape>
-          <o:OLEObject Type="Embed" ProgID="Equation.DSMT4" ShapeID="_x0000_i1063" DrawAspect="Content" ObjectID="_1719400477" r:id="rId87"/>
+        <w:object w:dxaOrig="220" w:dyaOrig="279" w14:anchorId="413E925D">
+          <v:shape id="_x0000_i1064" type="#_x0000_t75" style="width:11.4pt;height:14.4pt" o:ole="">
+            <v:imagedata r:id="rId85" o:title=""/>
+          </v:shape>
+          <o:OLEObject Type="Embed" ProgID="Equation.DSMT4" ShapeID="_x0000_i1064" DrawAspect="Content" ObjectID="_1751005388" r:id="rId86"/>
         </w:object>
       </w:r>
       <w:r>
@@ -1980,11 +2000,11 @@
           <w:sz w:val="24"/>
           <w:szCs w:val="24"/>
         </w:rPr>
-        <w:object w:dxaOrig="139" w:dyaOrig="279">
-          <v:shape id="_x0000_i1064" type="#_x0000_t75" style="width:6.65pt;height:14.5pt" o:ole="">
-            <v:imagedata r:id="rId88" o:title=""/>
-          </v:shape>
-          <o:OLEObject Type="Embed" ProgID="Equation.DSMT4" ShapeID="_x0000_i1064" DrawAspect="Content" ObjectID="_1719400478" r:id="rId89"/>
+        <w:object w:dxaOrig="139" w:dyaOrig="279" w14:anchorId="1881C012">
+          <v:shape id="_x0000_i1065" type="#_x0000_t75" style="width:6.6pt;height:14.4pt" o:ole="">
+            <v:imagedata r:id="rId87" o:title=""/>
+          </v:shape>
+          <o:OLEObject Type="Embed" ProgID="Equation.DSMT4" ShapeID="_x0000_i1065" DrawAspect="Content" ObjectID="_1751005389" r:id="rId88"/>
         </w:object>
       </w:r>
       <w:r>
@@ -2021,11 +2041,11 @@
           <w:sz w:val="24"/>
           <w:szCs w:val="24"/>
         </w:rPr>
-        <w:object w:dxaOrig="740" w:dyaOrig="620">
-          <v:shape id="_x0000_i1065" type="#_x0000_t75" style="width:36.9pt;height:30.85pt" o:ole="">
-            <v:imagedata r:id="rId90" o:title=""/>
-          </v:shape>
-          <o:OLEObject Type="Embed" ProgID="Equation.DSMT4" ShapeID="_x0000_i1065" DrawAspect="Content" ObjectID="_1719400479" r:id="rId91"/>
+        <w:object w:dxaOrig="740" w:dyaOrig="620" w14:anchorId="44B2348D">
+          <v:shape id="_x0000_i1066" type="#_x0000_t75" style="width:36.6pt;height:30.6pt" o:ole="">
+            <v:imagedata r:id="rId89" o:title=""/>
+          </v:shape>
+          <o:OLEObject Type="Embed" ProgID="Equation.DSMT4" ShapeID="_x0000_i1066" DrawAspect="Content" ObjectID="_1751005390" r:id="rId90"/>
         </w:object>
       </w:r>
       <w:r>
@@ -2045,11 +2065,11 @@
           <w:sz w:val="24"/>
           <w:szCs w:val="24"/>
         </w:rPr>
-        <w:object w:dxaOrig="1140" w:dyaOrig="320">
-          <v:shape id="_x0000_i1066" type="#_x0000_t75" style="width:56.85pt;height:15.75pt" o:ole="">
-            <v:imagedata r:id="rId92" o:title=""/>
-          </v:shape>
-          <o:OLEObject Type="Embed" ProgID="Equation.DSMT4" ShapeID="_x0000_i1066" DrawAspect="Content" ObjectID="_1719400480" r:id="rId93"/>
+        <w:object w:dxaOrig="1140" w:dyaOrig="320" w14:anchorId="0396E00A">
+          <v:shape id="_x0000_i1067" type="#_x0000_t75" style="width:57pt;height:15.6pt" o:ole="">
+            <v:imagedata r:id="rId91" o:title=""/>
+          </v:shape>
+          <o:OLEObject Type="Embed" ProgID="Equation.DSMT4" ShapeID="_x0000_i1067" DrawAspect="Content" ObjectID="_1751005391" r:id="rId92"/>
         </w:object>
       </w:r>
       <w:r>
@@ -2068,11 +2088,11 @@
           <w:sz w:val="24"/>
           <w:szCs w:val="24"/>
         </w:rPr>
-        <w:object w:dxaOrig="740" w:dyaOrig="620">
-          <v:shape id="_x0000_i1067" type="#_x0000_t75" style="width:36.9pt;height:30.85pt" o:ole="">
-            <v:imagedata r:id="rId94" o:title=""/>
-          </v:shape>
-          <o:OLEObject Type="Embed" ProgID="Equation.DSMT4" ShapeID="_x0000_i1067" DrawAspect="Content" ObjectID="_1719400481" r:id="rId95"/>
+        <w:object w:dxaOrig="740" w:dyaOrig="620" w14:anchorId="4E1D98CD">
+          <v:shape id="_x0000_i1068" type="#_x0000_t75" style="width:36.6pt;height:30.6pt" o:ole="">
+            <v:imagedata r:id="rId93" o:title=""/>
+          </v:shape>
+          <o:OLEObject Type="Embed" ProgID="Equation.DSMT4" ShapeID="_x0000_i1068" DrawAspect="Content" ObjectID="_1751005392" r:id="rId94"/>
         </w:object>
       </w:r>
       <w:r>
@@ -2092,11 +2112,11 @@
           <w:sz w:val="24"/>
           <w:szCs w:val="24"/>
         </w:rPr>
-        <w:object w:dxaOrig="1200" w:dyaOrig="320">
-          <v:shape id="_x0000_i1068" type="#_x0000_t75" style="width:59.9pt;height:15.75pt" o:ole="">
-            <v:imagedata r:id="rId96" o:title=""/>
-          </v:shape>
-          <o:OLEObject Type="Embed" ProgID="Equation.DSMT4" ShapeID="_x0000_i1068" DrawAspect="Content" ObjectID="_1719400482" r:id="rId97"/>
+        <w:object w:dxaOrig="1200" w:dyaOrig="320" w14:anchorId="607BE103">
+          <v:shape id="_x0000_i1069" type="#_x0000_t75" style="width:60pt;height:15.6pt" o:ole="">
+            <v:imagedata r:id="rId95" o:title=""/>
+          </v:shape>
+          <o:OLEObject Type="Embed" ProgID="Equation.DSMT4" ShapeID="_x0000_i1069" DrawAspect="Content" ObjectID="_1751005393" r:id="rId96"/>
         </w:object>
       </w:r>
     </w:p>
@@ -2124,11 +2144,11 @@
           <w:sz w:val="24"/>
           <w:szCs w:val="24"/>
         </w:rPr>
-        <w:object w:dxaOrig="740" w:dyaOrig="620">
-          <v:shape id="_x0000_i1069" type="#_x0000_t75" style="width:36.9pt;height:30.85pt" o:ole="">
-            <v:imagedata r:id="rId98" o:title=""/>
-          </v:shape>
-          <o:OLEObject Type="Embed" ProgID="Equation.DSMT4" ShapeID="_x0000_i1069" DrawAspect="Content" ObjectID="_1719400483" r:id="rId99"/>
+        <w:object w:dxaOrig="740" w:dyaOrig="620" w14:anchorId="0B74298D">
+          <v:shape id="_x0000_i1070" type="#_x0000_t75" style="width:36.6pt;height:30.6pt" o:ole="">
+            <v:imagedata r:id="rId97" o:title=""/>
+          </v:shape>
+          <o:OLEObject Type="Embed" ProgID="Equation.DSMT4" ShapeID="_x0000_i1070" DrawAspect="Content" ObjectID="_1751005394" r:id="rId98"/>
         </w:object>
       </w:r>
       <w:r>
@@ -2148,11 +2168,11 @@
           <w:sz w:val="24"/>
           <w:szCs w:val="24"/>
         </w:rPr>
-        <w:object w:dxaOrig="1140" w:dyaOrig="320">
-          <v:shape id="_x0000_i1070" type="#_x0000_t75" style="width:56.85pt;height:15.75pt" o:ole="">
-            <v:imagedata r:id="rId100" o:title=""/>
-          </v:shape>
-          <o:OLEObject Type="Embed" ProgID="Equation.DSMT4" ShapeID="_x0000_i1070" DrawAspect="Content" ObjectID="_1719400484" r:id="rId101"/>
+        <w:object w:dxaOrig="1140" w:dyaOrig="320" w14:anchorId="026ACA90">
+          <v:shape id="_x0000_i1071" type="#_x0000_t75" style="width:57pt;height:15.6pt" o:ole="">
+            <v:imagedata r:id="rId99" o:title=""/>
+          </v:shape>
+          <o:OLEObject Type="Embed" ProgID="Equation.DSMT4" ShapeID="_x0000_i1071" DrawAspect="Content" ObjectID="_1751005395" r:id="rId100"/>
         </w:object>
       </w:r>
       <w:r>
@@ -2171,11 +2191,11 @@
           <w:sz w:val="24"/>
           <w:szCs w:val="24"/>
         </w:rPr>
-        <w:object w:dxaOrig="740" w:dyaOrig="620">
-          <v:shape id="_x0000_i1071" type="#_x0000_t75" style="width:36.9pt;height:30.85pt" o:ole="">
-            <v:imagedata r:id="rId102" o:title=""/>
-          </v:shape>
-          <o:OLEObject Type="Embed" ProgID="Equation.DSMT4" ShapeID="_x0000_i1071" DrawAspect="Content" ObjectID="_1719400485" r:id="rId103"/>
+        <w:object w:dxaOrig="740" w:dyaOrig="620" w14:anchorId="55E99C9A">
+          <v:shape id="_x0000_i1072" type="#_x0000_t75" style="width:36.6pt;height:30.6pt" o:ole="">
+            <v:imagedata r:id="rId101" o:title=""/>
+          </v:shape>
+          <o:OLEObject Type="Embed" ProgID="Equation.DSMT4" ShapeID="_x0000_i1072" DrawAspect="Content" ObjectID="_1751005396" r:id="rId102"/>
         </w:object>
       </w:r>
       <w:r>
@@ -2195,11 +2215,11 @@
           <w:sz w:val="24"/>
           <w:szCs w:val="24"/>
         </w:rPr>
-        <w:object w:dxaOrig="1200" w:dyaOrig="320">
-          <v:shape id="_x0000_i1072" type="#_x0000_t75" style="width:59.9pt;height:15.75pt" o:ole="">
-            <v:imagedata r:id="rId104" o:title=""/>
-          </v:shape>
-          <o:OLEObject Type="Embed" ProgID="Equation.DSMT4" ShapeID="_x0000_i1072" DrawAspect="Content" ObjectID="_1719400486" r:id="rId105"/>
+        <w:object w:dxaOrig="1200" w:dyaOrig="320" w14:anchorId="7E2992D1">
+          <v:shape id="_x0000_i1073" type="#_x0000_t75" style="width:60pt;height:15.6pt" o:ole="">
+            <v:imagedata r:id="rId103" o:title=""/>
+          </v:shape>
+          <o:OLEObject Type="Embed" ProgID="Equation.DSMT4" ShapeID="_x0000_i1073" DrawAspect="Content" ObjectID="_1751005397" r:id="rId104"/>
         </w:object>
       </w:r>
     </w:p>
@@ -2366,11 +2386,11 @@
           <w:sz w:val="24"/>
           <w:szCs w:val="24"/>
         </w:rPr>
-        <w:object w:dxaOrig="1020" w:dyaOrig="279">
-          <v:shape id="_x0000_i1073" type="#_x0000_t75" style="width:50.8pt;height:14.5pt" o:ole="">
-            <v:imagedata r:id="rId106" o:title=""/>
-          </v:shape>
-          <o:OLEObject Type="Embed" ProgID="Equation.DSMT4" ShapeID="_x0000_i1073" DrawAspect="Content" ObjectID="_1719400487" r:id="rId107"/>
+        <w:object w:dxaOrig="1020" w:dyaOrig="279" w14:anchorId="1BF248B9">
+          <v:shape id="_x0000_i1074" type="#_x0000_t75" style="width:51pt;height:14.4pt" o:ole="">
+            <v:imagedata r:id="rId105" o:title=""/>
+          </v:shape>
+          <o:OLEObject Type="Embed" ProgID="Equation.DSMT4" ShapeID="_x0000_i1074" DrawAspect="Content" ObjectID="_1751005398" r:id="rId106"/>
         </w:object>
       </w:r>
       <w:r>
@@ -3149,11 +3169,11 @@
           <w:sz w:val="24"/>
           <w:szCs w:val="24"/>
         </w:rPr>
-        <w:object w:dxaOrig="380" w:dyaOrig="380">
-          <v:shape id="_x0000_i1074" type="#_x0000_t75" style="width:18.75pt;height:18.75pt" o:ole="">
-            <v:imagedata r:id="rId108" o:title=""/>
-          </v:shape>
-          <o:OLEObject Type="Embed" ProgID="Equation.DSMT4" ShapeID="_x0000_i1074" DrawAspect="Content" ObjectID="_1719400488" r:id="rId109"/>
+        <w:object w:dxaOrig="380" w:dyaOrig="380" w14:anchorId="38DCB128">
+          <v:shape id="_x0000_i1075" type="#_x0000_t75" style="width:18.6pt;height:18.6pt" o:ole="">
+            <v:imagedata r:id="rId107" o:title=""/>
+          </v:shape>
+          <o:OLEObject Type="Embed" ProgID="Equation.DSMT4" ShapeID="_x0000_i1075" DrawAspect="Content" ObjectID="_1751005399" r:id="rId108"/>
         </w:object>
       </w:r>
       <w:r>
@@ -3280,11 +3300,11 @@
           <w:sz w:val="24"/>
           <w:szCs w:val="24"/>
         </w:rPr>
-        <w:object w:dxaOrig="260" w:dyaOrig="279">
-          <v:shape id="_x0000_i1075" type="#_x0000_t75" style="width:12.7pt;height:14.5pt" o:ole="">
-            <v:imagedata r:id="rId110" o:title=""/>
-          </v:shape>
-          <o:OLEObject Type="Embed" ProgID="Equation.DSMT4" ShapeID="_x0000_i1075" DrawAspect="Content" ObjectID="_1719400489" r:id="rId111"/>
+        <w:object w:dxaOrig="260" w:dyaOrig="279" w14:anchorId="05851E1B">
+          <v:shape id="_x0000_i1076" type="#_x0000_t75" style="width:12.6pt;height:14.4pt" o:ole="">
+            <v:imagedata r:id="rId109" o:title=""/>
+          </v:shape>
+          <o:OLEObject Type="Embed" ProgID="Equation.DSMT4" ShapeID="_x0000_i1076" DrawAspect="Content" ObjectID="_1751005400" r:id="rId110"/>
         </w:object>
       </w:r>
       <w:r>
@@ -3304,11 +3324,11 @@
           <w:sz w:val="24"/>
           <w:szCs w:val="24"/>
         </w:rPr>
-        <w:object w:dxaOrig="240" w:dyaOrig="260">
-          <v:shape id="_x0000_i1076" type="#_x0000_t75" style="width:12.1pt;height:12.7pt" o:ole="">
-            <v:imagedata r:id="rId112" o:title=""/>
-          </v:shape>
-          <o:OLEObject Type="Embed" ProgID="Equation.DSMT4" ShapeID="_x0000_i1076" DrawAspect="Content" ObjectID="_1719400490" r:id="rId113"/>
+        <w:object w:dxaOrig="240" w:dyaOrig="260" w14:anchorId="5EE0ABBA">
+          <v:shape id="_x0000_i1077" type="#_x0000_t75" style="width:12pt;height:12.6pt" o:ole="">
+            <v:imagedata r:id="rId111" o:title=""/>
+          </v:shape>
+          <o:OLEObject Type="Embed" ProgID="Equation.DSMT4" ShapeID="_x0000_i1077" DrawAspect="Content" ObjectID="_1751005401" r:id="rId112"/>
         </w:object>
       </w:r>
       <w:r>
@@ -3347,11 +3367,11 @@
           <w:sz w:val="24"/>
           <w:szCs w:val="24"/>
         </w:rPr>
-        <w:object w:dxaOrig="660" w:dyaOrig="620">
-          <v:shape id="_x0000_i1077" type="#_x0000_t75" style="width:33.3pt;height:30.85pt" o:ole="">
-            <v:imagedata r:id="rId114" o:title=""/>
-          </v:shape>
-          <o:OLEObject Type="Embed" ProgID="Equation.DSMT4" ShapeID="_x0000_i1077" DrawAspect="Content" ObjectID="_1719400491" r:id="rId115"/>
+        <w:object w:dxaOrig="660" w:dyaOrig="620" w14:anchorId="6C28E811">
+          <v:shape id="_x0000_i1078" type="#_x0000_t75" style="width:33pt;height:30.6pt" o:ole="">
+            <v:imagedata r:id="rId113" o:title=""/>
+          </v:shape>
+          <o:OLEObject Type="Embed" ProgID="Equation.DSMT4" ShapeID="_x0000_i1078" DrawAspect="Content" ObjectID="_1751005402" r:id="rId114"/>
         </w:object>
       </w:r>
       <w:r>
@@ -3370,11 +3390,11 @@
           <w:sz w:val="24"/>
           <w:szCs w:val="24"/>
         </w:rPr>
-        <w:object w:dxaOrig="760" w:dyaOrig="620">
-          <v:shape id="_x0000_i1078" type="#_x0000_t75" style="width:38.1pt;height:30.85pt" o:ole="">
-            <v:imagedata r:id="rId116" o:title=""/>
-          </v:shape>
-          <o:OLEObject Type="Embed" ProgID="Equation.DSMT4" ShapeID="_x0000_i1078" DrawAspect="Content" ObjectID="_1719400492" r:id="rId117"/>
+        <w:object w:dxaOrig="760" w:dyaOrig="620" w14:anchorId="785BCAC9">
+          <v:shape id="_x0000_i1079" type="#_x0000_t75" style="width:38.4pt;height:30.6pt" o:ole="">
+            <v:imagedata r:id="rId115" o:title=""/>
+          </v:shape>
+          <o:OLEObject Type="Embed" ProgID="Equation.DSMT4" ShapeID="_x0000_i1079" DrawAspect="Content" ObjectID="_1751005403" r:id="rId116"/>
         </w:object>
       </w:r>
       <w:r>
@@ -3393,11 +3413,11 @@
           <w:sz w:val="24"/>
           <w:szCs w:val="24"/>
         </w:rPr>
-        <w:object w:dxaOrig="740" w:dyaOrig="620">
-          <v:shape id="_x0000_i1079" type="#_x0000_t75" style="width:36.9pt;height:30.85pt" o:ole="">
-            <v:imagedata r:id="rId118" o:title=""/>
-          </v:shape>
-          <o:OLEObject Type="Embed" ProgID="Equation.DSMT4" ShapeID="_x0000_i1079" DrawAspect="Content" ObjectID="_1719400493" r:id="rId119"/>
+        <w:object w:dxaOrig="740" w:dyaOrig="620" w14:anchorId="747F6F89">
+          <v:shape id="_x0000_i1080" type="#_x0000_t75" style="width:36.6pt;height:30.6pt" o:ole="">
+            <v:imagedata r:id="rId117" o:title=""/>
+          </v:shape>
+          <o:OLEObject Type="Embed" ProgID="Equation.DSMT4" ShapeID="_x0000_i1080" DrawAspect="Content" ObjectID="_1751005404" r:id="rId118"/>
         </w:object>
       </w:r>
       <w:r>
@@ -3425,11 +3445,11 @@
           <w:sz w:val="24"/>
           <w:szCs w:val="24"/>
         </w:rPr>
-        <w:object w:dxaOrig="660" w:dyaOrig="620">
-          <v:shape id="_x0000_i1080" type="#_x0000_t75" style="width:33.3pt;height:30.85pt" o:ole="">
-            <v:imagedata r:id="rId120" o:title=""/>
-          </v:shape>
-          <o:OLEObject Type="Embed" ProgID="Equation.DSMT4" ShapeID="_x0000_i1080" DrawAspect="Content" ObjectID="_1719400494" r:id="rId121"/>
+        <w:object w:dxaOrig="660" w:dyaOrig="620" w14:anchorId="57E6D7F9">
+          <v:shape id="_x0000_i1081" type="#_x0000_t75" style="width:33pt;height:30.6pt" o:ole="">
+            <v:imagedata r:id="rId119" o:title=""/>
+          </v:shape>
+          <o:OLEObject Type="Embed" ProgID="Equation.DSMT4" ShapeID="_x0000_i1081" DrawAspect="Content" ObjectID="_1751005405" r:id="rId120"/>
         </w:object>
       </w:r>
     </w:p>
@@ -3679,11 +3699,11 @@
           <w:sz w:val="24"/>
           <w:szCs w:val="24"/>
         </w:rPr>
-        <w:object w:dxaOrig="2220" w:dyaOrig="420">
-          <v:shape id="_x0000_i1081" type="#_x0000_t75" style="width:110.7pt;height:21.2pt" o:ole="">
-            <v:imagedata r:id="rId122" o:title=""/>
-          </v:shape>
-          <o:OLEObject Type="Embed" ProgID="Equation.DSMT4" ShapeID="_x0000_i1081" DrawAspect="Content" ObjectID="_1719400495" r:id="rId123"/>
+        <w:object w:dxaOrig="2220" w:dyaOrig="420" w14:anchorId="4DF85960">
+          <v:shape id="_x0000_i1082" type="#_x0000_t75" style="width:110.4pt;height:21pt" o:ole="">
+            <v:imagedata r:id="rId121" o:title=""/>
+          </v:shape>
+          <o:OLEObject Type="Embed" ProgID="Equation.DSMT4" ShapeID="_x0000_i1082" DrawAspect="Content" ObjectID="_1751005406" r:id="rId122"/>
         </w:object>
       </w:r>
       <w:r>
@@ -3739,11 +3759,11 @@
           <w:sz w:val="24"/>
           <w:szCs w:val="24"/>
         </w:rPr>
-        <w:object w:dxaOrig="740" w:dyaOrig="279">
-          <v:shape id="_x0000_i1082" type="#_x0000_t75" style="width:36.9pt;height:14.5pt" o:ole="">
-            <v:imagedata r:id="rId124" o:title=""/>
-          </v:shape>
-          <o:OLEObject Type="Embed" ProgID="Equation.DSMT4" ShapeID="_x0000_i1082" DrawAspect="Content" ObjectID="_1719400496" r:id="rId125"/>
+        <w:object w:dxaOrig="740" w:dyaOrig="279" w14:anchorId="4B89A39F">
+          <v:shape id="_x0000_i1083" type="#_x0000_t75" style="width:36.6pt;height:14.4pt" o:ole="">
+            <v:imagedata r:id="rId123" o:title=""/>
+          </v:shape>
+          <o:OLEObject Type="Embed" ProgID="Equation.DSMT4" ShapeID="_x0000_i1083" DrawAspect="Content" ObjectID="_1751005407" r:id="rId124"/>
         </w:object>
       </w:r>
       <w:r>
@@ -3771,11 +3791,11 @@
           <w:sz w:val="24"/>
           <w:szCs w:val="24"/>
         </w:rPr>
-        <w:object w:dxaOrig="660" w:dyaOrig="279">
-          <v:shape id="_x0000_i1083" type="#_x0000_t75" style="width:33.3pt;height:14.5pt" o:ole="">
-            <v:imagedata r:id="rId126" o:title=""/>
-          </v:shape>
-          <o:OLEObject Type="Embed" ProgID="Equation.DSMT4" ShapeID="_x0000_i1083" DrawAspect="Content" ObjectID="_1719400497" r:id="rId127"/>
+        <w:object w:dxaOrig="660" w:dyaOrig="279" w14:anchorId="7A56EC3D">
+          <v:shape id="_x0000_i1084" type="#_x0000_t75" style="width:33pt;height:14.4pt" o:ole="">
+            <v:imagedata r:id="rId125" o:title=""/>
+          </v:shape>
+          <o:OLEObject Type="Embed" ProgID="Equation.DSMT4" ShapeID="_x0000_i1084" DrawAspect="Content" ObjectID="_1751005408" r:id="rId126"/>
         </w:object>
       </w:r>
       <w:r>
@@ -3803,11 +3823,11 @@
           <w:sz w:val="24"/>
           <w:szCs w:val="24"/>
         </w:rPr>
-        <w:object w:dxaOrig="859" w:dyaOrig="340">
-          <v:shape id="_x0000_i1084" type="#_x0000_t75" style="width:42.95pt;height:17.55pt" o:ole="">
-            <v:imagedata r:id="rId128" o:title=""/>
-          </v:shape>
-          <o:OLEObject Type="Embed" ProgID="Equation.DSMT4" ShapeID="_x0000_i1084" DrawAspect="Content" ObjectID="_1719400498" r:id="rId129"/>
+        <w:object w:dxaOrig="859" w:dyaOrig="340" w14:anchorId="73B1EC6C">
+          <v:shape id="_x0000_i1085" type="#_x0000_t75" style="width:43.2pt;height:17.4pt" o:ole="">
+            <v:imagedata r:id="rId127" o:title=""/>
+          </v:shape>
+          <o:OLEObject Type="Embed" ProgID="Equation.DSMT4" ShapeID="_x0000_i1085" DrawAspect="Content" ObjectID="_1751005409" r:id="rId128"/>
         </w:object>
       </w:r>
       <w:r>
@@ -3855,11 +3875,11 @@
           <w:sz w:val="24"/>
           <w:szCs w:val="24"/>
         </w:rPr>
-        <w:object w:dxaOrig="1219" w:dyaOrig="279">
-          <v:shape id="_x0000_i1085" type="#_x0000_t75" style="width:60.5pt;height:14.5pt" o:ole="">
-            <v:imagedata r:id="rId130" o:title=""/>
-          </v:shape>
-          <o:OLEObject Type="Embed" ProgID="Equation.DSMT4" ShapeID="_x0000_i1085" DrawAspect="Content" ObjectID="_1719400499" r:id="rId131"/>
+        <w:object w:dxaOrig="1219" w:dyaOrig="279" w14:anchorId="0BC7ECA4">
+          <v:shape id="_x0000_i1086" type="#_x0000_t75" style="width:60.6pt;height:14.4pt" o:ole="">
+            <v:imagedata r:id="rId129" o:title=""/>
+          </v:shape>
+          <o:OLEObject Type="Embed" ProgID="Equation.DSMT4" ShapeID="_x0000_i1086" DrawAspect="Content" ObjectID="_1751005410" r:id="rId130"/>
         </w:object>
       </w:r>
       <w:r>
@@ -3879,11 +3899,11 @@
           <w:sz w:val="24"/>
           <w:szCs w:val="24"/>
         </w:rPr>
-        <w:object w:dxaOrig="480" w:dyaOrig="340">
-          <v:shape id="_x0000_i1086" type="#_x0000_t75" style="width:24.2pt;height:17.55pt" o:ole="">
-            <v:imagedata r:id="rId132" o:title=""/>
-          </v:shape>
-          <o:OLEObject Type="Embed" ProgID="Equation.DSMT4" ShapeID="_x0000_i1086" DrawAspect="Content" ObjectID="_1719400500" r:id="rId133"/>
+        <w:object w:dxaOrig="480" w:dyaOrig="340" w14:anchorId="0FCDF75E">
+          <v:shape id="_x0000_i1087" type="#_x0000_t75" style="width:24pt;height:17.4pt" o:ole="">
+            <v:imagedata r:id="rId131" o:title=""/>
+          </v:shape>
+          <o:OLEObject Type="Embed" ProgID="Equation.DSMT4" ShapeID="_x0000_i1087" DrawAspect="Content" ObjectID="_1751005411" r:id="rId132"/>
         </w:object>
       </w:r>
       <w:r>
@@ -3903,11 +3923,11 @@
           <w:sz w:val="24"/>
           <w:szCs w:val="24"/>
         </w:rPr>
-        <w:object w:dxaOrig="480" w:dyaOrig="340">
-          <v:shape id="_x0000_i1087" type="#_x0000_t75" style="width:24.2pt;height:17.55pt" o:ole="">
-            <v:imagedata r:id="rId134" o:title=""/>
-          </v:shape>
-          <o:OLEObject Type="Embed" ProgID="Equation.DSMT4" ShapeID="_x0000_i1087" DrawAspect="Content" ObjectID="_1719400501" r:id="rId135"/>
+        <w:object w:dxaOrig="480" w:dyaOrig="340" w14:anchorId="6B9795EE">
+          <v:shape id="_x0000_i1088" type="#_x0000_t75" style="width:24pt;height:17.4pt" o:ole="">
+            <v:imagedata r:id="rId133" o:title=""/>
+          </v:shape>
+          <o:OLEObject Type="Embed" ProgID="Equation.DSMT4" ShapeID="_x0000_i1088" DrawAspect="Content" ObjectID="_1751005412" r:id="rId134"/>
         </w:object>
       </w:r>
       <w:r>
@@ -3946,11 +3966,11 @@
           <w:sz w:val="24"/>
           <w:szCs w:val="24"/>
         </w:rPr>
-        <w:object w:dxaOrig="900" w:dyaOrig="279">
-          <v:shape id="_x0000_i1088" type="#_x0000_t75" style="width:44.75pt;height:14.5pt" o:ole="">
-            <v:imagedata r:id="rId136" o:title=""/>
-          </v:shape>
-          <o:OLEObject Type="Embed" ProgID="Equation.DSMT4" ShapeID="_x0000_i1088" DrawAspect="Content" ObjectID="_1719400502" r:id="rId137"/>
+        <w:object w:dxaOrig="900" w:dyaOrig="279" w14:anchorId="315FC1EC">
+          <v:shape id="_x0000_i1089" type="#_x0000_t75" style="width:45pt;height:14.4pt" o:ole="">
+            <v:imagedata r:id="rId135" o:title=""/>
+          </v:shape>
+          <o:OLEObject Type="Embed" ProgID="Equation.DSMT4" ShapeID="_x0000_i1089" DrawAspect="Content" ObjectID="_1751005413" r:id="rId136"/>
         </w:object>
       </w:r>
       <w:r>
@@ -3978,11 +3998,11 @@
           <w:sz w:val="24"/>
           <w:szCs w:val="24"/>
         </w:rPr>
-        <w:object w:dxaOrig="740" w:dyaOrig="279">
-          <v:shape id="_x0000_i1089" type="#_x0000_t75" style="width:36.9pt;height:14.5pt" o:ole="">
-            <v:imagedata r:id="rId138" o:title=""/>
-          </v:shape>
-          <o:OLEObject Type="Embed" ProgID="Equation.DSMT4" ShapeID="_x0000_i1089" DrawAspect="Content" ObjectID="_1719400503" r:id="rId139"/>
+        <w:object w:dxaOrig="740" w:dyaOrig="279" w14:anchorId="419F5B51">
+          <v:shape id="_x0000_i1090" type="#_x0000_t75" style="width:36.6pt;height:14.4pt" o:ole="">
+            <v:imagedata r:id="rId137" o:title=""/>
+          </v:shape>
+          <o:OLEObject Type="Embed" ProgID="Equation.DSMT4" ShapeID="_x0000_i1090" DrawAspect="Content" ObjectID="_1751005414" r:id="rId138"/>
         </w:object>
       </w:r>
       <w:r>
@@ -4010,11 +4030,11 @@
           <w:sz w:val="24"/>
           <w:szCs w:val="24"/>
         </w:rPr>
-        <w:object w:dxaOrig="900" w:dyaOrig="279">
-          <v:shape id="_x0000_i1090" type="#_x0000_t75" style="width:44.75pt;height:14.5pt" o:ole="">
-            <v:imagedata r:id="rId140" o:title=""/>
-          </v:shape>
-          <o:OLEObject Type="Embed" ProgID="Equation.DSMT4" ShapeID="_x0000_i1090" DrawAspect="Content" ObjectID="_1719400504" r:id="rId141"/>
+        <w:object w:dxaOrig="900" w:dyaOrig="279" w14:anchorId="197F1170">
+          <v:shape id="_x0000_i1091" type="#_x0000_t75" style="width:45pt;height:14.4pt" o:ole="">
+            <v:imagedata r:id="rId139" o:title=""/>
+          </v:shape>
+          <o:OLEObject Type="Embed" ProgID="Equation.DSMT4" ShapeID="_x0000_i1091" DrawAspect="Content" ObjectID="_1751005415" r:id="rId140"/>
         </w:object>
       </w:r>
       <w:r>
@@ -4042,11 +4062,11 @@
           <w:sz w:val="24"/>
           <w:szCs w:val="24"/>
         </w:rPr>
-        <w:object w:dxaOrig="760" w:dyaOrig="279">
-          <v:shape id="_x0000_i1091" type="#_x0000_t75" style="width:38.1pt;height:14.5pt" o:ole="">
-            <v:imagedata r:id="rId142" o:title=""/>
-          </v:shape>
-          <o:OLEObject Type="Embed" ProgID="Equation.DSMT4" ShapeID="_x0000_i1091" DrawAspect="Content" ObjectID="_1719400505" r:id="rId143"/>
+        <w:object w:dxaOrig="760" w:dyaOrig="279" w14:anchorId="3ACCB574">
+          <v:shape id="_x0000_i1092" type="#_x0000_t75" style="width:38.4pt;height:14.4pt" o:ole="">
+            <v:imagedata r:id="rId141" o:title=""/>
+          </v:shape>
+          <o:OLEObject Type="Embed" ProgID="Equation.DSMT4" ShapeID="_x0000_i1092" DrawAspect="Content" ObjectID="_1751005416" r:id="rId142"/>
         </w:object>
       </w:r>
       <w:r>
@@ -4094,11 +4114,11 @@
           <w:sz w:val="24"/>
           <w:szCs w:val="24"/>
         </w:rPr>
-        <w:object w:dxaOrig="260" w:dyaOrig="279">
-          <v:shape id="_x0000_i1092" type="#_x0000_t75" style="width:12.7pt;height:14.5pt" o:ole="">
-            <v:imagedata r:id="rId144" o:title=""/>
-          </v:shape>
-          <o:OLEObject Type="Embed" ProgID="Equation.DSMT4" ShapeID="_x0000_i1092" DrawAspect="Content" ObjectID="_1719400506" r:id="rId145"/>
+        <w:object w:dxaOrig="260" w:dyaOrig="279" w14:anchorId="5A59ECB8">
+          <v:shape id="_x0000_i1093" type="#_x0000_t75" style="width:12.6pt;height:14.4pt" o:ole="">
+            <v:imagedata r:id="rId143" o:title=""/>
+          </v:shape>
+          <o:OLEObject Type="Embed" ProgID="Equation.DSMT4" ShapeID="_x0000_i1093" DrawAspect="Content" ObjectID="_1751005417" r:id="rId144"/>
         </w:object>
       </w:r>
       <w:r>
@@ -4118,11 +4138,11 @@
           <w:sz w:val="24"/>
           <w:szCs w:val="24"/>
         </w:rPr>
-        <w:object w:dxaOrig="180" w:dyaOrig="240">
-          <v:shape id="_x0000_i1093" type="#_x0000_t75" style="width:9.1pt;height:12.1pt" o:ole="">
-            <v:imagedata r:id="rId146" o:title=""/>
-          </v:shape>
-          <o:OLEObject Type="Embed" ProgID="Equation.DSMT4" ShapeID="_x0000_i1093" DrawAspect="Content" ObjectID="_1719400507" r:id="rId147"/>
+        <w:object w:dxaOrig="180" w:dyaOrig="240" w14:anchorId="46DB36EB">
+          <v:shape id="_x0000_i1094" type="#_x0000_t75" style="width:9pt;height:12pt" o:ole="">
+            <v:imagedata r:id="rId145" o:title=""/>
+          </v:shape>
+          <o:OLEObject Type="Embed" ProgID="Equation.DSMT4" ShapeID="_x0000_i1094" DrawAspect="Content" ObjectID="_1751005418" r:id="rId146"/>
         </w:object>
       </w:r>
       <w:r>
@@ -4142,11 +4162,11 @@
           <w:sz w:val="24"/>
           <w:szCs w:val="24"/>
         </w:rPr>
-        <w:object w:dxaOrig="220" w:dyaOrig="260">
-          <v:shape id="_x0000_i1094" type="#_x0000_t75" style="width:11.5pt;height:12.7pt" o:ole="">
-            <v:imagedata r:id="rId148" o:title=""/>
-          </v:shape>
-          <o:OLEObject Type="Embed" ProgID="Equation.DSMT4" ShapeID="_x0000_i1094" DrawAspect="Content" ObjectID="_1719400508" r:id="rId149"/>
+        <w:object w:dxaOrig="220" w:dyaOrig="260" w14:anchorId="62D6BAAC">
+          <v:shape id="_x0000_i1095" type="#_x0000_t75" style="width:11.4pt;height:12.6pt" o:ole="">
+            <v:imagedata r:id="rId147" o:title=""/>
+          </v:shape>
+          <o:OLEObject Type="Embed" ProgID="Equation.DSMT4" ShapeID="_x0000_i1095" DrawAspect="Content" ObjectID="_1751005419" r:id="rId148"/>
         </w:object>
       </w:r>
       <w:r>
@@ -4166,11 +4186,11 @@
           <w:sz w:val="24"/>
           <w:szCs w:val="24"/>
         </w:rPr>
-        <w:object w:dxaOrig="240" w:dyaOrig="240">
-          <v:shape id="_x0000_i1095" type="#_x0000_t75" style="width:12.1pt;height:12.1pt" o:ole="">
-            <v:imagedata r:id="rId150" o:title=""/>
-          </v:shape>
-          <o:OLEObject Type="Embed" ProgID="Equation.DSMT4" ShapeID="_x0000_i1095" DrawAspect="Content" ObjectID="_1719400509" r:id="rId151"/>
+        <w:object w:dxaOrig="240" w:dyaOrig="240" w14:anchorId="62C44880">
+          <v:shape id="_x0000_i1096" type="#_x0000_t75" style="width:12pt;height:12pt" o:ole="">
+            <v:imagedata r:id="rId149" o:title=""/>
+          </v:shape>
+          <o:OLEObject Type="Embed" ProgID="Equation.DSMT4" ShapeID="_x0000_i1096" DrawAspect="Content" ObjectID="_1751005420" r:id="rId150"/>
         </w:object>
       </w:r>
       <w:r>
@@ -4209,11 +4229,11 @@
           <w:sz w:val="24"/>
           <w:szCs w:val="24"/>
         </w:rPr>
-        <w:object w:dxaOrig="1180" w:dyaOrig="320">
-          <v:shape id="_x0000_i1096" type="#_x0000_t75" style="width:59.3pt;height:15.75pt" o:ole="">
-            <v:imagedata r:id="rId152" o:title=""/>
-          </v:shape>
-          <o:OLEObject Type="Embed" ProgID="Equation.DSMT4" ShapeID="_x0000_i1096" DrawAspect="Content" ObjectID="_1719400510" r:id="rId153"/>
+        <w:object w:dxaOrig="1180" w:dyaOrig="320" w14:anchorId="1F1E458C">
+          <v:shape id="_x0000_i1097" type="#_x0000_t75" style="width:59.4pt;height:15.6pt" o:ole="">
+            <v:imagedata r:id="rId151" o:title=""/>
+          </v:shape>
+          <o:OLEObject Type="Embed" ProgID="Equation.DSMT4" ShapeID="_x0000_i1097" DrawAspect="Content" ObjectID="_1751005421" r:id="rId152"/>
         </w:object>
       </w:r>
       <w:r>
@@ -4241,11 +4261,11 @@
           <w:sz w:val="24"/>
           <w:szCs w:val="24"/>
         </w:rPr>
-        <w:object w:dxaOrig="1200" w:dyaOrig="620">
-          <v:shape id="_x0000_i1097" type="#_x0000_t75" style="width:59.9pt;height:30.85pt" o:ole="">
-            <v:imagedata r:id="rId154" o:title=""/>
-          </v:shape>
-          <o:OLEObject Type="Embed" ProgID="Equation.DSMT4" ShapeID="_x0000_i1097" DrawAspect="Content" ObjectID="_1719400511" r:id="rId155"/>
+        <w:object w:dxaOrig="1200" w:dyaOrig="620" w14:anchorId="675EC6AD">
+          <v:shape id="_x0000_i1098" type="#_x0000_t75" style="width:60pt;height:30.6pt" o:ole="">
+            <v:imagedata r:id="rId153" o:title=""/>
+          </v:shape>
+          <o:OLEObject Type="Embed" ProgID="Equation.DSMT4" ShapeID="_x0000_i1098" DrawAspect="Content" ObjectID="_1751005422" r:id="rId154"/>
         </w:object>
       </w:r>
       <w:r>
@@ -4273,11 +4293,11 @@
           <w:sz w:val="24"/>
           <w:szCs w:val="24"/>
         </w:rPr>
-        <w:object w:dxaOrig="1260" w:dyaOrig="360">
-          <v:shape id="_x0000_i1098" type="#_x0000_t75" style="width:62.9pt;height:18.15pt" o:ole="">
-            <v:imagedata r:id="rId156" o:title=""/>
-          </v:shape>
-          <o:OLEObject Type="Embed" ProgID="Equation.DSMT4" ShapeID="_x0000_i1098" DrawAspect="Content" ObjectID="_1719400512" r:id="rId157"/>
+        <w:object w:dxaOrig="1260" w:dyaOrig="360" w14:anchorId="39F8CB3E">
+          <v:shape id="_x0000_i1099" type="#_x0000_t75" style="width:63pt;height:18pt" o:ole="">
+            <v:imagedata r:id="rId155" o:title=""/>
+          </v:shape>
+          <o:OLEObject Type="Embed" ProgID="Equation.DSMT4" ShapeID="_x0000_i1099" DrawAspect="Content" ObjectID="_1751005423" r:id="rId156"/>
         </w:object>
       </w:r>
       <w:r>
@@ -4305,11 +4325,11 @@
           <w:sz w:val="24"/>
           <w:szCs w:val="24"/>
         </w:rPr>
-        <w:object w:dxaOrig="1200" w:dyaOrig="620">
-          <v:shape id="_x0000_i1099" type="#_x0000_t75" style="width:59.9pt;height:30.85pt" o:ole="">
-            <v:imagedata r:id="rId158" o:title=""/>
-          </v:shape>
-          <o:OLEObject Type="Embed" ProgID="Equation.DSMT4" ShapeID="_x0000_i1099" DrawAspect="Content" ObjectID="_1719400513" r:id="rId159"/>
+        <w:object w:dxaOrig="1200" w:dyaOrig="620" w14:anchorId="1899CEAF">
+          <v:shape id="_x0000_i1100" type="#_x0000_t75" style="width:60pt;height:30.6pt" o:ole="">
+            <v:imagedata r:id="rId157" o:title=""/>
+          </v:shape>
+          <o:OLEObject Type="Embed" ProgID="Equation.DSMT4" ShapeID="_x0000_i1100" DrawAspect="Content" ObjectID="_1751005424" r:id="rId158"/>
         </w:object>
       </w:r>
       <w:r>
@@ -4899,7 +4919,7 @@
           <w:lang w:val="en-US" w:eastAsia="en-US"/>
         </w:rPr>
         <w:drawing>
-          <wp:inline distT="0" distB="0" distL="0" distR="0" wp14:anchorId="0E7CC19A" wp14:editId="631BE2C5">
+          <wp:inline distT="0" distB="0" distL="0" distR="0" wp14:anchorId="5F9ADC26" wp14:editId="52FC9012">
             <wp:extent cx="1390650" cy="1095375"/>
             <wp:effectExtent l="0" t="0" r="0" b="9525"/>
             <wp:docPr id="9" name="Picture 9"/>
@@ -4916,7 +4936,7 @@
                     </pic:cNvPicPr>
                   </pic:nvPicPr>
                   <pic:blipFill>
-                    <a:blip r:embed="rId160">
+                    <a:blip r:embed="rId159">
                       <a:extLst>
                         <a:ext uri="{28A0092B-C50C-407E-A947-70E740481C1C}">
                           <a14:useLocalDpi xmlns:a14="http://schemas.microsoft.com/office/drawing/2010/main" val="0"/>
@@ -5439,11 +5459,11 @@
           <w:position w:val="-12"/>
           <w:szCs w:val="24"/>
         </w:rPr>
-        <w:object w:dxaOrig="376" w:dyaOrig="376">
-          <v:shape id="_x0000_i1100" type="#_x0000_t75" style="width:18.75pt;height:18.75pt" o:ole="">
-            <v:imagedata r:id="rId161" o:title=""/>
-          </v:shape>
-          <o:OLEObject Type="Embed" ProgID="Equation.DSMT4" ShapeID="_x0000_i1100" DrawAspect="Content" ObjectID="_1719400514" r:id="rId162"/>
+        <w:object w:dxaOrig="376" w:dyaOrig="376" w14:anchorId="3E2FDC74">
+          <v:shape id="_x0000_i1101" type="#_x0000_t75" style="width:18.6pt;height:18.6pt" o:ole="">
+            <v:imagedata r:id="rId160" o:title=""/>
+          </v:shape>
+          <o:OLEObject Type="Embed" ProgID="Equation.DSMT4" ShapeID="_x0000_i1101" DrawAspect="Content" ObjectID="_1751005425" r:id="rId161"/>
         </w:object>
       </w:r>
       <w:r>
@@ -5481,11 +5501,11 @@
           <w:position w:val="-12"/>
           <w:szCs w:val="24"/>
         </w:rPr>
-        <w:object w:dxaOrig="376" w:dyaOrig="376">
-          <v:shape id="_x0000_i1101" type="#_x0000_t75" style="width:18.75pt;height:18.75pt" o:ole="">
-            <v:imagedata r:id="rId163" o:title=""/>
-          </v:shape>
-          <o:OLEObject Type="Embed" ProgID="Equation.DSMT4" ShapeID="_x0000_i1101" DrawAspect="Content" ObjectID="_1719400515" r:id="rId164"/>
+        <w:object w:dxaOrig="376" w:dyaOrig="376" w14:anchorId="4D2926C8">
+          <v:shape id="_x0000_i1102" type="#_x0000_t75" style="width:18.6pt;height:18.6pt" o:ole="">
+            <v:imagedata r:id="rId162" o:title=""/>
+          </v:shape>
+          <o:OLEObject Type="Embed" ProgID="Equation.DSMT4" ShapeID="_x0000_i1102" DrawAspect="Content" ObjectID="_1751005426" r:id="rId163"/>
         </w:object>
       </w:r>
       <w:r>
@@ -5622,11 +5642,11 @@
           <w:sz w:val="24"/>
           <w:szCs w:val="24"/>
         </w:rPr>
-        <w:object w:dxaOrig="1200" w:dyaOrig="360">
-          <v:shape id="_x0000_i1102" type="#_x0000_t75" style="width:59.9pt;height:18.15pt" o:ole="">
-            <v:imagedata r:id="rId165" o:title=""/>
-          </v:shape>
-          <o:OLEObject Type="Embed" ProgID="Equation.DSMT4" ShapeID="_x0000_i1102" DrawAspect="Content" ObjectID="_1719400516" r:id="rId166"/>
+        <w:object w:dxaOrig="1200" w:dyaOrig="360" w14:anchorId="3EC19BED">
+          <v:shape id="_x0000_i1103" type="#_x0000_t75" style="width:60pt;height:18pt" o:ole="">
+            <v:imagedata r:id="rId164" o:title=""/>
+          </v:shape>
+          <o:OLEObject Type="Embed" ProgID="Equation.DSMT4" ShapeID="_x0000_i1103" DrawAspect="Content" ObjectID="_1751005427" r:id="rId165"/>
         </w:object>
       </w:r>
       <w:r>
@@ -5646,11 +5666,11 @@
           <w:sz w:val="24"/>
           <w:szCs w:val="24"/>
         </w:rPr>
-        <w:object w:dxaOrig="920" w:dyaOrig="320">
-          <v:shape id="_x0000_i1103" type="#_x0000_t75" style="width:46pt;height:15.75pt" o:ole="">
-            <v:imagedata r:id="rId167" o:title=""/>
-          </v:shape>
-          <o:OLEObject Type="Embed" ProgID="Equation.DSMT4" ShapeID="_x0000_i1103" DrawAspect="Content" ObjectID="_1719400517" r:id="rId168"/>
+        <w:object w:dxaOrig="920" w:dyaOrig="320" w14:anchorId="2487A1B3">
+          <v:shape id="_x0000_i1104" type="#_x0000_t75" style="width:46.2pt;height:15.6pt" o:ole="">
+            <v:imagedata r:id="rId166" o:title=""/>
+          </v:shape>
+          <o:OLEObject Type="Embed" ProgID="Equation.DSMT4" ShapeID="_x0000_i1104" DrawAspect="Content" ObjectID="_1751005428" r:id="rId167"/>
         </w:object>
       </w:r>
       <w:r>
@@ -5670,11 +5690,11 @@
           <w:sz w:val="24"/>
           <w:szCs w:val="24"/>
         </w:rPr>
-        <w:object w:dxaOrig="1440" w:dyaOrig="320">
-          <v:shape id="_x0000_i1104" type="#_x0000_t75" style="width:1in;height:15.75pt" o:ole="">
-            <v:imagedata r:id="rId169" o:title=""/>
-          </v:shape>
-          <o:OLEObject Type="Embed" ProgID="Equation.DSMT4" ShapeID="_x0000_i1104" DrawAspect="Content" ObjectID="_1719400518" r:id="rId170"/>
+        <w:object w:dxaOrig="1440" w:dyaOrig="320" w14:anchorId="02531843">
+          <v:shape id="_x0000_i1105" type="#_x0000_t75" style="width:1in;height:15.6pt" o:ole="">
+            <v:imagedata r:id="rId168" o:title=""/>
+          </v:shape>
+          <o:OLEObject Type="Embed" ProgID="Equation.DSMT4" ShapeID="_x0000_i1105" DrawAspect="Content" ObjectID="_1751005429" r:id="rId169"/>
         </w:object>
       </w:r>
       <w:r>
@@ -5713,11 +5733,11 @@
           <w:sz w:val="24"/>
           <w:szCs w:val="24"/>
         </w:rPr>
-        <w:object w:dxaOrig="620" w:dyaOrig="279">
-          <v:shape id="_x0000_i1105" type="#_x0000_t75" style="width:30.85pt;height:14.5pt" o:ole="">
-            <v:imagedata r:id="rId171" o:title=""/>
-          </v:shape>
-          <o:OLEObject Type="Embed" ProgID="Equation.DSMT4" ShapeID="_x0000_i1105" DrawAspect="Content" ObjectID="_1719400519" r:id="rId172"/>
+        <w:object w:dxaOrig="620" w:dyaOrig="279" w14:anchorId="48D679B6">
+          <v:shape id="_x0000_i1106" type="#_x0000_t75" style="width:30.6pt;height:14.4pt" o:ole="">
+            <v:imagedata r:id="rId170" o:title=""/>
+          </v:shape>
+          <o:OLEObject Type="Embed" ProgID="Equation.DSMT4" ShapeID="_x0000_i1106" DrawAspect="Content" ObjectID="_1751005430" r:id="rId171"/>
         </w:object>
       </w:r>
       <w:r>
@@ -5736,11 +5756,11 @@
           <w:sz w:val="24"/>
           <w:szCs w:val="24"/>
         </w:rPr>
-        <w:object w:dxaOrig="620" w:dyaOrig="279">
-          <v:shape id="_x0000_i1106" type="#_x0000_t75" style="width:30.85pt;height:14.5pt" o:ole="">
-            <v:imagedata r:id="rId173" o:title=""/>
-          </v:shape>
-          <o:OLEObject Type="Embed" ProgID="Equation.DSMT4" ShapeID="_x0000_i1106" DrawAspect="Content" ObjectID="_1719400520" r:id="rId174"/>
+        <w:object w:dxaOrig="620" w:dyaOrig="279" w14:anchorId="67081DDF">
+          <v:shape id="_x0000_i1107" type="#_x0000_t75" style="width:30.6pt;height:14.4pt" o:ole="">
+            <v:imagedata r:id="rId172" o:title=""/>
+          </v:shape>
+          <o:OLEObject Type="Embed" ProgID="Equation.DSMT4" ShapeID="_x0000_i1107" DrawAspect="Content" ObjectID="_1751005431" r:id="rId173"/>
         </w:object>
       </w:r>
       <w:r>
@@ -5759,11 +5779,11 @@
           <w:sz w:val="24"/>
           <w:szCs w:val="24"/>
         </w:rPr>
-        <w:object w:dxaOrig="639" w:dyaOrig="320">
-          <v:shape id="_x0000_i1107" type="#_x0000_t75" style="width:32.05pt;height:15.75pt" o:ole="">
-            <v:imagedata r:id="rId175" o:title=""/>
-          </v:shape>
-          <o:OLEObject Type="Embed" ProgID="Equation.DSMT4" ShapeID="_x0000_i1107" DrawAspect="Content" ObjectID="_1719400521" r:id="rId176"/>
+        <w:object w:dxaOrig="639" w:dyaOrig="320" w14:anchorId="3D6EF44A">
+          <v:shape id="_x0000_i1108" type="#_x0000_t75" style="width:31.8pt;height:15.6pt" o:ole="">
+            <v:imagedata r:id="rId174" o:title=""/>
+          </v:shape>
+          <o:OLEObject Type="Embed" ProgID="Equation.DSMT4" ShapeID="_x0000_i1108" DrawAspect="Content" ObjectID="_1751005432" r:id="rId175"/>
         </w:object>
       </w:r>
       <w:r>
@@ -5791,11 +5811,11 @@
           <w:sz w:val="24"/>
           <w:szCs w:val="24"/>
         </w:rPr>
-        <w:object w:dxaOrig="639" w:dyaOrig="320">
-          <v:shape id="_x0000_i1108" type="#_x0000_t75" style="width:32.05pt;height:15.75pt" o:ole="">
-            <v:imagedata r:id="rId177" o:title=""/>
-          </v:shape>
-          <o:OLEObject Type="Embed" ProgID="Equation.DSMT4" ShapeID="_x0000_i1108" DrawAspect="Content" ObjectID="_1719400522" r:id="rId178"/>
+        <w:object w:dxaOrig="639" w:dyaOrig="320" w14:anchorId="649E9385">
+          <v:shape id="_x0000_i1109" type="#_x0000_t75" style="width:31.8pt;height:15.6pt" o:ole="">
+            <v:imagedata r:id="rId176" o:title=""/>
+          </v:shape>
+          <o:OLEObject Type="Embed" ProgID="Equation.DSMT4" ShapeID="_x0000_i1109" DrawAspect="Content" ObjectID="_1751005433" r:id="rId177"/>
         </w:object>
       </w:r>
       <w:r>
@@ -5857,11 +5877,11 @@
           <w:sz w:val="24"/>
           <w:szCs w:val="24"/>
         </w:rPr>
-        <w:object w:dxaOrig="343" w:dyaOrig="645">
-          <v:shape id="_x0000_i1109" type="#_x0000_t75" style="width:17.55pt;height:32.05pt" o:ole="">
-            <v:imagedata r:id="rId179" o:title=""/>
-          </v:shape>
-          <o:OLEObject Type="Embed" ProgID="Equation.DSMT4" ShapeID="_x0000_i1109" DrawAspect="Content" ObjectID="_1719400523" r:id="rId180"/>
+        <w:object w:dxaOrig="343" w:dyaOrig="645" w14:anchorId="328E50F3">
+          <v:shape id="_x0000_i1110" type="#_x0000_t75" style="width:17.4pt;height:31.8pt" o:ole="">
+            <v:imagedata r:id="rId178" o:title=""/>
+          </v:shape>
+          <o:OLEObject Type="Embed" ProgID="Equation.DSMT4" ShapeID="_x0000_i1110" DrawAspect="Content" ObjectID="_1751005434" r:id="rId179"/>
         </w:object>
       </w:r>
       <w:r>
@@ -5881,11 +5901,11 @@
           <w:sz w:val="24"/>
           <w:szCs w:val="24"/>
         </w:rPr>
-        <w:object w:dxaOrig="600" w:dyaOrig="340">
-          <v:shape id="_x0000_i1110" type="#_x0000_t75" style="width:30.25pt;height:17.55pt" o:ole="">
-            <v:imagedata r:id="rId181" o:title=""/>
-          </v:shape>
-          <o:OLEObject Type="Embed" ProgID="Equation.DSMT4" ShapeID="_x0000_i1110" DrawAspect="Content" ObjectID="_1719400524" r:id="rId182"/>
+        <w:object w:dxaOrig="600" w:dyaOrig="340" w14:anchorId="18C448E1">
+          <v:shape id="_x0000_i1111" type="#_x0000_t75" style="width:30pt;height:17.4pt" o:ole="">
+            <v:imagedata r:id="rId180" o:title=""/>
+          </v:shape>
+          <o:OLEObject Type="Embed" ProgID="Equation.DSMT4" ShapeID="_x0000_i1111" DrawAspect="Content" ObjectID="_1751005435" r:id="rId181"/>
         </w:object>
       </w:r>
       <w:r>
@@ -5905,11 +5925,11 @@
           <w:sz w:val="24"/>
           <w:szCs w:val="24"/>
         </w:rPr>
-        <w:object w:dxaOrig="343" w:dyaOrig="645">
-          <v:shape id="_x0000_i1111" type="#_x0000_t75" style="width:17.55pt;height:32.05pt" o:ole="">
-            <v:imagedata r:id="rId183" o:title=""/>
-          </v:shape>
-          <o:OLEObject Type="Embed" ProgID="Equation.DSMT4" ShapeID="_x0000_i1111" DrawAspect="Content" ObjectID="_1719400525" r:id="rId184"/>
+        <w:object w:dxaOrig="343" w:dyaOrig="645" w14:anchorId="3D2CA7F8">
+          <v:shape id="_x0000_i1112" type="#_x0000_t75" style="width:17.4pt;height:31.8pt" o:ole="">
+            <v:imagedata r:id="rId182" o:title=""/>
+          </v:shape>
+          <o:OLEObject Type="Embed" ProgID="Equation.DSMT4" ShapeID="_x0000_i1112" DrawAspect="Content" ObjectID="_1751005436" r:id="rId183"/>
         </w:object>
       </w:r>
       <w:r>
@@ -5948,11 +5968,11 @@
           <w:sz w:val="24"/>
           <w:szCs w:val="24"/>
         </w:rPr>
-        <w:object w:dxaOrig="840" w:dyaOrig="360">
-          <v:shape id="_x0000_i1112" type="#_x0000_t75" style="width:41.75pt;height:18.15pt" o:ole="">
-            <v:imagedata r:id="rId185" o:title=""/>
-          </v:shape>
-          <o:OLEObject Type="Embed" ProgID="Equation.DSMT4" ShapeID="_x0000_i1112" DrawAspect="Content" ObjectID="_1719400526" r:id="rId186"/>
+        <w:object w:dxaOrig="840" w:dyaOrig="360" w14:anchorId="7534B2D3">
+          <v:shape id="_x0000_i1113" type="#_x0000_t75" style="width:42pt;height:18pt" o:ole="">
+            <v:imagedata r:id="rId184" o:title=""/>
+          </v:shape>
+          <o:OLEObject Type="Embed" ProgID="Equation.DSMT4" ShapeID="_x0000_i1113" DrawAspect="Content" ObjectID="_1751005437" r:id="rId185"/>
         </w:object>
       </w:r>
       <w:r>
@@ -5980,11 +6000,11 @@
           <w:sz w:val="24"/>
           <w:szCs w:val="24"/>
         </w:rPr>
-        <w:object w:dxaOrig="859" w:dyaOrig="340">
-          <v:shape id="_x0000_i1113" type="#_x0000_t75" style="width:42.95pt;height:17.55pt" o:ole="">
-            <v:imagedata r:id="rId187" o:title=""/>
-          </v:shape>
-          <o:OLEObject Type="Embed" ProgID="Equation.DSMT4" ShapeID="_x0000_i1113" DrawAspect="Content" ObjectID="_1719400527" r:id="rId188"/>
+        <w:object w:dxaOrig="859" w:dyaOrig="340" w14:anchorId="01BD51C6">
+          <v:shape id="_x0000_i1114" type="#_x0000_t75" style="width:43.2pt;height:17.4pt" o:ole="">
+            <v:imagedata r:id="rId186" o:title=""/>
+          </v:shape>
+          <o:OLEObject Type="Embed" ProgID="Equation.DSMT4" ShapeID="_x0000_i1114" DrawAspect="Content" ObjectID="_1751005438" r:id="rId187"/>
         </w:object>
       </w:r>
       <w:r>
@@ -6012,11 +6032,11 @@
           <w:sz w:val="24"/>
           <w:szCs w:val="24"/>
         </w:rPr>
-        <w:object w:dxaOrig="859" w:dyaOrig="340">
-          <v:shape id="_x0000_i1114" type="#_x0000_t75" style="width:42.95pt;height:17.55pt" o:ole="">
-            <v:imagedata r:id="rId189" o:title=""/>
-          </v:shape>
-          <o:OLEObject Type="Embed" ProgID="Equation.DSMT4" ShapeID="_x0000_i1114" DrawAspect="Content" ObjectID="_1719400528" r:id="rId190"/>
+        <w:object w:dxaOrig="859" w:dyaOrig="340" w14:anchorId="56F6DBFD">
+          <v:shape id="_x0000_i1115" type="#_x0000_t75" style="width:43.2pt;height:17.4pt" o:ole="">
+            <v:imagedata r:id="rId188" o:title=""/>
+          </v:shape>
+          <o:OLEObject Type="Embed" ProgID="Equation.DSMT4" ShapeID="_x0000_i1115" DrawAspect="Content" ObjectID="_1751005439" r:id="rId189"/>
         </w:object>
       </w:r>
       <w:r>
@@ -6035,11 +6055,11 @@
           <w:sz w:val="24"/>
           <w:szCs w:val="24"/>
         </w:rPr>
-        <w:object w:dxaOrig="859" w:dyaOrig="360">
-          <v:shape id="_x0000_i1115" type="#_x0000_t75" style="width:42.95pt;height:18.15pt" o:ole="">
-            <v:imagedata r:id="rId191" o:title=""/>
-          </v:shape>
-          <o:OLEObject Type="Embed" ProgID="Equation.DSMT4" ShapeID="_x0000_i1115" DrawAspect="Content" ObjectID="_1719400529" r:id="rId192"/>
+        <w:object w:dxaOrig="859" w:dyaOrig="360" w14:anchorId="5762688E">
+          <v:shape id="_x0000_i1116" type="#_x0000_t75" style="width:43.2pt;height:18pt" o:ole="">
+            <v:imagedata r:id="rId190" o:title=""/>
+          </v:shape>
+          <o:OLEObject Type="Embed" ProgID="Equation.DSMT4" ShapeID="_x0000_i1116" DrawAspect="Content" ObjectID="_1751005440" r:id="rId191"/>
         </w:object>
       </w:r>
       <w:r>
@@ -6087,11 +6107,11 @@
           <w:sz w:val="24"/>
           <w:szCs w:val="24"/>
         </w:rPr>
-        <w:object w:dxaOrig="1140" w:dyaOrig="620">
-          <v:shape id="_x0000_i1116" type="#_x0000_t75" style="width:56.85pt;height:30.85pt" o:ole="">
-            <v:imagedata r:id="rId193" o:title=""/>
-          </v:shape>
-          <o:OLEObject Type="Embed" ProgID="Equation.DSMT4" ShapeID="_x0000_i1116" DrawAspect="Content" ObjectID="_1719400530" r:id="rId194"/>
+        <w:object w:dxaOrig="1140" w:dyaOrig="620" w14:anchorId="7551F2CA">
+          <v:shape id="_x0000_i1117" type="#_x0000_t75" style="width:57pt;height:30.6pt" o:ole="">
+            <v:imagedata r:id="rId192" o:title=""/>
+          </v:shape>
+          <o:OLEObject Type="Embed" ProgID="Equation.DSMT4" ShapeID="_x0000_i1117" DrawAspect="Content" ObjectID="_1751005441" r:id="rId193"/>
         </w:object>
       </w:r>
       <w:r>
@@ -6111,11 +6131,11 @@
           <w:sz w:val="24"/>
           <w:szCs w:val="24"/>
         </w:rPr>
-        <w:object w:dxaOrig="900" w:dyaOrig="279">
-          <v:shape id="_x0000_i1117" type="#_x0000_t75" style="width:44.75pt;height:14.5pt" o:ole="">
-            <v:imagedata r:id="rId195" o:title=""/>
-          </v:shape>
-          <o:OLEObject Type="Embed" ProgID="Equation.DSMT4" ShapeID="_x0000_i1117" DrawAspect="Content" ObjectID="_1719400531" r:id="rId196"/>
+        <w:object w:dxaOrig="900" w:dyaOrig="279" w14:anchorId="63DC1C1A">
+          <v:shape id="_x0000_i1118" type="#_x0000_t75" style="width:45pt;height:14.4pt" o:ole="">
+            <v:imagedata r:id="rId194" o:title=""/>
+          </v:shape>
+          <o:OLEObject Type="Embed" ProgID="Equation.DSMT4" ShapeID="_x0000_i1118" DrawAspect="Content" ObjectID="_1751005442" r:id="rId195"/>
         </w:object>
       </w:r>
       <w:r>
@@ -6143,8 +6163,9 @@
           <w:noProof/>
           <w:szCs w:val="24"/>
         </w:rPr>
+        <w:lastRenderedPageBreak/>
         <w:drawing>
-          <wp:inline distT="0" distB="0" distL="0" distR="0" wp14:anchorId="3FD797C0" wp14:editId="4CE58813">
+          <wp:inline distT="0" distB="0" distL="0" distR="0" wp14:anchorId="0E2F00DE" wp14:editId="3C40FBF2">
             <wp:extent cx="4305300" cy="1714500"/>
             <wp:effectExtent l="0" t="0" r="0" b="0"/>
             <wp:docPr id="5" name="image-7dfef7f8e3d9e138157aa4438eb8364b8268cdea.jpeg"/>
@@ -6157,7 +6178,7 @@
                     <pic:cNvPicPr/>
                   </pic:nvPicPr>
                   <pic:blipFill>
-                    <a:blip r:embed="rId197" cstate="print"/>
+                    <a:blip r:embed="rId196" cstate="print"/>
                     <a:srcRect/>
                     <a:stretch>
                       <a:fillRect/>
@@ -6195,7 +6216,6 @@
           <w:sz w:val="24"/>
           <w:szCs w:val="24"/>
         </w:rPr>
-        <w:lastRenderedPageBreak/>
         <w:t xml:space="preserve">Hình bên là đồ thị biểu diễn sự phụ thuộc của cường độ dòng điện i trong đoạn mạch theo thời gian </w:t>
       </w:r>
       <w:r>
@@ -6206,11 +6226,11 @@
           <w:sz w:val="24"/>
           <w:szCs w:val="24"/>
         </w:rPr>
-        <w:object w:dxaOrig="139" w:dyaOrig="240">
-          <v:shape id="_x0000_i1118" type="#_x0000_t75" style="width:6.65pt;height:12.1pt" o:ole="">
-            <v:imagedata r:id="rId198" o:title=""/>
-          </v:shape>
-          <o:OLEObject Type="Embed" ProgID="Equation.DSMT4" ShapeID="_x0000_i1118" DrawAspect="Content" ObjectID="_1719400532" r:id="rId199"/>
+        <w:object w:dxaOrig="139" w:dyaOrig="240" w14:anchorId="240E4EB4">
+          <v:shape id="_x0000_i1119" type="#_x0000_t75" style="width:6.6pt;height:12pt" o:ole="">
+            <v:imagedata r:id="rId197" o:title=""/>
+          </v:shape>
+          <o:OLEObject Type="Embed" ProgID="Equation.DSMT4" ShapeID="_x0000_i1119" DrawAspect="Content" ObjectID="_1751005443" r:id="rId198"/>
         </w:object>
       </w:r>
       <w:r>
@@ -6230,11 +6250,11 @@
           <w:sz w:val="24"/>
           <w:szCs w:val="24"/>
         </w:rPr>
-        <w:object w:dxaOrig="139" w:dyaOrig="240">
-          <v:shape id="_x0000_i1119" type="#_x0000_t75" style="width:6.65pt;height:12.1pt" o:ole="">
-            <v:imagedata r:id="rId200" o:title=""/>
-          </v:shape>
-          <o:OLEObject Type="Embed" ProgID="Equation.DSMT4" ShapeID="_x0000_i1119" DrawAspect="Content" ObjectID="_1719400533" r:id="rId201"/>
+        <w:object w:dxaOrig="139" w:dyaOrig="240" w14:anchorId="53EE166C">
+          <v:shape id="_x0000_i1120" type="#_x0000_t75" style="width:6.6pt;height:12pt" o:ole="">
+            <v:imagedata r:id="rId199" o:title=""/>
+          </v:shape>
+          <o:OLEObject Type="Embed" ProgID="Equation.DSMT4" ShapeID="_x0000_i1120" DrawAspect="Content" ObjectID="_1751005444" r:id="rId200"/>
         </w:object>
       </w:r>
       <w:r>
@@ -6254,11 +6274,11 @@
           <w:sz w:val="24"/>
           <w:szCs w:val="24"/>
         </w:rPr>
-        <w:object w:dxaOrig="139" w:dyaOrig="240">
-          <v:shape id="_x0000_i1120" type="#_x0000_t75" style="width:6.65pt;height:12.1pt" o:ole="">
-            <v:imagedata r:id="rId202" o:title=""/>
-          </v:shape>
-          <o:OLEObject Type="Embed" ProgID="Equation.DSMT4" ShapeID="_x0000_i1120" DrawAspect="Content" ObjectID="_1719400534" r:id="rId203"/>
+        <w:object w:dxaOrig="139" w:dyaOrig="240" w14:anchorId="6FDF0E90">
+          <v:shape id="_x0000_i1121" type="#_x0000_t75" style="width:6.6pt;height:12pt" o:ole="">
+            <v:imagedata r:id="rId201" o:title=""/>
+          </v:shape>
+          <o:OLEObject Type="Embed" ProgID="Equation.DSMT4" ShapeID="_x0000_i1121" DrawAspect="Content" ObjectID="_1751005445" r:id="rId202"/>
         </w:object>
       </w:r>
       <w:r>
@@ -6278,11 +6298,11 @@
           <w:sz w:val="24"/>
           <w:szCs w:val="24"/>
         </w:rPr>
-        <w:object w:dxaOrig="180" w:dyaOrig="220">
-          <v:shape id="_x0000_i1121" type="#_x0000_t75" style="width:9.1pt;height:11.5pt" o:ole="">
-            <v:imagedata r:id="rId204" o:title=""/>
-          </v:shape>
-          <o:OLEObject Type="Embed" ProgID="Equation.DSMT4" ShapeID="_x0000_i1121" DrawAspect="Content" ObjectID="_1719400535" r:id="rId205"/>
+        <w:object w:dxaOrig="180" w:dyaOrig="220" w14:anchorId="5B3EA8A4">
+          <v:shape id="_x0000_i1122" type="#_x0000_t75" style="width:9pt;height:11.4pt" o:ole="">
+            <v:imagedata r:id="rId203" o:title=""/>
+          </v:shape>
+          <o:OLEObject Type="Embed" ProgID="Equation.DSMT4" ShapeID="_x0000_i1122" DrawAspect="Content" ObjectID="_1751005446" r:id="rId204"/>
         </w:object>
       </w:r>
       <w:r>
@@ -6319,11 +6339,11 @@
           <w:sz w:val="24"/>
           <w:szCs w:val="24"/>
         </w:rPr>
-        <w:object w:dxaOrig="2780" w:dyaOrig="680">
-          <v:shape id="_x0000_i1122" type="#_x0000_t75" style="width:138.55pt;height:33.9pt" o:ole="">
-            <v:imagedata r:id="rId206" o:title=""/>
-          </v:shape>
-          <o:OLEObject Type="Embed" ProgID="Equation.DSMT4" ShapeID="_x0000_i1122" DrawAspect="Content" ObjectID="_1719400536" r:id="rId207"/>
+        <w:object w:dxaOrig="2780" w:dyaOrig="680" w14:anchorId="0DD87F03">
+          <v:shape id="_x0000_i1123" type="#_x0000_t75" style="width:138.6pt;height:33.6pt" o:ole="">
+            <v:imagedata r:id="rId205" o:title=""/>
+          </v:shape>
+          <o:OLEObject Type="Embed" ProgID="Equation.DSMT4" ShapeID="_x0000_i1123" DrawAspect="Content" ObjectID="_1751005447" r:id="rId206"/>
         </w:object>
       </w:r>
       <w:r>
@@ -6351,11 +6371,11 @@
           <w:sz w:val="24"/>
           <w:szCs w:val="24"/>
         </w:rPr>
-        <w:object w:dxaOrig="3140" w:dyaOrig="680">
-          <v:shape id="_x0000_i1123" type="#_x0000_t75" style="width:156.7pt;height:33.9pt" o:ole="">
-            <v:imagedata r:id="rId208" o:title=""/>
-          </v:shape>
-          <o:OLEObject Type="Embed" ProgID="Equation.DSMT4" ShapeID="_x0000_i1123" DrawAspect="Content" ObjectID="_1719400537" r:id="rId209"/>
+        <w:object w:dxaOrig="3140" w:dyaOrig="680" w14:anchorId="458D4AFD">
+          <v:shape id="_x0000_i1124" type="#_x0000_t75" style="width:156.6pt;height:33.6pt" o:ole="">
+            <v:imagedata r:id="rId207" o:title=""/>
+          </v:shape>
+          <o:OLEObject Type="Embed" ProgID="Equation.DSMT4" ShapeID="_x0000_i1124" DrawAspect="Content" ObjectID="_1751005448" r:id="rId208"/>
         </w:object>
       </w:r>
     </w:p>
@@ -6383,11 +6403,11 @@
           <w:sz w:val="24"/>
           <w:szCs w:val="24"/>
         </w:rPr>
-        <w:object w:dxaOrig="3120" w:dyaOrig="680">
-          <v:shape id="_x0000_i1124" type="#_x0000_t75" style="width:156.1pt;height:33.9pt" o:ole="">
-            <v:imagedata r:id="rId210" o:title=""/>
-          </v:shape>
-          <o:OLEObject Type="Embed" ProgID="Equation.DSMT4" ShapeID="_x0000_i1124" DrawAspect="Content" ObjectID="_1719400538" r:id="rId211"/>
+        <w:object w:dxaOrig="3120" w:dyaOrig="680" w14:anchorId="5882AEE4">
+          <v:shape id="_x0000_i1125" type="#_x0000_t75" style="width:156pt;height:33.6pt" o:ole="">
+            <v:imagedata r:id="rId209" o:title=""/>
+          </v:shape>
+          <o:OLEObject Type="Embed" ProgID="Equation.DSMT4" ShapeID="_x0000_i1125" DrawAspect="Content" ObjectID="_1751005449" r:id="rId210"/>
         </w:object>
       </w:r>
       <w:r>
@@ -6415,11 +6435,11 @@
           <w:sz w:val="24"/>
           <w:szCs w:val="24"/>
         </w:rPr>
-        <w:object w:dxaOrig="2780" w:dyaOrig="680">
-          <v:shape id="_x0000_i1125" type="#_x0000_t75" style="width:138.55pt;height:33.9pt" o:ole="">
-            <v:imagedata r:id="rId212" o:title=""/>
-          </v:shape>
-          <o:OLEObject Type="Embed" ProgID="Equation.DSMT4" ShapeID="_x0000_i1125" DrawAspect="Content" ObjectID="_1719400539" r:id="rId213"/>
+        <w:object w:dxaOrig="2780" w:dyaOrig="680" w14:anchorId="287C38A5">
+          <v:shape id="_x0000_i1126" type="#_x0000_t75" style="width:138.6pt;height:33.6pt" o:ole="">
+            <v:imagedata r:id="rId211" o:title=""/>
+          </v:shape>
+          <o:OLEObject Type="Embed" ProgID="Equation.DSMT4" ShapeID="_x0000_i1126" DrawAspect="Content" ObjectID="_1751005450" r:id="rId212"/>
         </w:object>
       </w:r>
     </w:p>
@@ -6458,11 +6478,11 @@
           <w:sz w:val="24"/>
           <w:szCs w:val="24"/>
         </w:rPr>
-        <w:object w:dxaOrig="480" w:dyaOrig="320">
-          <v:shape id="_x0000_i1126" type="#_x0000_t75" style="width:24.2pt;height:15.75pt" o:ole="">
-            <v:imagedata r:id="rId214" o:title=""/>
-          </v:shape>
-          <o:OLEObject Type="Embed" ProgID="Equation.DSMT4" ShapeID="_x0000_i1126" DrawAspect="Content" ObjectID="_1719400540" r:id="rId215"/>
+        <w:object w:dxaOrig="480" w:dyaOrig="320" w14:anchorId="4095E749">
+          <v:shape id="_x0000_i1127" type="#_x0000_t75" style="width:24pt;height:15.6pt" o:ole="">
+            <v:imagedata r:id="rId213" o:title=""/>
+          </v:shape>
+          <o:OLEObject Type="Embed" ProgID="Equation.DSMT4" ShapeID="_x0000_i1127" DrawAspect="Content" ObjectID="_1751005451" r:id="rId214"/>
         </w:object>
       </w:r>
       <w:r>
@@ -6482,11 +6502,11 @@
           <w:sz w:val="24"/>
           <w:szCs w:val="24"/>
         </w:rPr>
-        <w:object w:dxaOrig="720" w:dyaOrig="279">
-          <v:shape id="_x0000_i1127" type="#_x0000_t75" style="width:36.3pt;height:14.5pt" o:ole="">
-            <v:imagedata r:id="rId216" o:title=""/>
-          </v:shape>
-          <o:OLEObject Type="Embed" ProgID="Equation.DSMT4" ShapeID="_x0000_i1127" DrawAspect="Content" ObjectID="_1719400541" r:id="rId217"/>
+        <w:object w:dxaOrig="720" w:dyaOrig="279" w14:anchorId="51D6B116">
+          <v:shape id="_x0000_i1128" type="#_x0000_t75" style="width:36pt;height:14.4pt" o:ole="">
+            <v:imagedata r:id="rId215" o:title=""/>
+          </v:shape>
+          <o:OLEObject Type="Embed" ProgID="Equation.DSMT4" ShapeID="_x0000_i1128" DrawAspect="Content" ObjectID="_1751005452" r:id="rId216"/>
         </w:object>
       </w:r>
       <w:r>
@@ -6506,11 +6526,11 @@
           <w:sz w:val="24"/>
           <w:szCs w:val="24"/>
         </w:rPr>
-        <w:object w:dxaOrig="540" w:dyaOrig="620">
-          <v:shape id="_x0000_i1128" type="#_x0000_t75" style="width:27.25pt;height:30.85pt" o:ole="">
-            <v:imagedata r:id="rId218" o:title=""/>
-          </v:shape>
-          <o:OLEObject Type="Embed" ProgID="Equation.DSMT4" ShapeID="_x0000_i1128" DrawAspect="Content" ObjectID="_1719400542" r:id="rId219"/>
+        <w:object w:dxaOrig="540" w:dyaOrig="620" w14:anchorId="34548377">
+          <v:shape id="_x0000_i1129" type="#_x0000_t75" style="width:27pt;height:30.6pt" o:ole="">
+            <v:imagedata r:id="rId217" o:title=""/>
+          </v:shape>
+          <o:OLEObject Type="Embed" ProgID="Equation.DSMT4" ShapeID="_x0000_i1129" DrawAspect="Content" ObjectID="_1751005453" r:id="rId218"/>
         </w:object>
       </w:r>
       <w:r>
@@ -6549,11 +6569,11 @@
           <w:sz w:val="24"/>
           <w:szCs w:val="24"/>
         </w:rPr>
-        <w:object w:dxaOrig="960" w:dyaOrig="320">
-          <v:shape id="_x0000_i1129" type="#_x0000_t75" style="width:47.8pt;height:15.75pt" o:ole="">
-            <v:imagedata r:id="rId220" o:title=""/>
-          </v:shape>
-          <o:OLEObject Type="Embed" ProgID="Equation.DSMT4" ShapeID="_x0000_i1129" DrawAspect="Content" ObjectID="_1719400543" r:id="rId221"/>
+        <w:object w:dxaOrig="960" w:dyaOrig="320" w14:anchorId="29444A58">
+          <v:shape id="_x0000_i1130" type="#_x0000_t75" style="width:48pt;height:15.6pt" o:ole="">
+            <v:imagedata r:id="rId219" o:title=""/>
+          </v:shape>
+          <o:OLEObject Type="Embed" ProgID="Equation.DSMT4" ShapeID="_x0000_i1130" DrawAspect="Content" ObjectID="_1751005454" r:id="rId220"/>
         </w:object>
       </w:r>
       <w:r>
@@ -6581,11 +6601,11 @@
           <w:sz w:val="24"/>
           <w:szCs w:val="24"/>
         </w:rPr>
-        <w:object w:dxaOrig="940" w:dyaOrig="320">
-          <v:shape id="_x0000_i1130" type="#_x0000_t75" style="width:47.2pt;height:15.75pt" o:ole="">
-            <v:imagedata r:id="rId222" o:title=""/>
-          </v:shape>
-          <o:OLEObject Type="Embed" ProgID="Equation.DSMT4" ShapeID="_x0000_i1130" DrawAspect="Content" ObjectID="_1719400544" r:id="rId223"/>
+        <w:object w:dxaOrig="940" w:dyaOrig="320" w14:anchorId="3BE4CAD7">
+          <v:shape id="_x0000_i1131" type="#_x0000_t75" style="width:47.4pt;height:15.6pt" o:ole="">
+            <v:imagedata r:id="rId221" o:title=""/>
+          </v:shape>
+          <o:OLEObject Type="Embed" ProgID="Equation.DSMT4" ShapeID="_x0000_i1131" DrawAspect="Content" ObjectID="_1751005455" r:id="rId222"/>
         </w:object>
       </w:r>
       <w:r>
@@ -6613,11 +6633,11 @@
           <w:sz w:val="24"/>
           <w:szCs w:val="24"/>
         </w:rPr>
-        <w:object w:dxaOrig="780" w:dyaOrig="320">
-          <v:shape id="_x0000_i1131" type="#_x0000_t75" style="width:38.7pt;height:15.75pt" o:ole="">
-            <v:imagedata r:id="rId224" o:title=""/>
-          </v:shape>
-          <o:OLEObject Type="Embed" ProgID="Equation.DSMT4" ShapeID="_x0000_i1131" DrawAspect="Content" ObjectID="_1719400545" r:id="rId225"/>
+        <w:object w:dxaOrig="780" w:dyaOrig="320" w14:anchorId="53466EC6">
+          <v:shape id="_x0000_i1132" type="#_x0000_t75" style="width:38.4pt;height:15.6pt" o:ole="">
+            <v:imagedata r:id="rId223" o:title=""/>
+          </v:shape>
+          <o:OLEObject Type="Embed" ProgID="Equation.DSMT4" ShapeID="_x0000_i1132" DrawAspect="Content" ObjectID="_1751005456" r:id="rId224"/>
         </w:object>
       </w:r>
       <w:r>
@@ -6645,11 +6665,11 @@
           <w:sz w:val="24"/>
           <w:szCs w:val="24"/>
         </w:rPr>
-        <w:object w:dxaOrig="940" w:dyaOrig="320">
-          <v:shape id="_x0000_i1132" type="#_x0000_t75" style="width:47.2pt;height:15.75pt" o:ole="">
-            <v:imagedata r:id="rId226" o:title=""/>
-          </v:shape>
-          <o:OLEObject Type="Embed" ProgID="Equation.DSMT4" ShapeID="_x0000_i1132" DrawAspect="Content" ObjectID="_1719400546" r:id="rId227"/>
+        <w:object w:dxaOrig="940" w:dyaOrig="320" w14:anchorId="50148582">
+          <v:shape id="_x0000_i1133" type="#_x0000_t75" style="width:47.4pt;height:15.6pt" o:ole="">
+            <v:imagedata r:id="rId225" o:title=""/>
+          </v:shape>
+          <o:OLEObject Type="Embed" ProgID="Equation.DSMT4" ShapeID="_x0000_i1133" DrawAspect="Content" ObjectID="_1751005457" r:id="rId226"/>
         </w:object>
       </w:r>
       <w:r>
@@ -6697,11 +6717,11 @@
           <w:sz w:val="24"/>
           <w:szCs w:val="24"/>
         </w:rPr>
-        <w:object w:dxaOrig="660" w:dyaOrig="279">
-          <v:shape id="_x0000_i1133" type="#_x0000_t75" style="width:33.3pt;height:14.5pt" o:ole="">
-            <v:imagedata r:id="rId228" o:title=""/>
-          </v:shape>
-          <o:OLEObject Type="Embed" ProgID="Equation.DSMT4" ShapeID="_x0000_i1133" DrawAspect="Content" ObjectID="_1719400547" r:id="rId229"/>
+        <w:object w:dxaOrig="660" w:dyaOrig="279" w14:anchorId="3E52B56D">
+          <v:shape id="_x0000_i1134" type="#_x0000_t75" style="width:33pt;height:14.4pt" o:ole="">
+            <v:imagedata r:id="rId227" o:title=""/>
+          </v:shape>
+          <o:OLEObject Type="Embed" ProgID="Equation.DSMT4" ShapeID="_x0000_i1134" DrawAspect="Content" ObjectID="_1751005458" r:id="rId228"/>
         </w:object>
       </w:r>
       <w:r>
@@ -6721,11 +6741,11 @@
           <w:sz w:val="24"/>
           <w:szCs w:val="24"/>
         </w:rPr>
-        <w:object w:dxaOrig="440" w:dyaOrig="279">
-          <v:shape id="_x0000_i1134" type="#_x0000_t75" style="width:21.8pt;height:14.5pt" o:ole="">
-            <v:imagedata r:id="rId230" o:title=""/>
-          </v:shape>
-          <o:OLEObject Type="Embed" ProgID="Equation.DSMT4" ShapeID="_x0000_i1134" DrawAspect="Content" ObjectID="_1719400548" r:id="rId231"/>
+        <w:object w:dxaOrig="440" w:dyaOrig="279" w14:anchorId="0606F157">
+          <v:shape id="_x0000_i1135" type="#_x0000_t75" style="width:21.6pt;height:14.4pt" o:ole="">
+            <v:imagedata r:id="rId229" o:title=""/>
+          </v:shape>
+          <o:OLEObject Type="Embed" ProgID="Equation.DSMT4" ShapeID="_x0000_i1135" DrawAspect="Content" ObjectID="_1751005459" r:id="rId230"/>
         </w:object>
       </w:r>
       <w:r>
@@ -6745,11 +6765,11 @@
           <w:sz w:val="24"/>
           <w:szCs w:val="24"/>
         </w:rPr>
-        <w:object w:dxaOrig="540" w:dyaOrig="279">
-          <v:shape id="_x0000_i1135" type="#_x0000_t75" style="width:27.25pt;height:14.5pt" o:ole="">
-            <v:imagedata r:id="rId232" o:title=""/>
-          </v:shape>
-          <o:OLEObject Type="Embed" ProgID="Equation.DSMT4" ShapeID="_x0000_i1135" DrawAspect="Content" ObjectID="_1719400549" r:id="rId233"/>
+        <w:object w:dxaOrig="540" w:dyaOrig="279" w14:anchorId="536548CE">
+          <v:shape id="_x0000_i1136" type="#_x0000_t75" style="width:27pt;height:14.4pt" o:ole="">
+            <v:imagedata r:id="rId231" o:title=""/>
+          </v:shape>
+          <o:OLEObject Type="Embed" ProgID="Equation.DSMT4" ShapeID="_x0000_i1136" DrawAspect="Content" ObjectID="_1751005460" r:id="rId232"/>
         </w:object>
       </w:r>
       <w:r>
@@ -6788,11 +6808,11 @@
           <w:sz w:val="24"/>
           <w:szCs w:val="24"/>
         </w:rPr>
-        <w:object w:dxaOrig="540" w:dyaOrig="279">
-          <v:shape id="_x0000_i1136" type="#_x0000_t75" style="width:27.25pt;height:14.5pt" o:ole="">
-            <v:imagedata r:id="rId234" o:title=""/>
-          </v:shape>
-          <o:OLEObject Type="Embed" ProgID="Equation.DSMT4" ShapeID="_x0000_i1136" DrawAspect="Content" ObjectID="_1719400550" r:id="rId235"/>
+        <w:object w:dxaOrig="540" w:dyaOrig="279" w14:anchorId="6FA6FB7F">
+          <v:shape id="_x0000_i1137" type="#_x0000_t75" style="width:27pt;height:14.4pt" o:ole="">
+            <v:imagedata r:id="rId233" o:title=""/>
+          </v:shape>
+          <o:OLEObject Type="Embed" ProgID="Equation.DSMT4" ShapeID="_x0000_i1137" DrawAspect="Content" ObjectID="_1751005461" r:id="rId234"/>
         </w:object>
       </w:r>
       <w:r>
@@ -6820,11 +6840,11 @@
           <w:sz w:val="24"/>
           <w:szCs w:val="24"/>
         </w:rPr>
-        <w:object w:dxaOrig="660" w:dyaOrig="279">
-          <v:shape id="_x0000_i1137" type="#_x0000_t75" style="width:33.3pt;height:14.5pt" o:ole="">
-            <v:imagedata r:id="rId236" o:title=""/>
-          </v:shape>
-          <o:OLEObject Type="Embed" ProgID="Equation.DSMT4" ShapeID="_x0000_i1137" DrawAspect="Content" ObjectID="_1719400551" r:id="rId237"/>
+        <w:object w:dxaOrig="660" w:dyaOrig="279" w14:anchorId="740B3038">
+          <v:shape id="_x0000_i1138" type="#_x0000_t75" style="width:33pt;height:14.4pt" o:ole="">
+            <v:imagedata r:id="rId235" o:title=""/>
+          </v:shape>
+          <o:OLEObject Type="Embed" ProgID="Equation.DSMT4" ShapeID="_x0000_i1138" DrawAspect="Content" ObjectID="_1751005462" r:id="rId236"/>
         </w:object>
       </w:r>
       <w:r>
@@ -6852,11 +6872,11 @@
           <w:sz w:val="24"/>
           <w:szCs w:val="24"/>
         </w:rPr>
-        <w:object w:dxaOrig="660" w:dyaOrig="279">
-          <v:shape id="_x0000_i1138" type="#_x0000_t75" style="width:33.3pt;height:14.5pt" o:ole="">
-            <v:imagedata r:id="rId238" o:title=""/>
-          </v:shape>
-          <o:OLEObject Type="Embed" ProgID="Equation.DSMT4" ShapeID="_x0000_i1138" DrawAspect="Content" ObjectID="_1719400552" r:id="rId239"/>
+        <w:object w:dxaOrig="660" w:dyaOrig="279" w14:anchorId="6C45C290">
+          <v:shape id="_x0000_i1139" type="#_x0000_t75" style="width:33pt;height:14.4pt" o:ole="">
+            <v:imagedata r:id="rId237" o:title=""/>
+          </v:shape>
+          <o:OLEObject Type="Embed" ProgID="Equation.DSMT4" ShapeID="_x0000_i1139" DrawAspect="Content" ObjectID="_1751005463" r:id="rId238"/>
         </w:object>
       </w:r>
       <w:r>
@@ -6884,11 +6904,11 @@
           <w:sz w:val="24"/>
           <w:szCs w:val="24"/>
         </w:rPr>
-        <w:object w:dxaOrig="660" w:dyaOrig="279">
-          <v:shape id="_x0000_i1139" type="#_x0000_t75" style="width:33.3pt;height:14.5pt" o:ole="">
-            <v:imagedata r:id="rId240" o:title=""/>
-          </v:shape>
-          <o:OLEObject Type="Embed" ProgID="Equation.DSMT4" ShapeID="_x0000_i1139" DrawAspect="Content" ObjectID="_1719400553" r:id="rId241"/>
+        <w:object w:dxaOrig="660" w:dyaOrig="279" w14:anchorId="4B45EFA5">
+          <v:shape id="_x0000_i1140" type="#_x0000_t75" style="width:33pt;height:14.4pt" o:ole="">
+            <v:imagedata r:id="rId239" o:title=""/>
+          </v:shape>
+          <o:OLEObject Type="Embed" ProgID="Equation.DSMT4" ShapeID="_x0000_i1140" DrawAspect="Content" ObjectID="_1751005464" r:id="rId240"/>
         </w:object>
       </w:r>
       <w:r>
@@ -6936,11 +6956,11 @@
           <w:sz w:val="24"/>
           <w:szCs w:val="24"/>
         </w:rPr>
-        <w:object w:dxaOrig="240" w:dyaOrig="260">
-          <v:shape id="_x0000_i1140" type="#_x0000_t75" style="width:12.1pt;height:12.7pt" o:ole="">
-            <v:imagedata r:id="rId242" o:title=""/>
-          </v:shape>
-          <o:OLEObject Type="Embed" ProgID="Equation.DSMT4" ShapeID="_x0000_i1140" DrawAspect="Content" ObjectID="_1719400554" r:id="rId243"/>
+        <w:object w:dxaOrig="240" w:dyaOrig="260" w14:anchorId="550764FB">
+          <v:shape id="_x0000_i1141" type="#_x0000_t75" style="width:12pt;height:12.6pt" o:ole="">
+            <v:imagedata r:id="rId241" o:title=""/>
+          </v:shape>
+          <o:OLEObject Type="Embed" ProgID="Equation.DSMT4" ShapeID="_x0000_i1141" DrawAspect="Content" ObjectID="_1751005465" r:id="rId242"/>
         </w:object>
       </w:r>
       <w:r>
@@ -6960,11 +6980,11 @@
           <w:sz w:val="24"/>
           <w:szCs w:val="24"/>
         </w:rPr>
-        <w:object w:dxaOrig="240" w:dyaOrig="260">
-          <v:shape id="_x0000_i1141" type="#_x0000_t75" style="width:12.1pt;height:12.7pt" o:ole="">
-            <v:imagedata r:id="rId244" o:title=""/>
-          </v:shape>
-          <o:OLEObject Type="Embed" ProgID="Equation.DSMT4" ShapeID="_x0000_i1141" DrawAspect="Content" ObjectID="_1719400555" r:id="rId245"/>
+        <w:object w:dxaOrig="240" w:dyaOrig="260" w14:anchorId="17B9DB6F">
+          <v:shape id="_x0000_i1142" type="#_x0000_t75" style="width:12pt;height:12.6pt" o:ole="">
+            <v:imagedata r:id="rId243" o:title=""/>
+          </v:shape>
+          <o:OLEObject Type="Embed" ProgID="Equation.DSMT4" ShapeID="_x0000_i1142" DrawAspect="Content" ObjectID="_1751005466" r:id="rId244"/>
         </w:object>
       </w:r>
       <w:r>
@@ -6984,11 +7004,11 @@
           <w:sz w:val="24"/>
           <w:szCs w:val="24"/>
         </w:rPr>
-        <w:object w:dxaOrig="639" w:dyaOrig="279">
-          <v:shape id="_x0000_i1142" type="#_x0000_t75" style="width:32.05pt;height:14.5pt" o:ole="">
-            <v:imagedata r:id="rId246" o:title=""/>
-          </v:shape>
-          <o:OLEObject Type="Embed" ProgID="Equation.DSMT4" ShapeID="_x0000_i1142" DrawAspect="Content" ObjectID="_1719400556" r:id="rId247"/>
+        <w:object w:dxaOrig="639" w:dyaOrig="279" w14:anchorId="5023FA87">
+          <v:shape id="_x0000_i1143" type="#_x0000_t75" style="width:31.8pt;height:14.4pt" o:ole="">
+            <v:imagedata r:id="rId245" o:title=""/>
+          </v:shape>
+          <o:OLEObject Type="Embed" ProgID="Equation.DSMT4" ShapeID="_x0000_i1143" DrawAspect="Content" ObjectID="_1751005467" r:id="rId246"/>
         </w:object>
       </w:r>
       <w:r>
@@ -7008,11 +7028,11 @@
           <w:sz w:val="24"/>
           <w:szCs w:val="24"/>
         </w:rPr>
-        <w:object w:dxaOrig="660" w:dyaOrig="279">
-          <v:shape id="_x0000_i1143" type="#_x0000_t75" style="width:33.3pt;height:14.5pt" o:ole="">
-            <v:imagedata r:id="rId248" o:title=""/>
-          </v:shape>
-          <o:OLEObject Type="Embed" ProgID="Equation.DSMT4" ShapeID="_x0000_i1143" DrawAspect="Content" ObjectID="_1719400557" r:id="rId249"/>
+        <w:object w:dxaOrig="660" w:dyaOrig="279" w14:anchorId="0F4EF8A5">
+          <v:shape id="_x0000_i1144" type="#_x0000_t75" style="width:33pt;height:14.4pt" o:ole="">
+            <v:imagedata r:id="rId247" o:title=""/>
+          </v:shape>
+          <o:OLEObject Type="Embed" ProgID="Equation.DSMT4" ShapeID="_x0000_i1144" DrawAspect="Content" ObjectID="_1751005468" r:id="rId248"/>
         </w:object>
       </w:r>
       <w:r>
@@ -7032,11 +7052,11 @@
           <w:sz w:val="24"/>
           <w:szCs w:val="24"/>
         </w:rPr>
-        <w:object w:dxaOrig="920" w:dyaOrig="279">
-          <v:shape id="_x0000_i1144" type="#_x0000_t75" style="width:46pt;height:14.5pt" o:ole="">
-            <v:imagedata r:id="rId250" o:title=""/>
-          </v:shape>
-          <o:OLEObject Type="Embed" ProgID="Equation.DSMT4" ShapeID="_x0000_i1144" DrawAspect="Content" ObjectID="_1719400558" r:id="rId251"/>
+        <w:object w:dxaOrig="920" w:dyaOrig="279" w14:anchorId="63A57F1F">
+          <v:shape id="_x0000_i1145" type="#_x0000_t75" style="width:46.2pt;height:14.4pt" o:ole="">
+            <v:imagedata r:id="rId249" o:title=""/>
+          </v:shape>
+          <o:OLEObject Type="Embed" ProgID="Equation.DSMT4" ShapeID="_x0000_i1145" DrawAspect="Content" ObjectID="_1751005469" r:id="rId250"/>
         </w:object>
       </w:r>
       <w:r>
@@ -7056,11 +7076,11 @@
           <w:sz w:val="24"/>
           <w:szCs w:val="24"/>
         </w:rPr>
-        <w:object w:dxaOrig="320" w:dyaOrig="260">
-          <v:shape id="_x0000_i1145" type="#_x0000_t75" style="width:15.75pt;height:12.7pt" o:ole="">
-            <v:imagedata r:id="rId252" o:title=""/>
-          </v:shape>
-          <o:OLEObject Type="Embed" ProgID="Equation.DSMT4" ShapeID="_x0000_i1145" DrawAspect="Content" ObjectID="_1719400559" r:id="rId253"/>
+        <w:object w:dxaOrig="320" w:dyaOrig="260" w14:anchorId="5F0AB668">
+          <v:shape id="_x0000_i1146" type="#_x0000_t75" style="width:15.6pt;height:12.6pt" o:ole="">
+            <v:imagedata r:id="rId251" o:title=""/>
+          </v:shape>
+          <o:OLEObject Type="Embed" ProgID="Equation.DSMT4" ShapeID="_x0000_i1146" DrawAspect="Content" ObjectID="_1751005470" r:id="rId252"/>
         </w:object>
       </w:r>
       <w:r>
@@ -7080,11 +7100,11 @@
           <w:sz w:val="24"/>
           <w:szCs w:val="24"/>
         </w:rPr>
-        <w:object w:dxaOrig="279" w:dyaOrig="279">
-          <v:shape id="_x0000_i1146" type="#_x0000_t75" style="width:14.5pt;height:14.5pt" o:ole="">
-            <v:imagedata r:id="rId254" o:title=""/>
-          </v:shape>
-          <o:OLEObject Type="Embed" ProgID="Equation.DSMT4" ShapeID="_x0000_i1146" DrawAspect="Content" ObjectID="_1719400560" r:id="rId255"/>
+        <w:object w:dxaOrig="279" w:dyaOrig="279" w14:anchorId="39048E12">
+          <v:shape id="_x0000_i1147" type="#_x0000_t75" style="width:14.4pt;height:14.4pt" o:ole="">
+            <v:imagedata r:id="rId253" o:title=""/>
+          </v:shape>
+          <o:OLEObject Type="Embed" ProgID="Equation.DSMT4" ShapeID="_x0000_i1147" DrawAspect="Content" ObjectID="_1751005471" r:id="rId254"/>
         </w:object>
       </w:r>
       <w:r>
@@ -7104,11 +7124,11 @@
           <w:sz w:val="24"/>
           <w:szCs w:val="24"/>
         </w:rPr>
-        <w:object w:dxaOrig="780" w:dyaOrig="279">
-          <v:shape id="_x0000_i1147" type="#_x0000_t75" style="width:38.7pt;height:14.5pt" o:ole="">
-            <v:imagedata r:id="rId256" o:title=""/>
-          </v:shape>
-          <o:OLEObject Type="Embed" ProgID="Equation.DSMT4" ShapeID="_x0000_i1147" DrawAspect="Content" ObjectID="_1719400561" r:id="rId257"/>
+        <w:object w:dxaOrig="780" w:dyaOrig="279" w14:anchorId="7ECB1DA7">
+          <v:shape id="_x0000_i1148" type="#_x0000_t75" style="width:38.4pt;height:14.4pt" o:ole="">
+            <v:imagedata r:id="rId255" o:title=""/>
+          </v:shape>
+          <o:OLEObject Type="Embed" ProgID="Equation.DSMT4" ShapeID="_x0000_i1148" DrawAspect="Content" ObjectID="_1751005472" r:id="rId256"/>
         </w:object>
       </w:r>
       <w:r>
@@ -7128,11 +7148,11 @@
           <w:sz w:val="24"/>
           <w:szCs w:val="24"/>
         </w:rPr>
-        <w:object w:dxaOrig="460" w:dyaOrig="279">
-          <v:shape id="_x0000_i1148" type="#_x0000_t75" style="width:23pt;height:14.5pt" o:ole="">
-            <v:imagedata r:id="rId258" o:title=""/>
-          </v:shape>
-          <o:OLEObject Type="Embed" ProgID="Equation.DSMT4" ShapeID="_x0000_i1148" DrawAspect="Content" ObjectID="_1719400562" r:id="rId259"/>
+        <w:object w:dxaOrig="460" w:dyaOrig="279" w14:anchorId="513D9D0F">
+          <v:shape id="_x0000_i1149" type="#_x0000_t75" style="width:22.8pt;height:14.4pt" o:ole="">
+            <v:imagedata r:id="rId257" o:title=""/>
+          </v:shape>
+          <o:OLEObject Type="Embed" ProgID="Equation.DSMT4" ShapeID="_x0000_i1149" DrawAspect="Content" ObjectID="_1751005473" r:id="rId258"/>
         </w:object>
       </w:r>
       <w:r>
@@ -7152,11 +7172,11 @@
           <w:sz w:val="24"/>
           <w:szCs w:val="24"/>
         </w:rPr>
-        <w:object w:dxaOrig="540" w:dyaOrig="279">
-          <v:shape id="_x0000_i1149" type="#_x0000_t75" style="width:27.25pt;height:14.5pt" o:ole="">
-            <v:imagedata r:id="rId260" o:title=""/>
-          </v:shape>
-          <o:OLEObject Type="Embed" ProgID="Equation.DSMT4" ShapeID="_x0000_i1149" DrawAspect="Content" ObjectID="_1719400563" r:id="rId261"/>
+        <w:object w:dxaOrig="540" w:dyaOrig="279" w14:anchorId="43BF18FF">
+          <v:shape id="_x0000_i1150" type="#_x0000_t75" style="width:27pt;height:14.4pt" o:ole="">
+            <v:imagedata r:id="rId259" o:title=""/>
+          </v:shape>
+          <o:OLEObject Type="Embed" ProgID="Equation.DSMT4" ShapeID="_x0000_i1150" DrawAspect="Content" ObjectID="_1751005474" r:id="rId260"/>
         </w:object>
       </w:r>
       <w:r>
@@ -7176,11 +7196,11 @@
           <w:sz w:val="24"/>
           <w:szCs w:val="24"/>
         </w:rPr>
-        <w:object w:dxaOrig="540" w:dyaOrig="279">
-          <v:shape id="_x0000_i1150" type="#_x0000_t75" style="width:27.25pt;height:14.5pt" o:ole="">
-            <v:imagedata r:id="rId262" o:title=""/>
-          </v:shape>
-          <o:OLEObject Type="Embed" ProgID="Equation.DSMT4" ShapeID="_x0000_i1150" DrawAspect="Content" ObjectID="_1719400564" r:id="rId263"/>
+        <w:object w:dxaOrig="540" w:dyaOrig="279" w14:anchorId="152ED298">
+          <v:shape id="_x0000_i1151" type="#_x0000_t75" style="width:27pt;height:14.4pt" o:ole="">
+            <v:imagedata r:id="rId261" o:title=""/>
+          </v:shape>
+          <o:OLEObject Type="Embed" ProgID="Equation.DSMT4" ShapeID="_x0000_i1151" DrawAspect="Content" ObjectID="_1751005475" r:id="rId262"/>
         </w:object>
       </w:r>
       <w:r>
@@ -7200,11 +7220,11 @@
           <w:sz w:val="24"/>
           <w:szCs w:val="24"/>
         </w:rPr>
-        <w:object w:dxaOrig="420" w:dyaOrig="279">
-          <v:shape id="_x0000_i1151" type="#_x0000_t75" style="width:21.2pt;height:14.5pt" o:ole="">
-            <v:imagedata r:id="rId264" o:title=""/>
-          </v:shape>
-          <o:OLEObject Type="Embed" ProgID="Equation.DSMT4" ShapeID="_x0000_i1151" DrawAspect="Content" ObjectID="_1719400565" r:id="rId265"/>
+        <w:object w:dxaOrig="420" w:dyaOrig="279" w14:anchorId="4051D089">
+          <v:shape id="_x0000_i1152" type="#_x0000_t75" style="width:21pt;height:14.4pt" o:ole="">
+            <v:imagedata r:id="rId263" o:title=""/>
+          </v:shape>
+          <o:OLEObject Type="Embed" ProgID="Equation.DSMT4" ShapeID="_x0000_i1152" DrawAspect="Content" ObjectID="_1751005476" r:id="rId264"/>
         </w:object>
       </w:r>
       <w:r>
@@ -7243,11 +7263,11 @@
           <w:sz w:val="24"/>
           <w:szCs w:val="24"/>
         </w:rPr>
-        <w:object w:dxaOrig="240" w:dyaOrig="279">
-          <v:shape id="_x0000_i1152" type="#_x0000_t75" style="width:12.1pt;height:14.5pt" o:ole="">
-            <v:imagedata r:id="rId266" o:title=""/>
-          </v:shape>
-          <o:OLEObject Type="Embed" ProgID="Equation.DSMT4" ShapeID="_x0000_i1152" DrawAspect="Content" ObjectID="_1719400566" r:id="rId267"/>
+        <w:object w:dxaOrig="240" w:dyaOrig="279" w14:anchorId="1DB9DDE8">
+          <v:shape id="_x0000_i1153" type="#_x0000_t75" style="width:12pt;height:14.4pt" o:ole="">
+            <v:imagedata r:id="rId265" o:title=""/>
+          </v:shape>
+          <o:OLEObject Type="Embed" ProgID="Equation.DSMT4" ShapeID="_x0000_i1153" DrawAspect="Content" ObjectID="_1751005477" r:id="rId266"/>
         </w:object>
       </w:r>
       <w:r>
@@ -7266,11 +7286,11 @@
           <w:sz w:val="24"/>
           <w:szCs w:val="24"/>
         </w:rPr>
-        <w:object w:dxaOrig="240" w:dyaOrig="279">
-          <v:shape id="_x0000_i1153" type="#_x0000_t75" style="width:12.1pt;height:14.5pt" o:ole="">
-            <v:imagedata r:id="rId268" o:title=""/>
-          </v:shape>
-          <o:OLEObject Type="Embed" ProgID="Equation.DSMT4" ShapeID="_x0000_i1153" DrawAspect="Content" ObjectID="_1719400567" r:id="rId269"/>
+        <w:object w:dxaOrig="240" w:dyaOrig="279" w14:anchorId="7E82C15A">
+          <v:shape id="_x0000_i1154" type="#_x0000_t75" style="width:12pt;height:14.4pt" o:ole="">
+            <v:imagedata r:id="rId267" o:title=""/>
+          </v:shape>
+          <o:OLEObject Type="Embed" ProgID="Equation.DSMT4" ShapeID="_x0000_i1154" DrawAspect="Content" ObjectID="_1751005478" r:id="rId268"/>
         </w:object>
       </w:r>
       <w:r>
@@ -7289,11 +7309,11 @@
           <w:sz w:val="24"/>
           <w:szCs w:val="24"/>
         </w:rPr>
-        <w:object w:dxaOrig="240" w:dyaOrig="279">
-          <v:shape id="_x0000_i1154" type="#_x0000_t75" style="width:12.1pt;height:14.5pt" o:ole="">
-            <v:imagedata r:id="rId270" o:title=""/>
-          </v:shape>
-          <o:OLEObject Type="Embed" ProgID="Equation.DSMT4" ShapeID="_x0000_i1154" DrawAspect="Content" ObjectID="_1719400568" r:id="rId271"/>
+        <w:object w:dxaOrig="240" w:dyaOrig="279" w14:anchorId="7940A31C">
+          <v:shape id="_x0000_i1155" type="#_x0000_t75" style="width:12pt;height:14.4pt" o:ole="">
+            <v:imagedata r:id="rId269" o:title=""/>
+          </v:shape>
+          <o:OLEObject Type="Embed" ProgID="Equation.DSMT4" ShapeID="_x0000_i1155" DrawAspect="Content" ObjectID="_1751005479" r:id="rId270"/>
         </w:object>
       </w:r>
       <w:r>
@@ -7445,11 +7465,11 @@
           <w:sz w:val="24"/>
           <w:szCs w:val="24"/>
         </w:rPr>
-        <w:object w:dxaOrig="480" w:dyaOrig="279">
-          <v:shape id="_x0000_i1155" type="#_x0000_t75" style="width:24.2pt;height:14.5pt" o:ole="">
-            <v:imagedata r:id="rId272" o:title=""/>
-          </v:shape>
-          <o:OLEObject Type="Embed" ProgID="Equation.DSMT4" ShapeID="_x0000_i1155" DrawAspect="Content" ObjectID="_1719400569" r:id="rId273"/>
+        <w:object w:dxaOrig="480" w:dyaOrig="279" w14:anchorId="3FBE6E78">
+          <v:shape id="_x0000_i1156" type="#_x0000_t75" style="width:24pt;height:14.4pt" o:ole="">
+            <v:imagedata r:id="rId271" o:title=""/>
+          </v:shape>
+          <o:OLEObject Type="Embed" ProgID="Equation.DSMT4" ShapeID="_x0000_i1156" DrawAspect="Content" ObjectID="_1751005480" r:id="rId272"/>
         </w:object>
       </w:r>
       <w:r>
@@ -7477,11 +7497,11 @@
           <w:sz w:val="24"/>
           <w:szCs w:val="24"/>
         </w:rPr>
-        <w:object w:dxaOrig="480" w:dyaOrig="279">
-          <v:shape id="_x0000_i1156" type="#_x0000_t75" style="width:24.2pt;height:14.5pt" o:ole="">
-            <v:imagedata r:id="rId274" o:title=""/>
-          </v:shape>
-          <o:OLEObject Type="Embed" ProgID="Equation.DSMT4" ShapeID="_x0000_i1156" DrawAspect="Content" ObjectID="_1719400570" r:id="rId275"/>
+        <w:object w:dxaOrig="480" w:dyaOrig="279" w14:anchorId="07A0D0D5">
+          <v:shape id="_x0000_i1157" type="#_x0000_t75" style="width:24pt;height:14.4pt" o:ole="">
+            <v:imagedata r:id="rId273" o:title=""/>
+          </v:shape>
+          <o:OLEObject Type="Embed" ProgID="Equation.DSMT4" ShapeID="_x0000_i1157" DrawAspect="Content" ObjectID="_1751005481" r:id="rId274"/>
         </w:object>
       </w:r>
       <w:r>
@@ -7509,11 +7529,11 @@
           <w:sz w:val="24"/>
           <w:szCs w:val="24"/>
         </w:rPr>
-        <w:object w:dxaOrig="480" w:dyaOrig="279">
-          <v:shape id="_x0000_i1157" type="#_x0000_t75" style="width:24.2pt;height:14.5pt" o:ole="">
-            <v:imagedata r:id="rId276" o:title=""/>
-          </v:shape>
-          <o:OLEObject Type="Embed" ProgID="Equation.DSMT4" ShapeID="_x0000_i1157" DrawAspect="Content" ObjectID="_1719400571" r:id="rId277"/>
+        <w:object w:dxaOrig="480" w:dyaOrig="279" w14:anchorId="3F7829AF">
+          <v:shape id="_x0000_i1158" type="#_x0000_t75" style="width:24pt;height:14.4pt" o:ole="">
+            <v:imagedata r:id="rId275" o:title=""/>
+          </v:shape>
+          <o:OLEObject Type="Embed" ProgID="Equation.DSMT4" ShapeID="_x0000_i1158" DrawAspect="Content" ObjectID="_1751005482" r:id="rId276"/>
         </w:object>
       </w:r>
       <w:r>
@@ -7541,11 +7561,11 @@
           <w:sz w:val="24"/>
           <w:szCs w:val="24"/>
         </w:rPr>
-        <w:object w:dxaOrig="600" w:dyaOrig="279">
-          <v:shape id="_x0000_i1158" type="#_x0000_t75" style="width:30.25pt;height:14.5pt" o:ole="">
-            <v:imagedata r:id="rId278" o:title=""/>
-          </v:shape>
-          <o:OLEObject Type="Embed" ProgID="Equation.DSMT4" ShapeID="_x0000_i1158" DrawAspect="Content" ObjectID="_1719400572" r:id="rId279"/>
+        <w:object w:dxaOrig="600" w:dyaOrig="279" w14:anchorId="7FE40226">
+          <v:shape id="_x0000_i1159" type="#_x0000_t75" style="width:30pt;height:14.4pt" o:ole="">
+            <v:imagedata r:id="rId277" o:title=""/>
+          </v:shape>
+          <o:OLEObject Type="Embed" ProgID="Equation.DSMT4" ShapeID="_x0000_i1159" DrawAspect="Content" ObjectID="_1751005483" r:id="rId278"/>
         </w:object>
       </w:r>
       <w:r>
@@ -7752,11 +7772,11 @@
           <w:color w:val="000000"/>
           <w:szCs w:val="24"/>
         </w:rPr>
-        <w:object w:dxaOrig="3630" w:dyaOrig="735">
-          <v:shape id="_x0000_i1159" type="#_x0000_t75" style="width:181.5pt;height:36.9pt" o:ole="">
-            <v:imagedata r:id="rId280" o:title=""/>
-          </v:shape>
-          <o:OLEObject Type="Embed" ProgID="Visio.Drawing.15" ShapeID="_x0000_i1159" DrawAspect="Content" ObjectID="_1719400573" r:id="rId281"/>
+        <w:object w:dxaOrig="3630" w:dyaOrig="735" w14:anchorId="69337B5D">
+          <v:shape id="_x0000_i1160" type="#_x0000_t75" style="width:181.8pt;height:36.6pt" o:ole="">
+            <v:imagedata r:id="rId279" o:title=""/>
+          </v:shape>
+          <o:OLEObject Type="Embed" ProgID="Visio.Drawing.15" ShapeID="_x0000_i1160" DrawAspect="Content" ObjectID="_1751005484" r:id="rId280"/>
         </w:object>
       </w:r>
     </w:p>
@@ -7872,11 +7892,11 @@
           <w:sz w:val="24"/>
           <w:szCs w:val="24"/>
         </w:rPr>
-        <w:object w:dxaOrig="320" w:dyaOrig="620">
-          <v:shape id="_x0000_i1160" type="#_x0000_t75" style="width:15.75pt;height:30.85pt" o:ole="">
-            <v:imagedata r:id="rId282" o:title=""/>
-          </v:shape>
-          <o:OLEObject Type="Embed" ProgID="Equation.DSMT4" ShapeID="_x0000_i1160" DrawAspect="Content" ObjectID="_1719400574" r:id="rId283"/>
+        <w:object w:dxaOrig="320" w:dyaOrig="620" w14:anchorId="77109FE2">
+          <v:shape id="_x0000_i1161" type="#_x0000_t75" style="width:15.6pt;height:30.6pt" o:ole="">
+            <v:imagedata r:id="rId281" o:title=""/>
+          </v:shape>
+          <o:OLEObject Type="Embed" ProgID="Equation.DSMT4" ShapeID="_x0000_i1161" DrawAspect="Content" ObjectID="_1751005485" r:id="rId282"/>
         </w:object>
       </w:r>
       <w:r>
@@ -7904,11 +7924,11 @@
           <w:sz w:val="24"/>
           <w:szCs w:val="24"/>
         </w:rPr>
-        <w:object w:dxaOrig="540" w:dyaOrig="620">
-          <v:shape id="_x0000_i1161" type="#_x0000_t75" style="width:27.25pt;height:30.85pt" o:ole="">
-            <v:imagedata r:id="rId284" o:title=""/>
-          </v:shape>
-          <o:OLEObject Type="Embed" ProgID="Equation.DSMT4" ShapeID="_x0000_i1161" DrawAspect="Content" ObjectID="_1719400575" r:id="rId285"/>
+        <w:object w:dxaOrig="540" w:dyaOrig="620" w14:anchorId="53D2A007">
+          <v:shape id="_x0000_i1162" type="#_x0000_t75" style="width:27pt;height:30.6pt" o:ole="">
+            <v:imagedata r:id="rId283" o:title=""/>
+          </v:shape>
+          <o:OLEObject Type="Embed" ProgID="Equation.DSMT4" ShapeID="_x0000_i1162" DrawAspect="Content" ObjectID="_1751005486" r:id="rId284"/>
         </w:object>
       </w:r>
       <w:r>
@@ -7936,11 +7956,11 @@
           <w:sz w:val="24"/>
           <w:szCs w:val="24"/>
         </w:rPr>
-        <w:object w:dxaOrig="220" w:dyaOrig="620">
-          <v:shape id="_x0000_i1162" type="#_x0000_t75" style="width:11.5pt;height:30.85pt" o:ole="">
-            <v:imagedata r:id="rId286" o:title=""/>
-          </v:shape>
-          <o:OLEObject Type="Embed" ProgID="Equation.DSMT4" ShapeID="_x0000_i1162" DrawAspect="Content" ObjectID="_1719400576" r:id="rId287"/>
+        <w:object w:dxaOrig="220" w:dyaOrig="620" w14:anchorId="5252215B">
+          <v:shape id="_x0000_i1163" type="#_x0000_t75" style="width:11.4pt;height:30.6pt" o:ole="">
+            <v:imagedata r:id="rId285" o:title=""/>
+          </v:shape>
+          <o:OLEObject Type="Embed" ProgID="Equation.DSMT4" ShapeID="_x0000_i1163" DrawAspect="Content" ObjectID="_1751005487" r:id="rId286"/>
         </w:object>
       </w:r>
       <w:r>
@@ -7968,11 +7988,11 @@
           <w:sz w:val="24"/>
           <w:szCs w:val="24"/>
         </w:rPr>
-        <w:object w:dxaOrig="320" w:dyaOrig="620">
-          <v:shape id="_x0000_i1163" type="#_x0000_t75" style="width:15.75pt;height:30.85pt" o:ole="">
-            <v:imagedata r:id="rId288" o:title=""/>
-          </v:shape>
-          <o:OLEObject Type="Embed" ProgID="Equation.DSMT4" ShapeID="_x0000_i1163" DrawAspect="Content" ObjectID="_1719400577" r:id="rId289"/>
+        <w:object w:dxaOrig="320" w:dyaOrig="620" w14:anchorId="33D680B8">
+          <v:shape id="_x0000_i1164" type="#_x0000_t75" style="width:15.6pt;height:30.6pt" o:ole="">
+            <v:imagedata r:id="rId287" o:title=""/>
+          </v:shape>
+          <o:OLEObject Type="Embed" ProgID="Equation.DSMT4" ShapeID="_x0000_i1164" DrawAspect="Content" ObjectID="_1751005488" r:id="rId288"/>
         </w:object>
       </w:r>
       <w:r>
@@ -8132,15 +8152,27 @@
           <w:szCs w:val="24"/>
           <w:lang w:val="nl-NL" w:eastAsia="en-US"/>
         </w:rPr>
-        <w:t>gần nhất</w:t>
-      </w:r>
-      <w:r>
-        <w:rPr>
-          <w:rFonts w:ascii="Times New Roman" w:hAnsi="Times New Roman"/>
+        <w:t xml:space="preserve">gần </w:t>
+      </w:r>
+      <w:r>
+        <w:rPr>
+          <w:rFonts w:ascii="Times New Roman" w:hAnsi="Times New Roman"/>
+          <w:b/>
+          <w:bCs/>
           <w:color w:val="000000"/>
           <w:szCs w:val="24"/>
           <w:lang w:val="nl-NL" w:eastAsia="en-US"/>
         </w:rPr>
+        <w:lastRenderedPageBreak/>
+        <w:t>nhất</w:t>
+      </w:r>
+      <w:r>
+        <w:rPr>
+          <w:rFonts w:ascii="Times New Roman" w:hAnsi="Times New Roman"/>
+          <w:color w:val="000000"/>
+          <w:szCs w:val="24"/>
+          <w:lang w:val="nl-NL" w:eastAsia="en-US"/>
+        </w:rPr>
         <w:t xml:space="preserve"> với giá trị nào sau đây?</w:t>
       </w:r>
       <w:r>
@@ -8158,11 +8190,11 @@
           <w:color w:val="000000"/>
           <w:szCs w:val="24"/>
         </w:rPr>
-        <w:object w:dxaOrig="3015" w:dyaOrig="1110">
-          <v:shape id="_x0000_i1164" type="#_x0000_t75" style="width:150.65pt;height:55.65pt" o:ole="">
-            <v:imagedata r:id="rId290" o:title=""/>
-          </v:shape>
-          <o:OLEObject Type="Embed" ProgID="Visio.Drawing.15" ShapeID="_x0000_i1164" DrawAspect="Content" ObjectID="_1719400578" r:id="rId291"/>
+        <w:object w:dxaOrig="3015" w:dyaOrig="1110" w14:anchorId="4714D275">
+          <v:shape id="_x0000_i1165" type="#_x0000_t75" style="width:150.6pt;height:55.8pt" o:ole="">
+            <v:imagedata r:id="rId289" o:title=""/>
+          </v:shape>
+          <o:OLEObject Type="Embed" ProgID="Visio.Drawing.15" ShapeID="_x0000_i1165" DrawAspect="Content" ObjectID="_1751005489" r:id="rId290"/>
         </w:object>
       </w:r>
     </w:p>
@@ -8192,11 +8224,11 @@
           <w:sz w:val="24"/>
           <w:szCs w:val="24"/>
         </w:rPr>
-        <w:object w:dxaOrig="560" w:dyaOrig="279">
-          <v:shape id="_x0000_i1165" type="#_x0000_t75" style="width:27.85pt;height:14.5pt" o:ole="">
-            <v:imagedata r:id="rId292" o:title=""/>
-          </v:shape>
-          <o:OLEObject Type="Embed" ProgID="Equation.DSMT4" ShapeID="_x0000_i1165" DrawAspect="Content" ObjectID="_1719400579" r:id="rId293"/>
+        <w:object w:dxaOrig="560" w:dyaOrig="279" w14:anchorId="04DAB484">
+          <v:shape id="_x0000_i1166" type="#_x0000_t75" style="width:27.6pt;height:14.4pt" o:ole="">
+            <v:imagedata r:id="rId291" o:title=""/>
+          </v:shape>
+          <o:OLEObject Type="Embed" ProgID="Equation.DSMT4" ShapeID="_x0000_i1166" DrawAspect="Content" ObjectID="_1751005490" r:id="rId292"/>
         </w:object>
       </w:r>
       <w:r>
@@ -8224,11 +8256,11 @@
           <w:sz w:val="24"/>
           <w:szCs w:val="24"/>
         </w:rPr>
-        <w:object w:dxaOrig="660" w:dyaOrig="279">
-          <v:shape id="_x0000_i1166" type="#_x0000_t75" style="width:33.3pt;height:14.5pt" o:ole="">
-            <v:imagedata r:id="rId294" o:title=""/>
-          </v:shape>
-          <o:OLEObject Type="Embed" ProgID="Equation.DSMT4" ShapeID="_x0000_i1166" DrawAspect="Content" ObjectID="_1719400580" r:id="rId295"/>
+        <w:object w:dxaOrig="660" w:dyaOrig="279" w14:anchorId="554BCF8B">
+          <v:shape id="_x0000_i1167" type="#_x0000_t75" style="width:33pt;height:14.4pt" o:ole="">
+            <v:imagedata r:id="rId293" o:title=""/>
+          </v:shape>
+          <o:OLEObject Type="Embed" ProgID="Equation.DSMT4" ShapeID="_x0000_i1167" DrawAspect="Content" ObjectID="_1751005491" r:id="rId294"/>
         </w:object>
       </w:r>
       <w:r>
@@ -8256,11 +8288,11 @@
           <w:sz w:val="24"/>
           <w:szCs w:val="24"/>
         </w:rPr>
-        <w:object w:dxaOrig="560" w:dyaOrig="279">
-          <v:shape id="_x0000_i1167" type="#_x0000_t75" style="width:27.85pt;height:14.5pt" o:ole="">
-            <v:imagedata r:id="rId296" o:title=""/>
-          </v:shape>
-          <o:OLEObject Type="Embed" ProgID="Equation.DSMT4" ShapeID="_x0000_i1167" DrawAspect="Content" ObjectID="_1719400581" r:id="rId297"/>
+        <w:object w:dxaOrig="560" w:dyaOrig="279" w14:anchorId="5865EC0C">
+          <v:shape id="_x0000_i1168" type="#_x0000_t75" style="width:27.6pt;height:14.4pt" o:ole="">
+            <v:imagedata r:id="rId295" o:title=""/>
+          </v:shape>
+          <o:OLEObject Type="Embed" ProgID="Equation.DSMT4" ShapeID="_x0000_i1168" DrawAspect="Content" ObjectID="_1751005492" r:id="rId296"/>
         </w:object>
       </w:r>
       <w:r>
@@ -8288,11 +8320,11 @@
           <w:sz w:val="24"/>
           <w:szCs w:val="24"/>
         </w:rPr>
-        <w:object w:dxaOrig="560" w:dyaOrig="279">
-          <v:shape id="_x0000_i1168" type="#_x0000_t75" style="width:27.85pt;height:14.5pt" o:ole="">
-            <v:imagedata r:id="rId298" o:title=""/>
-          </v:shape>
-          <o:OLEObject Type="Embed" ProgID="Equation.DSMT4" ShapeID="_x0000_i1168" DrawAspect="Content" ObjectID="_1719400582" r:id="rId299"/>
+        <w:object w:dxaOrig="560" w:dyaOrig="279" w14:anchorId="591D7F6B">
+          <v:shape id="_x0000_i1169" type="#_x0000_t75" style="width:27.6pt;height:14.4pt" o:ole="">
+            <v:imagedata r:id="rId297" o:title=""/>
+          </v:shape>
+          <o:OLEObject Type="Embed" ProgID="Equation.DSMT4" ShapeID="_x0000_i1169" DrawAspect="Content" ObjectID="_1751005493" r:id="rId298"/>
         </w:object>
       </w:r>
     </w:p>
@@ -8331,11 +8363,11 @@
           <w:sz w:val="24"/>
           <w:szCs w:val="24"/>
         </w:rPr>
-        <w:object w:dxaOrig="240" w:dyaOrig="260">
-          <v:shape id="_x0000_i1169" type="#_x0000_t75" style="width:12.1pt;height:12.7pt" o:ole="">
-            <v:imagedata r:id="rId300" o:title=""/>
-          </v:shape>
-          <o:OLEObject Type="Embed" ProgID="Equation.DSMT4" ShapeID="_x0000_i1169" DrawAspect="Content" ObjectID="_1719400583" r:id="rId301"/>
+        <w:object w:dxaOrig="240" w:dyaOrig="260" w14:anchorId="5BAE1DC3">
+          <v:shape id="_x0000_i1170" type="#_x0000_t75" style="width:12pt;height:12.6pt" o:ole="">
+            <v:imagedata r:id="rId299" o:title=""/>
+          </v:shape>
+          <o:OLEObject Type="Embed" ProgID="Equation.DSMT4" ShapeID="_x0000_i1170" DrawAspect="Content" ObjectID="_1751005494" r:id="rId300"/>
         </w:object>
       </w:r>
       <w:r>
@@ -8355,11 +8387,11 @@
           <w:sz w:val="24"/>
           <w:szCs w:val="24"/>
         </w:rPr>
-        <w:object w:dxaOrig="240" w:dyaOrig="260">
-          <v:shape id="_x0000_i1170" type="#_x0000_t75" style="width:12.1pt;height:12.7pt" o:ole="">
-            <v:imagedata r:id="rId302" o:title=""/>
-          </v:shape>
-          <o:OLEObject Type="Embed" ProgID="Equation.DSMT4" ShapeID="_x0000_i1170" DrawAspect="Content" ObjectID="_1719400584" r:id="rId303"/>
+        <w:object w:dxaOrig="240" w:dyaOrig="260" w14:anchorId="41B89F47">
+          <v:shape id="_x0000_i1171" type="#_x0000_t75" style="width:12pt;height:12.6pt" o:ole="">
+            <v:imagedata r:id="rId301" o:title=""/>
+          </v:shape>
+          <o:OLEObject Type="Embed" ProgID="Equation.DSMT4" ShapeID="_x0000_i1171" DrawAspect="Content" ObjectID="_1751005495" r:id="rId302"/>
         </w:object>
       </w:r>
       <w:r>
@@ -8379,11 +8411,11 @@
           <w:sz w:val="24"/>
           <w:szCs w:val="24"/>
         </w:rPr>
-        <w:object w:dxaOrig="400" w:dyaOrig="260">
-          <v:shape id="_x0000_i1171" type="#_x0000_t75" style="width:19.95pt;height:12.7pt" o:ole="">
-            <v:imagedata r:id="rId304" o:title=""/>
-          </v:shape>
-          <o:OLEObject Type="Embed" ProgID="Equation.DSMT4" ShapeID="_x0000_i1171" DrawAspect="Content" ObjectID="_1719400585" r:id="rId305"/>
+        <w:object w:dxaOrig="400" w:dyaOrig="260" w14:anchorId="62C32DAC">
+          <v:shape id="_x0000_i1172" type="#_x0000_t75" style="width:19.8pt;height:12.6pt" o:ole="">
+            <v:imagedata r:id="rId303" o:title=""/>
+          </v:shape>
+          <o:OLEObject Type="Embed" ProgID="Equation.DSMT4" ShapeID="_x0000_i1172" DrawAspect="Content" ObjectID="_1751005496" r:id="rId304"/>
         </w:object>
       </w:r>
       <w:r>
@@ -8403,11 +8435,11 @@
           <w:sz w:val="24"/>
           <w:szCs w:val="24"/>
         </w:rPr>
-        <w:object w:dxaOrig="400" w:dyaOrig="260">
-          <v:shape id="_x0000_i1172" type="#_x0000_t75" style="width:19.95pt;height:12.7pt" o:ole="">
-            <v:imagedata r:id="rId306" o:title=""/>
-          </v:shape>
-          <o:OLEObject Type="Embed" ProgID="Equation.DSMT4" ShapeID="_x0000_i1172" DrawAspect="Content" ObjectID="_1719400586" r:id="rId307"/>
+        <w:object w:dxaOrig="400" w:dyaOrig="260" w14:anchorId="74BC193D">
+          <v:shape id="_x0000_i1173" type="#_x0000_t75" style="width:19.8pt;height:12.6pt" o:ole="">
+            <v:imagedata r:id="rId305" o:title=""/>
+          </v:shape>
+          <o:OLEObject Type="Embed" ProgID="Equation.DSMT4" ShapeID="_x0000_i1173" DrawAspect="Content" ObjectID="_1751005497" r:id="rId306"/>
         </w:object>
       </w:r>
       <w:r>
@@ -8427,11 +8459,11 @@
           <w:sz w:val="24"/>
           <w:szCs w:val="24"/>
         </w:rPr>
-        <w:object w:dxaOrig="240" w:dyaOrig="260">
-          <v:shape id="_x0000_i1173" type="#_x0000_t75" style="width:12.1pt;height:12.7pt" o:ole="">
-            <v:imagedata r:id="rId308" o:title=""/>
-          </v:shape>
-          <o:OLEObject Type="Embed" ProgID="Equation.DSMT4" ShapeID="_x0000_i1173" DrawAspect="Content" ObjectID="_1719400587" r:id="rId309"/>
+        <w:object w:dxaOrig="240" w:dyaOrig="260" w14:anchorId="6F213FBB">
+          <v:shape id="_x0000_i1174" type="#_x0000_t75" style="width:12pt;height:12.6pt" o:ole="">
+            <v:imagedata r:id="rId307" o:title=""/>
+          </v:shape>
+          <o:OLEObject Type="Embed" ProgID="Equation.DSMT4" ShapeID="_x0000_i1174" DrawAspect="Content" ObjectID="_1751005498" r:id="rId308"/>
         </w:object>
       </w:r>
       <w:r>
@@ -8451,11 +8483,11 @@
           <w:sz w:val="24"/>
           <w:szCs w:val="24"/>
         </w:rPr>
-        <w:object w:dxaOrig="240" w:dyaOrig="260">
-          <v:shape id="_x0000_i1174" type="#_x0000_t75" style="width:12.1pt;height:12.7pt" o:ole="">
-            <v:imagedata r:id="rId310" o:title=""/>
-          </v:shape>
-          <o:OLEObject Type="Embed" ProgID="Equation.DSMT4" ShapeID="_x0000_i1174" DrawAspect="Content" ObjectID="_1719400588" r:id="rId311"/>
+        <w:object w:dxaOrig="240" w:dyaOrig="260" w14:anchorId="6996CB76">
+          <v:shape id="_x0000_i1175" type="#_x0000_t75" style="width:12pt;height:12.6pt" o:ole="">
+            <v:imagedata r:id="rId309" o:title=""/>
+          </v:shape>
+          <o:OLEObject Type="Embed" ProgID="Equation.DSMT4" ShapeID="_x0000_i1175" DrawAspect="Content" ObjectID="_1751005499" r:id="rId310"/>
         </w:object>
       </w:r>
       <w:r>
@@ -8475,11 +8507,11 @@
           <w:sz w:val="24"/>
           <w:szCs w:val="24"/>
         </w:rPr>
-        <w:object w:dxaOrig="499" w:dyaOrig="320">
-          <v:shape id="_x0000_i1175" type="#_x0000_t75" style="width:24.8pt;height:15.75pt" o:ole="">
-            <v:imagedata r:id="rId312" o:title=""/>
-          </v:shape>
-          <o:OLEObject Type="Embed" ProgID="Equation.DSMT4" ShapeID="_x0000_i1175" DrawAspect="Content" ObjectID="_1719400589" r:id="rId313"/>
+        <w:object w:dxaOrig="499" w:dyaOrig="320" w14:anchorId="590868AC">
+          <v:shape id="_x0000_i1176" type="#_x0000_t75" style="width:24.6pt;height:15.6pt" o:ole="">
+            <v:imagedata r:id="rId311" o:title=""/>
+          </v:shape>
+          <o:OLEObject Type="Embed" ProgID="Equation.DSMT4" ShapeID="_x0000_i1176" DrawAspect="Content" ObjectID="_1751005500" r:id="rId312"/>
         </w:object>
       </w:r>
       <w:r>
@@ -8499,11 +8531,11 @@
           <w:sz w:val="24"/>
           <w:szCs w:val="24"/>
         </w:rPr>
-        <w:object w:dxaOrig="240" w:dyaOrig="260">
-          <v:shape id="_x0000_i1176" type="#_x0000_t75" style="width:12.1pt;height:12.7pt" o:ole="">
-            <v:imagedata r:id="rId314" o:title=""/>
-          </v:shape>
-          <o:OLEObject Type="Embed" ProgID="Equation.DSMT4" ShapeID="_x0000_i1176" DrawAspect="Content" ObjectID="_1719400590" r:id="rId315"/>
+        <w:object w:dxaOrig="240" w:dyaOrig="260" w14:anchorId="32A48386">
+          <v:shape id="_x0000_i1177" type="#_x0000_t75" style="width:12pt;height:12.6pt" o:ole="">
+            <v:imagedata r:id="rId313" o:title=""/>
+          </v:shape>
+          <o:OLEObject Type="Embed" ProgID="Equation.DSMT4" ShapeID="_x0000_i1177" DrawAspect="Content" ObjectID="_1751005501" r:id="rId314"/>
         </w:object>
       </w:r>
       <w:r>
@@ -8523,11 +8555,11 @@
           <w:sz w:val="24"/>
           <w:szCs w:val="24"/>
         </w:rPr>
-        <w:object w:dxaOrig="240" w:dyaOrig="260">
-          <v:shape id="_x0000_i1177" type="#_x0000_t75" style="width:12.1pt;height:12.7pt" o:ole="">
-            <v:imagedata r:id="rId316" o:title=""/>
-          </v:shape>
-          <o:OLEObject Type="Embed" ProgID="Equation.DSMT4" ShapeID="_x0000_i1177" DrawAspect="Content" ObjectID="_1719400591" r:id="rId317"/>
+        <w:object w:dxaOrig="240" w:dyaOrig="260" w14:anchorId="6C567AE0">
+          <v:shape id="_x0000_i1178" type="#_x0000_t75" style="width:12pt;height:12.6pt" o:ole="">
+            <v:imagedata r:id="rId315" o:title=""/>
+          </v:shape>
+          <o:OLEObject Type="Embed" ProgID="Equation.DSMT4" ShapeID="_x0000_i1178" DrawAspect="Content" ObjectID="_1751005502" r:id="rId316"/>
         </w:object>
       </w:r>
       <w:r>
@@ -8547,11 +8579,11 @@
           <w:sz w:val="24"/>
           <w:szCs w:val="24"/>
         </w:rPr>
-        <w:object w:dxaOrig="400" w:dyaOrig="260">
-          <v:shape id="_x0000_i1178" type="#_x0000_t75" style="width:19.95pt;height:12.7pt" o:ole="">
-            <v:imagedata r:id="rId318" o:title=""/>
-          </v:shape>
-          <o:OLEObject Type="Embed" ProgID="Equation.DSMT4" ShapeID="_x0000_i1178" DrawAspect="Content" ObjectID="_1719400592" r:id="rId319"/>
+        <w:object w:dxaOrig="400" w:dyaOrig="260" w14:anchorId="4CB4E35A">
+          <v:shape id="_x0000_i1179" type="#_x0000_t75" style="width:19.8pt;height:12.6pt" o:ole="">
+            <v:imagedata r:id="rId317" o:title=""/>
+          </v:shape>
+          <o:OLEObject Type="Embed" ProgID="Equation.DSMT4" ShapeID="_x0000_i1179" DrawAspect="Content" ObjectID="_1751005503" r:id="rId318"/>
         </w:object>
       </w:r>
       <w:r>
@@ -8624,11 +8656,11 @@
           <w:sz w:val="24"/>
           <w:szCs w:val="24"/>
         </w:rPr>
-        <w:object w:dxaOrig="240" w:dyaOrig="279">
-          <v:shape id="_x0000_i1179" type="#_x0000_t75" style="width:12.1pt;height:14.5pt" o:ole="">
-            <v:imagedata r:id="rId320" o:title=""/>
-          </v:shape>
-          <o:OLEObject Type="Embed" ProgID="Equation.DSMT4" ShapeID="_x0000_i1179" DrawAspect="Content" ObjectID="_1719400593" r:id="rId321"/>
+        <w:object w:dxaOrig="240" w:dyaOrig="279" w14:anchorId="5282D6D3">
+          <v:shape id="_x0000_i1180" type="#_x0000_t75" style="width:12pt;height:14.4pt" o:ole="">
+            <v:imagedata r:id="rId319" o:title=""/>
+          </v:shape>
+          <o:OLEObject Type="Embed" ProgID="Equation.DSMT4" ShapeID="_x0000_i1180" DrawAspect="Content" ObjectID="_1751005504" r:id="rId320"/>
         </w:object>
       </w:r>
       <w:r>
@@ -8684,11 +8716,11 @@
           <w:sz w:val="24"/>
           <w:szCs w:val="24"/>
         </w:rPr>
-        <w:object w:dxaOrig="760" w:dyaOrig="320">
-          <v:shape id="_x0000_i1180" type="#_x0000_t75" style="width:38.1pt;height:15.75pt" o:ole="">
-            <v:imagedata r:id="rId322" o:title=""/>
-          </v:shape>
-          <o:OLEObject Type="Embed" ProgID="Equation.DSMT4" ShapeID="_x0000_i1180" DrawAspect="Content" ObjectID="_1719400594" r:id="rId323"/>
+        <w:object w:dxaOrig="760" w:dyaOrig="320" w14:anchorId="00784269">
+          <v:shape id="_x0000_i1181" type="#_x0000_t75" style="width:38.4pt;height:15.6pt" o:ole="">
+            <v:imagedata r:id="rId321" o:title=""/>
+          </v:shape>
+          <o:OLEObject Type="Embed" ProgID="Equation.DSMT4" ShapeID="_x0000_i1181" DrawAspect="Content" ObjectID="_1751005505" r:id="rId322"/>
         </w:object>
       </w:r>
       <w:r>
@@ -8708,11 +8740,11 @@
           <w:sz w:val="24"/>
           <w:szCs w:val="24"/>
         </w:rPr>
-        <w:object w:dxaOrig="2400" w:dyaOrig="320">
-          <v:shape id="_x0000_i1181" type="#_x0000_t75" style="width:119.8pt;height:15.75pt" o:ole="">
-            <v:imagedata r:id="rId324" o:title=""/>
-          </v:shape>
-          <o:OLEObject Type="Embed" ProgID="Equation.DSMT4" ShapeID="_x0000_i1181" DrawAspect="Content" ObjectID="_1719400595" r:id="rId325"/>
+        <w:object w:dxaOrig="2400" w:dyaOrig="320" w14:anchorId="20985CE2">
+          <v:shape id="_x0000_i1182" type="#_x0000_t75" style="width:120pt;height:15.6pt" o:ole="">
+            <v:imagedata r:id="rId323" o:title=""/>
+          </v:shape>
+          <o:OLEObject Type="Embed" ProgID="Equation.DSMT4" ShapeID="_x0000_i1182" DrawAspect="Content" ObjectID="_1751005506" r:id="rId324"/>
         </w:object>
       </w:r>
       <w:r>
@@ -8732,11 +8764,11 @@
           <w:sz w:val="24"/>
           <w:szCs w:val="24"/>
         </w:rPr>
-        <w:object w:dxaOrig="240" w:dyaOrig="279">
-          <v:shape id="_x0000_i1182" type="#_x0000_t75" style="width:12.1pt;height:14.5pt" o:ole="">
-            <v:imagedata r:id="rId326" o:title=""/>
-          </v:shape>
-          <o:OLEObject Type="Embed" ProgID="Equation.DSMT4" ShapeID="_x0000_i1182" DrawAspect="Content" ObjectID="_1719400596" r:id="rId327"/>
+        <w:object w:dxaOrig="240" w:dyaOrig="279" w14:anchorId="1030206C">
+          <v:shape id="_x0000_i1183" type="#_x0000_t75" style="width:12pt;height:14.4pt" o:ole="">
+            <v:imagedata r:id="rId325" o:title=""/>
+          </v:shape>
+          <o:OLEObject Type="Embed" ProgID="Equation.DSMT4" ShapeID="_x0000_i1183" DrawAspect="Content" ObjectID="_1751005507" r:id="rId326"/>
         </w:object>
       </w:r>
       <w:r>
@@ -8756,11 +8788,11 @@
           <w:sz w:val="24"/>
           <w:szCs w:val="24"/>
         </w:rPr>
-        <w:object w:dxaOrig="639" w:dyaOrig="360">
-          <v:shape id="_x0000_i1183" type="#_x0000_t75" style="width:32.05pt;height:18.15pt" o:ole="">
-            <v:imagedata r:id="rId328" o:title=""/>
-          </v:shape>
-          <o:OLEObject Type="Embed" ProgID="Equation.DSMT4" ShapeID="_x0000_i1183" DrawAspect="Content" ObjectID="_1719400597" r:id="rId329"/>
+        <w:object w:dxaOrig="639" w:dyaOrig="360" w14:anchorId="215897CE">
+          <v:shape id="_x0000_i1184" type="#_x0000_t75" style="width:31.8pt;height:18pt" o:ole="">
+            <v:imagedata r:id="rId327" o:title=""/>
+          </v:shape>
+          <o:OLEObject Type="Embed" ProgID="Equation.DSMT4" ShapeID="_x0000_i1184" DrawAspect="Content" ObjectID="_1751005508" r:id="rId328"/>
         </w:object>
       </w:r>
       <w:r>
@@ -8780,11 +8812,11 @@
           <w:sz w:val="24"/>
           <w:szCs w:val="24"/>
         </w:rPr>
-        <w:object w:dxaOrig="320" w:dyaOrig="260">
-          <v:shape id="_x0000_i1184" type="#_x0000_t75" style="width:15.75pt;height:12.7pt" o:ole="">
-            <v:imagedata r:id="rId330" o:title=""/>
-          </v:shape>
-          <o:OLEObject Type="Embed" ProgID="Equation.DSMT4" ShapeID="_x0000_i1184" DrawAspect="Content" ObjectID="_1719400598" r:id="rId331"/>
+        <w:object w:dxaOrig="320" w:dyaOrig="260" w14:anchorId="5EC47D62">
+          <v:shape id="_x0000_i1185" type="#_x0000_t75" style="width:15.6pt;height:12.6pt" o:ole="">
+            <v:imagedata r:id="rId329" o:title=""/>
+          </v:shape>
+          <o:OLEObject Type="Embed" ProgID="Equation.DSMT4" ShapeID="_x0000_i1185" DrawAspect="Content" ObjectID="_1751005509" r:id="rId330"/>
         </w:object>
       </w:r>
       <w:r>
@@ -8804,11 +8836,11 @@
           <w:sz w:val="24"/>
           <w:szCs w:val="24"/>
         </w:rPr>
-        <w:object w:dxaOrig="240" w:dyaOrig="279">
-          <v:shape id="_x0000_i1185" type="#_x0000_t75" style="width:12.1pt;height:14.5pt" o:ole="">
-            <v:imagedata r:id="rId332" o:title=""/>
-          </v:shape>
-          <o:OLEObject Type="Embed" ProgID="Equation.DSMT4" ShapeID="_x0000_i1185" DrawAspect="Content" ObjectID="_1719400599" r:id="rId333"/>
+        <w:object w:dxaOrig="240" w:dyaOrig="279" w14:anchorId="330AFBFF">
+          <v:shape id="_x0000_i1186" type="#_x0000_t75" style="width:12pt;height:14.4pt" o:ole="">
+            <v:imagedata r:id="rId331" o:title=""/>
+          </v:shape>
+          <o:OLEObject Type="Embed" ProgID="Equation.DSMT4" ShapeID="_x0000_i1186" DrawAspect="Content" ObjectID="_1751005510" r:id="rId332"/>
         </w:object>
       </w:r>
       <w:r>
@@ -8828,11 +8860,11 @@
           <w:sz w:val="24"/>
           <w:szCs w:val="24"/>
         </w:rPr>
-        <w:object w:dxaOrig="480" w:dyaOrig="279">
-          <v:shape id="_x0000_i1186" type="#_x0000_t75" style="width:24.2pt;height:14.5pt" o:ole="">
-            <v:imagedata r:id="rId334" o:title=""/>
-          </v:shape>
-          <o:OLEObject Type="Embed" ProgID="Equation.DSMT4" ShapeID="_x0000_i1186" DrawAspect="Content" ObjectID="_1719400600" r:id="rId335"/>
+        <w:object w:dxaOrig="480" w:dyaOrig="279" w14:anchorId="47722A45">
+          <v:shape id="_x0000_i1187" type="#_x0000_t75" style="width:24pt;height:14.4pt" o:ole="">
+            <v:imagedata r:id="rId333" o:title=""/>
+          </v:shape>
+          <o:OLEObject Type="Embed" ProgID="Equation.DSMT4" ShapeID="_x0000_i1187" DrawAspect="Content" ObjectID="_1751005511" r:id="rId334"/>
         </w:object>
       </w:r>
       <w:r>
@@ -8852,11 +8884,11 @@
           <w:sz w:val="24"/>
           <w:szCs w:val="24"/>
         </w:rPr>
-        <w:object w:dxaOrig="240" w:dyaOrig="279">
-          <v:shape id="_x0000_i1187" type="#_x0000_t75" style="width:12.1pt;height:14.5pt" o:ole="">
-            <v:imagedata r:id="rId336" o:title=""/>
-          </v:shape>
-          <o:OLEObject Type="Embed" ProgID="Equation.DSMT4" ShapeID="_x0000_i1187" DrawAspect="Content" ObjectID="_1719400601" r:id="rId337"/>
+        <w:object w:dxaOrig="240" w:dyaOrig="279" w14:anchorId="01CC8198">
+          <v:shape id="_x0000_i1188" type="#_x0000_t75" style="width:12pt;height:14.4pt" o:ole="">
+            <v:imagedata r:id="rId335" o:title=""/>
+          </v:shape>
+          <o:OLEObject Type="Embed" ProgID="Equation.DSMT4" ShapeID="_x0000_i1188" DrawAspect="Content" ObjectID="_1751005512" r:id="rId336"/>
         </w:object>
       </w:r>
       <w:r>
@@ -8876,11 +8908,11 @@
           <w:sz w:val="24"/>
           <w:szCs w:val="24"/>
         </w:rPr>
-        <w:object w:dxaOrig="320" w:dyaOrig="260">
-          <v:shape id="_x0000_i1188" type="#_x0000_t75" style="width:15.75pt;height:12.7pt" o:ole="">
-            <v:imagedata r:id="rId330" o:title=""/>
-          </v:shape>
-          <o:OLEObject Type="Embed" ProgID="Equation.DSMT4" ShapeID="_x0000_i1188" DrawAspect="Content" ObjectID="_1719400602" r:id="rId338"/>
+        <w:object w:dxaOrig="320" w:dyaOrig="260" w14:anchorId="1D94669C">
+          <v:shape id="_x0000_i1189" type="#_x0000_t75" style="width:15.6pt;height:12.6pt" o:ole="">
+            <v:imagedata r:id="rId329" o:title=""/>
+          </v:shape>
+          <o:OLEObject Type="Embed" ProgID="Equation.DSMT4" ShapeID="_x0000_i1189" DrawAspect="Content" ObjectID="_1751005513" r:id="rId337"/>
         </w:object>
       </w:r>
       <w:r>
@@ -8900,11 +8932,11 @@
           <w:sz w:val="24"/>
           <w:szCs w:val="24"/>
         </w:rPr>
-        <w:object w:dxaOrig="760" w:dyaOrig="320">
-          <v:shape id="_x0000_i1189" type="#_x0000_t75" style="width:38.1pt;height:15.75pt" o:ole="">
-            <v:imagedata r:id="rId322" o:title=""/>
-          </v:shape>
-          <o:OLEObject Type="Embed" ProgID="Equation.DSMT4" ShapeID="_x0000_i1189" DrawAspect="Content" ObjectID="_1719400603" r:id="rId339"/>
+        <w:object w:dxaOrig="760" w:dyaOrig="320" w14:anchorId="61311F9A">
+          <v:shape id="_x0000_i1190" type="#_x0000_t75" style="width:38.4pt;height:15.6pt" o:ole="">
+            <v:imagedata r:id="rId321" o:title=""/>
+          </v:shape>
+          <o:OLEObject Type="Embed" ProgID="Equation.DSMT4" ShapeID="_x0000_i1190" DrawAspect="Content" ObjectID="_1751005514" r:id="rId338"/>
         </w:object>
       </w:r>
       <w:r>
@@ -8924,11 +8956,11 @@
           <w:sz w:val="24"/>
           <w:szCs w:val="24"/>
         </w:rPr>
-        <w:object w:dxaOrig="1540" w:dyaOrig="360">
-          <v:shape id="_x0000_i1190" type="#_x0000_t75" style="width:77.45pt;height:18.15pt" o:ole="">
-            <v:imagedata r:id="rId340" o:title=""/>
-          </v:shape>
-          <o:OLEObject Type="Embed" ProgID="Equation.DSMT4" ShapeID="_x0000_i1190" DrawAspect="Content" ObjectID="_1719400604" r:id="rId341"/>
+        <w:object w:dxaOrig="1540" w:dyaOrig="360" w14:anchorId="349638E1">
+          <v:shape id="_x0000_i1191" type="#_x0000_t75" style="width:77.4pt;height:18pt" o:ole="">
+            <v:imagedata r:id="rId339" o:title=""/>
+          </v:shape>
+          <o:OLEObject Type="Embed" ProgID="Equation.DSMT4" ShapeID="_x0000_i1191" DrawAspect="Content" ObjectID="_1751005515" r:id="rId340"/>
         </w:object>
       </w:r>
       <w:r>
@@ -8948,11 +8980,11 @@
           <w:sz w:val="24"/>
           <w:szCs w:val="24"/>
         </w:rPr>
-        <w:object w:dxaOrig="320" w:dyaOrig="260">
-          <v:shape id="_x0000_i1191" type="#_x0000_t75" style="width:15.75pt;height:12.7pt" o:ole="">
-            <v:imagedata r:id="rId342" o:title=""/>
-          </v:shape>
-          <o:OLEObject Type="Embed" ProgID="Equation.DSMT4" ShapeID="_x0000_i1191" DrawAspect="Content" ObjectID="_1719400605" r:id="rId343"/>
+        <w:object w:dxaOrig="320" w:dyaOrig="260" w14:anchorId="0210D2BA">
+          <v:shape id="_x0000_i1192" type="#_x0000_t75" style="width:15.6pt;height:12.6pt" o:ole="">
+            <v:imagedata r:id="rId341" o:title=""/>
+          </v:shape>
+          <o:OLEObject Type="Embed" ProgID="Equation.DSMT4" ShapeID="_x0000_i1192" DrawAspect="Content" ObjectID="_1751005516" r:id="rId342"/>
         </w:object>
       </w:r>
       <w:r>
@@ -8972,11 +9004,11 @@
           <w:sz w:val="24"/>
           <w:szCs w:val="24"/>
         </w:rPr>
-        <w:object w:dxaOrig="240" w:dyaOrig="279">
-          <v:shape id="_x0000_i1192" type="#_x0000_t75" style="width:12.1pt;height:14.5pt" o:ole="">
-            <v:imagedata r:id="rId344" o:title=""/>
-          </v:shape>
-          <o:OLEObject Type="Embed" ProgID="Equation.DSMT4" ShapeID="_x0000_i1192" DrawAspect="Content" ObjectID="_1719400606" r:id="rId345"/>
+        <w:object w:dxaOrig="240" w:dyaOrig="279" w14:anchorId="5A70EBE1">
+          <v:shape id="_x0000_i1193" type="#_x0000_t75" style="width:12pt;height:14.4pt" o:ole="">
+            <v:imagedata r:id="rId343" o:title=""/>
+          </v:shape>
+          <o:OLEObject Type="Embed" ProgID="Equation.DSMT4" ShapeID="_x0000_i1193" DrawAspect="Content" ObjectID="_1751005517" r:id="rId344"/>
         </w:object>
       </w:r>
       <w:r>
@@ -8996,11 +9028,11 @@
           <w:sz w:val="24"/>
           <w:szCs w:val="24"/>
         </w:rPr>
-        <w:object w:dxaOrig="240" w:dyaOrig="360">
-          <v:shape id="_x0000_i1193" type="#_x0000_t75" style="width:12.1pt;height:18.15pt" o:ole="">
-            <v:imagedata r:id="rId346" o:title=""/>
-          </v:shape>
-          <o:OLEObject Type="Embed" ProgID="Equation.DSMT4" ShapeID="_x0000_i1193" DrawAspect="Content" ObjectID="_1719400607" r:id="rId347"/>
+        <w:object w:dxaOrig="240" w:dyaOrig="360" w14:anchorId="39160D6E">
+          <v:shape id="_x0000_i1194" type="#_x0000_t75" style="width:12pt;height:18pt" o:ole="">
+            <v:imagedata r:id="rId345" o:title=""/>
+          </v:shape>
+          <o:OLEObject Type="Embed" ProgID="Equation.DSMT4" ShapeID="_x0000_i1194" DrawAspect="Content" ObjectID="_1751005518" r:id="rId346"/>
         </w:object>
       </w:r>
       <w:r>
@@ -9020,11 +9052,11 @@
           <w:sz w:val="24"/>
           <w:szCs w:val="24"/>
         </w:rPr>
-        <w:object w:dxaOrig="279" w:dyaOrig="360">
-          <v:shape id="_x0000_i1194" type="#_x0000_t75" style="width:14.5pt;height:18.15pt" o:ole="">
-            <v:imagedata r:id="rId348" o:title=""/>
-          </v:shape>
-          <o:OLEObject Type="Embed" ProgID="Equation.DSMT4" ShapeID="_x0000_i1194" DrawAspect="Content" ObjectID="_1719400608" r:id="rId349"/>
+        <w:object w:dxaOrig="279" w:dyaOrig="360" w14:anchorId="1E0DF4A7">
+          <v:shape id="_x0000_i1195" type="#_x0000_t75" style="width:14.4pt;height:18pt" o:ole="">
+            <v:imagedata r:id="rId347" o:title=""/>
+          </v:shape>
+          <o:OLEObject Type="Embed" ProgID="Equation.DSMT4" ShapeID="_x0000_i1195" DrawAspect="Content" ObjectID="_1751005519" r:id="rId348"/>
         </w:object>
       </w:r>
       <w:r>
@@ -9044,11 +9076,11 @@
           <w:sz w:val="24"/>
           <w:szCs w:val="24"/>
         </w:rPr>
-        <w:object w:dxaOrig="480" w:dyaOrig="279">
-          <v:shape id="_x0000_i1195" type="#_x0000_t75" style="width:24.2pt;height:14.5pt" o:ole="">
-            <v:imagedata r:id="rId334" o:title=""/>
-          </v:shape>
-          <o:OLEObject Type="Embed" ProgID="Equation.DSMT4" ShapeID="_x0000_i1195" DrawAspect="Content" ObjectID="_1719400609" r:id="rId350"/>
+        <w:object w:dxaOrig="480" w:dyaOrig="279" w14:anchorId="186F6D48">
+          <v:shape id="_x0000_i1196" type="#_x0000_t75" style="width:24pt;height:14.4pt" o:ole="">
+            <v:imagedata r:id="rId333" o:title=""/>
+          </v:shape>
+          <o:OLEObject Type="Embed" ProgID="Equation.DSMT4" ShapeID="_x0000_i1196" DrawAspect="Content" ObjectID="_1751005520" r:id="rId349"/>
         </w:object>
       </w:r>
       <w:r>
@@ -9068,11 +9100,11 @@
           <w:sz w:val="24"/>
           <w:szCs w:val="24"/>
         </w:rPr>
-        <w:object w:dxaOrig="240" w:dyaOrig="279">
-          <v:shape id="_x0000_i1196" type="#_x0000_t75" style="width:12.1pt;height:14.5pt" o:ole="">
-            <v:imagedata r:id="rId351" o:title=""/>
-          </v:shape>
-          <o:OLEObject Type="Embed" ProgID="Equation.DSMT4" ShapeID="_x0000_i1196" DrawAspect="Content" ObjectID="_1719400610" r:id="rId352"/>
+        <w:object w:dxaOrig="240" w:dyaOrig="279" w14:anchorId="05C028FE">
+          <v:shape id="_x0000_i1197" type="#_x0000_t75" style="width:12pt;height:14.4pt" o:ole="">
+            <v:imagedata r:id="rId350" o:title=""/>
+          </v:shape>
+          <o:OLEObject Type="Embed" ProgID="Equation.DSMT4" ShapeID="_x0000_i1197" DrawAspect="Content" ObjectID="_1751005521" r:id="rId351"/>
         </w:object>
       </w:r>
       <w:r>
@@ -9092,11 +9124,11 @@
           <w:sz w:val="24"/>
           <w:szCs w:val="24"/>
         </w:rPr>
-        <w:object w:dxaOrig="320" w:dyaOrig="260">
-          <v:shape id="_x0000_i1197" type="#_x0000_t75" style="width:15.75pt;height:12.7pt" o:ole="">
-            <v:imagedata r:id="rId353" o:title=""/>
-          </v:shape>
-          <o:OLEObject Type="Embed" ProgID="Equation.DSMT4" ShapeID="_x0000_i1197" DrawAspect="Content" ObjectID="_1719400611" r:id="rId354"/>
+        <w:object w:dxaOrig="320" w:dyaOrig="260" w14:anchorId="37F156D7">
+          <v:shape id="_x0000_i1198" type="#_x0000_t75" style="width:15.6pt;height:12.6pt" o:ole="">
+            <v:imagedata r:id="rId352" o:title=""/>
+          </v:shape>
+          <o:OLEObject Type="Embed" ProgID="Equation.DSMT4" ShapeID="_x0000_i1198" DrawAspect="Content" ObjectID="_1751005522" r:id="rId353"/>
         </w:object>
       </w:r>
       <w:r>
@@ -10774,8 +10806,8 @@
       </w:pPr>
     </w:p>
     <w:sectPr>
-      <w:headerReference w:type="default" r:id="rId355"/>
-      <w:footerReference w:type="default" r:id="rId356"/>
+      <w:headerReference w:type="default" r:id="rId354"/>
+      <w:footerReference w:type="default" r:id="rId355"/>
       <w:pgSz w:w="12240" w:h="15840"/>
       <w:pgMar w:top="720" w:right="450" w:bottom="540" w:left="900" w:header="360" w:footer="330" w:gutter="0"/>
       <w:pgNumType w:start="1"/>
@@ -10786,7 +10818,7 @@
 </file>
 
 <file path=word/endnotes.xml><?xml version="1.0" encoding="utf-8"?>
-<w:endnotes xmlns:wpc="http://schemas.microsoft.com/office/word/2010/wordprocessingCanvas" xmlns:mc="http://schemas.openxmlformats.org/markup-compatibility/2006" xmlns:o="urn:schemas-microsoft-com:office:office" xmlns:r="http://schemas.openxmlformats.org/officeDocument/2006/relationships" xmlns:m="http://schemas.openxmlformats.org/officeDocument/2006/math" xmlns:v="urn:schemas-microsoft-com:vml" xmlns:wp14="http://schemas.microsoft.com/office/word/2010/wordprocessingDrawing" xmlns:wp="http://schemas.openxmlformats.org/drawingml/2006/wordprocessingDrawing" xmlns:w10="urn:schemas-microsoft-com:office:word" xmlns:w="http://schemas.openxmlformats.org/wordprocessingml/2006/main" xmlns:w14="http://schemas.microsoft.com/office/word/2010/wordml" xmlns:wpg="http://schemas.microsoft.com/office/word/2010/wordprocessingGroup" xmlns:wpi="http://schemas.microsoft.com/office/word/2010/wordprocessingInk" xmlns:wne="http://schemas.microsoft.com/office/word/2006/wordml" xmlns:wps="http://schemas.microsoft.com/office/word/2010/wordprocessingShape" mc:Ignorable="w14 wp14">
+<w:endnotes xmlns:wpc="http://schemas.microsoft.com/office/word/2010/wordprocessingCanvas" xmlns:cx="http://schemas.microsoft.com/office/drawing/2014/chartex" xmlns:cx1="http://schemas.microsoft.com/office/drawing/2015/9/8/chartex" xmlns:cx2="http://schemas.microsoft.com/office/drawing/2015/10/21/chartex" xmlns:cx3="http://schemas.microsoft.com/office/drawing/2016/5/9/chartex" xmlns:cx4="http://schemas.microsoft.com/office/drawing/2016/5/10/chartex" xmlns:cx5="http://schemas.microsoft.com/office/drawing/2016/5/11/chartex" xmlns:cx6="http://schemas.microsoft.com/office/drawing/2016/5/12/chartex" xmlns:cx7="http://schemas.microsoft.com/office/drawing/2016/5/13/chartex" xmlns:cx8="http://schemas.microsoft.com/office/drawing/2016/5/14/chartex" xmlns:mc="http://schemas.openxmlformats.org/markup-compatibility/2006" xmlns:aink="http://schemas.microsoft.com/office/drawing/2016/ink" xmlns:am3d="http://schemas.microsoft.com/office/drawing/2017/model3d" xmlns:o="urn:schemas-microsoft-com:office:office" xmlns:oel="http://schemas.microsoft.com/office/2019/extlst" xmlns:r="http://schemas.openxmlformats.org/officeDocument/2006/relationships" xmlns:m="http://schemas.openxmlformats.org/officeDocument/2006/math" xmlns:v="urn:schemas-microsoft-com:vml" xmlns:wp14="http://schemas.microsoft.com/office/word/2010/wordprocessingDrawing" xmlns:wp="http://schemas.openxmlformats.org/drawingml/2006/wordprocessingDrawing" xmlns:w10="urn:schemas-microsoft-com:office:word" xmlns:w="http://schemas.openxmlformats.org/wordprocessingml/2006/main" xmlns:w14="http://schemas.microsoft.com/office/word/2010/wordml" xmlns:w15="http://schemas.microsoft.com/office/word/2012/wordml" xmlns:w16cex="http://schemas.microsoft.com/office/word/2018/wordml/cex" xmlns:w16cid="http://schemas.microsoft.com/office/word/2016/wordml/cid" xmlns:w16="http://schemas.microsoft.com/office/word/2018/wordml" xmlns:w16du="http://schemas.microsoft.com/office/word/2023/wordml/word16du" xmlns:w16sdtdh="http://schemas.microsoft.com/office/word/2020/wordml/sdtdatahash" xmlns:w16se="http://schemas.microsoft.com/office/word/2015/wordml/symex" xmlns:wpg="http://schemas.microsoft.com/office/word/2010/wordprocessingGroup" xmlns:wpi="http://schemas.microsoft.com/office/word/2010/wordprocessingInk" xmlns:wne="http://schemas.microsoft.com/office/word/2006/wordml" xmlns:wps="http://schemas.microsoft.com/office/word/2010/wordprocessingShape" mc:Ignorable="w14 w15 w16se w16cid w16 w16cex w16sdtdh wp14">
   <w:endnote w:type="separator" w:id="-1">
     <w:p>
       <w:pPr>
@@ -10811,7 +10843,7 @@
 </file>
 
 <file path=word/footer1.xml><?xml version="1.0" encoding="utf-8"?>
-<w:ftr xmlns:wpc="http://schemas.microsoft.com/office/word/2010/wordprocessingCanvas" xmlns:mc="http://schemas.openxmlformats.org/markup-compatibility/2006" xmlns:o="urn:schemas-microsoft-com:office:office" xmlns:r="http://schemas.openxmlformats.org/officeDocument/2006/relationships" xmlns:m="http://schemas.openxmlformats.org/officeDocument/2006/math" xmlns:v="urn:schemas-microsoft-com:vml" xmlns:wp14="http://schemas.microsoft.com/office/word/2010/wordprocessingDrawing" xmlns:wp="http://schemas.openxmlformats.org/drawingml/2006/wordprocessingDrawing" xmlns:w10="urn:schemas-microsoft-com:office:word" xmlns:w="http://schemas.openxmlformats.org/wordprocessingml/2006/main" xmlns:w14="http://schemas.microsoft.com/office/word/2010/wordml" xmlns:wpg="http://schemas.microsoft.com/office/word/2010/wordprocessingGroup" xmlns:wpi="http://schemas.microsoft.com/office/word/2010/wordprocessingInk" xmlns:wne="http://schemas.microsoft.com/office/word/2006/wordml" xmlns:wps="http://schemas.microsoft.com/office/word/2010/wordprocessingShape" mc:Ignorable="w14 wp14">
+<w:ftr xmlns:wpc="http://schemas.microsoft.com/office/word/2010/wordprocessingCanvas" xmlns:cx="http://schemas.microsoft.com/office/drawing/2014/chartex" xmlns:cx1="http://schemas.microsoft.com/office/drawing/2015/9/8/chartex" xmlns:cx2="http://schemas.microsoft.com/office/drawing/2015/10/21/chartex" xmlns:cx3="http://schemas.microsoft.com/office/drawing/2016/5/9/chartex" xmlns:cx4="http://schemas.microsoft.com/office/drawing/2016/5/10/chartex" xmlns:cx5="http://schemas.microsoft.com/office/drawing/2016/5/11/chartex" xmlns:cx6="http://schemas.microsoft.com/office/drawing/2016/5/12/chartex" xmlns:cx7="http://schemas.microsoft.com/office/drawing/2016/5/13/chartex" xmlns:cx8="http://schemas.microsoft.com/office/drawing/2016/5/14/chartex" xmlns:mc="http://schemas.openxmlformats.org/markup-compatibility/2006" xmlns:aink="http://schemas.microsoft.com/office/drawing/2016/ink" xmlns:am3d="http://schemas.microsoft.com/office/drawing/2017/model3d" xmlns:o="urn:schemas-microsoft-com:office:office" xmlns:oel="http://schemas.microsoft.com/office/2019/extlst" xmlns:r="http://schemas.openxmlformats.org/officeDocument/2006/relationships" xmlns:m="http://schemas.openxmlformats.org/officeDocument/2006/math" xmlns:v="urn:schemas-microsoft-com:vml" xmlns:wp14="http://schemas.microsoft.com/office/word/2010/wordprocessingDrawing" xmlns:wp="http://schemas.openxmlformats.org/drawingml/2006/wordprocessingDrawing" xmlns:w10="urn:schemas-microsoft-com:office:word" xmlns:w="http://schemas.openxmlformats.org/wordprocessingml/2006/main" xmlns:w14="http://schemas.microsoft.com/office/word/2010/wordml" xmlns:w15="http://schemas.microsoft.com/office/word/2012/wordml" xmlns:w16cex="http://schemas.microsoft.com/office/word/2018/wordml/cex" xmlns:w16cid="http://schemas.microsoft.com/office/word/2016/wordml/cid" xmlns:w16="http://schemas.microsoft.com/office/word/2018/wordml" xmlns:w16du="http://schemas.microsoft.com/office/word/2023/wordml/word16du" xmlns:w16sdtdh="http://schemas.microsoft.com/office/word/2020/wordml/sdtdatahash" xmlns:w16se="http://schemas.microsoft.com/office/word/2015/wordml/symex" xmlns:wpg="http://schemas.microsoft.com/office/word/2010/wordprocessingGroup" xmlns:wpi="http://schemas.microsoft.com/office/word/2010/wordprocessingInk" xmlns:wne="http://schemas.microsoft.com/office/word/2006/wordml" xmlns:wps="http://schemas.microsoft.com/office/word/2010/wordprocessingShape" mc:Ignorable="w14 w15 w16se w16cid w16 w16cex w16sdtdh wp14">
   <w:p>
     <w:pPr>
       <w:pBdr>
@@ -10956,7 +10988,7 @@
 </file>
 
 <file path=word/footnotes.xml><?xml version="1.0" encoding="utf-8"?>
-<w:footnotes xmlns:wpc="http://schemas.microsoft.com/office/word/2010/wordprocessingCanvas" xmlns:mc="http://schemas.openxmlformats.org/markup-compatibility/2006" xmlns:o="urn:schemas-microsoft-com:office:office" xmlns:r="http://schemas.openxmlformats.org/officeDocument/2006/relationships" xmlns:m="http://schemas.openxmlformats.org/officeDocument/2006/math" xmlns:v="urn:schemas-microsoft-com:vml" xmlns:wp14="http://schemas.microsoft.com/office/word/2010/wordprocessingDrawing" xmlns:wp="http://schemas.openxmlformats.org/drawingml/2006/wordprocessingDrawing" xmlns:w10="urn:schemas-microsoft-com:office:word" xmlns:w="http://schemas.openxmlformats.org/wordprocessingml/2006/main" xmlns:w14="http://schemas.microsoft.com/office/word/2010/wordml" xmlns:wpg="http://schemas.microsoft.com/office/word/2010/wordprocessingGroup" xmlns:wpi="http://schemas.microsoft.com/office/word/2010/wordprocessingInk" xmlns:wne="http://schemas.microsoft.com/office/word/2006/wordml" xmlns:wps="http://schemas.microsoft.com/office/word/2010/wordprocessingShape" mc:Ignorable="w14 wp14">
+<w:footnotes xmlns:wpc="http://schemas.microsoft.com/office/word/2010/wordprocessingCanvas" xmlns:cx="http://schemas.microsoft.com/office/drawing/2014/chartex" xmlns:cx1="http://schemas.microsoft.com/office/drawing/2015/9/8/chartex" xmlns:cx2="http://schemas.microsoft.com/office/drawing/2015/10/21/chartex" xmlns:cx3="http://schemas.microsoft.com/office/drawing/2016/5/9/chartex" xmlns:cx4="http://schemas.microsoft.com/office/drawing/2016/5/10/chartex" xmlns:cx5="http://schemas.microsoft.com/office/drawing/2016/5/11/chartex" xmlns:cx6="http://schemas.microsoft.com/office/drawing/2016/5/12/chartex" xmlns:cx7="http://schemas.microsoft.com/office/drawing/2016/5/13/chartex" xmlns:cx8="http://schemas.microsoft.com/office/drawing/2016/5/14/chartex" xmlns:mc="http://schemas.openxmlformats.org/markup-compatibility/2006" xmlns:aink="http://schemas.microsoft.com/office/drawing/2016/ink" xmlns:am3d="http://schemas.microsoft.com/office/drawing/2017/model3d" xmlns:o="urn:schemas-microsoft-com:office:office" xmlns:oel="http://schemas.microsoft.com/office/2019/extlst" xmlns:r="http://schemas.openxmlformats.org/officeDocument/2006/relationships" xmlns:m="http://schemas.openxmlformats.org/officeDocument/2006/math" xmlns:v="urn:schemas-microsoft-com:vml" xmlns:wp14="http://schemas.microsoft.com/office/word/2010/wordprocessingDrawing" xmlns:wp="http://schemas.openxmlformats.org/drawingml/2006/wordprocessingDrawing" xmlns:w10="urn:schemas-microsoft-com:office:word" xmlns:w="http://schemas.openxmlformats.org/wordprocessingml/2006/main" xmlns:w14="http://schemas.microsoft.com/office/word/2010/wordml" xmlns:w15="http://schemas.microsoft.com/office/word/2012/wordml" xmlns:w16cex="http://schemas.microsoft.com/office/word/2018/wordml/cex" xmlns:w16cid="http://schemas.microsoft.com/office/word/2016/wordml/cid" xmlns:w16="http://schemas.microsoft.com/office/word/2018/wordml" xmlns:w16du="http://schemas.microsoft.com/office/word/2023/wordml/word16du" xmlns:w16sdtdh="http://schemas.microsoft.com/office/word/2020/wordml/sdtdatahash" xmlns:w16se="http://schemas.microsoft.com/office/word/2015/wordml/symex" xmlns:wpg="http://schemas.microsoft.com/office/word/2010/wordprocessingGroup" xmlns:wpi="http://schemas.microsoft.com/office/word/2010/wordprocessingInk" xmlns:wne="http://schemas.microsoft.com/office/word/2006/wordml" xmlns:wps="http://schemas.microsoft.com/office/word/2010/wordprocessingShape" mc:Ignorable="w14 w15 w16se w16cid w16 w16cex w16sdtdh wp14">
   <w:footnote w:type="separator" w:id="-1">
     <w:p>
       <w:pPr>
@@ -10981,7 +11013,7 @@
 </file>
 
 <file path=word/header1.xml><?xml version="1.0" encoding="utf-8"?>
-<w:hdr xmlns:wpc="http://schemas.microsoft.com/office/word/2010/wordprocessingCanvas" xmlns:mc="http://schemas.openxmlformats.org/markup-compatibility/2006" xmlns:o="urn:schemas-microsoft-com:office:office" xmlns:r="http://schemas.openxmlformats.org/officeDocument/2006/relationships" xmlns:m="http://schemas.openxmlformats.org/officeDocument/2006/math" xmlns:v="urn:schemas-microsoft-com:vml" xmlns:wp14="http://schemas.microsoft.com/office/word/2010/wordprocessingDrawing" xmlns:wp="http://schemas.openxmlformats.org/drawingml/2006/wordprocessingDrawing" xmlns:w10="urn:schemas-microsoft-com:office:word" xmlns:w="http://schemas.openxmlformats.org/wordprocessingml/2006/main" xmlns:w14="http://schemas.microsoft.com/office/word/2010/wordml" xmlns:wpg="http://schemas.microsoft.com/office/word/2010/wordprocessingGroup" xmlns:wpi="http://schemas.microsoft.com/office/word/2010/wordprocessingInk" xmlns:wne="http://schemas.microsoft.com/office/word/2006/wordml" xmlns:wps="http://schemas.microsoft.com/office/word/2010/wordprocessingShape" mc:Ignorable="w14 wp14">
+<w:hdr xmlns:wpc="http://schemas.microsoft.com/office/word/2010/wordprocessingCanvas" xmlns:cx="http://schemas.microsoft.com/office/drawing/2014/chartex" xmlns:cx1="http://schemas.microsoft.com/office/drawing/2015/9/8/chartex" xmlns:cx2="http://schemas.microsoft.com/office/drawing/2015/10/21/chartex" xmlns:cx3="http://schemas.microsoft.com/office/drawing/2016/5/9/chartex" xmlns:cx4="http://schemas.microsoft.com/office/drawing/2016/5/10/chartex" xmlns:cx5="http://schemas.microsoft.com/office/drawing/2016/5/11/chartex" xmlns:cx6="http://schemas.microsoft.com/office/drawing/2016/5/12/chartex" xmlns:cx7="http://schemas.microsoft.com/office/drawing/2016/5/13/chartex" xmlns:cx8="http://schemas.microsoft.com/office/drawing/2016/5/14/chartex" xmlns:mc="http://schemas.openxmlformats.org/markup-compatibility/2006" xmlns:aink="http://schemas.microsoft.com/office/drawing/2016/ink" xmlns:am3d="http://schemas.microsoft.com/office/drawing/2017/model3d" xmlns:o="urn:schemas-microsoft-com:office:office" xmlns:oel="http://schemas.microsoft.com/office/2019/extlst" xmlns:r="http://schemas.openxmlformats.org/officeDocument/2006/relationships" xmlns:m="http://schemas.openxmlformats.org/officeDocument/2006/math" xmlns:v="urn:schemas-microsoft-com:vml" xmlns:wp14="http://schemas.microsoft.com/office/word/2010/wordprocessingDrawing" xmlns:wp="http://schemas.openxmlformats.org/drawingml/2006/wordprocessingDrawing" xmlns:w10="urn:schemas-microsoft-com:office:word" xmlns:w="http://schemas.openxmlformats.org/wordprocessingml/2006/main" xmlns:w14="http://schemas.microsoft.com/office/word/2010/wordml" xmlns:w15="http://schemas.microsoft.com/office/word/2012/wordml" xmlns:w16cex="http://schemas.microsoft.com/office/word/2018/wordml/cex" xmlns:w16cid="http://schemas.microsoft.com/office/word/2016/wordml/cid" xmlns:w16="http://schemas.microsoft.com/office/word/2018/wordml" xmlns:w16du="http://schemas.microsoft.com/office/word/2023/wordml/word16du" xmlns:w16sdtdh="http://schemas.microsoft.com/office/word/2020/wordml/sdtdatahash" xmlns:w16se="http://schemas.microsoft.com/office/word/2015/wordml/symex" xmlns:wpg="http://schemas.microsoft.com/office/word/2010/wordprocessingGroup" xmlns:wpi="http://schemas.microsoft.com/office/word/2010/wordprocessingInk" xmlns:wne="http://schemas.microsoft.com/office/word/2006/wordml" xmlns:wps="http://schemas.microsoft.com/office/word/2010/wordprocessingShape" mc:Ignorable="w14 w15 w16se w16cid w16 w16cex w16sdtdh wp14">
   <w:p>
     <w:pPr>
       <w:tabs>
@@ -11022,8 +11054,8 @@
 </file>
 
 <file path=word/numbering.xml><?xml version="1.0" encoding="utf-8"?>
-<w:numbering xmlns:wpc="http://schemas.microsoft.com/office/word/2010/wordprocessingCanvas" xmlns:mc="http://schemas.openxmlformats.org/markup-compatibility/2006" xmlns:o="urn:schemas-microsoft-com:office:office" xmlns:r="http://schemas.openxmlformats.org/officeDocument/2006/relationships" xmlns:m="http://schemas.openxmlformats.org/officeDocument/2006/math" xmlns:v="urn:schemas-microsoft-com:vml" xmlns:wp14="http://schemas.microsoft.com/office/word/2010/wordprocessingDrawing" xmlns:wp="http://schemas.openxmlformats.org/drawingml/2006/wordprocessingDrawing" xmlns:w10="urn:schemas-microsoft-com:office:word" xmlns:w="http://schemas.openxmlformats.org/wordprocessingml/2006/main" xmlns:w14="http://schemas.microsoft.com/office/word/2010/wordml" xmlns:wpg="http://schemas.microsoft.com/office/word/2010/wordprocessingGroup" xmlns:wpi="http://schemas.microsoft.com/office/word/2010/wordprocessingInk" xmlns:wne="http://schemas.microsoft.com/office/word/2006/wordml" xmlns:wps="http://schemas.microsoft.com/office/word/2010/wordprocessingShape" mc:Ignorable="w14 wp14">
-  <w:abstractNum w:abstractNumId="0">
+<w:numbering xmlns:wpc="http://schemas.microsoft.com/office/word/2010/wordprocessingCanvas" xmlns:cx="http://schemas.microsoft.com/office/drawing/2014/chartex" xmlns:cx1="http://schemas.microsoft.com/office/drawing/2015/9/8/chartex" xmlns:cx2="http://schemas.microsoft.com/office/drawing/2015/10/21/chartex" xmlns:cx3="http://schemas.microsoft.com/office/drawing/2016/5/9/chartex" xmlns:cx4="http://schemas.microsoft.com/office/drawing/2016/5/10/chartex" xmlns:cx5="http://schemas.microsoft.com/office/drawing/2016/5/11/chartex" xmlns:cx6="http://schemas.microsoft.com/office/drawing/2016/5/12/chartex" xmlns:cx7="http://schemas.microsoft.com/office/drawing/2016/5/13/chartex" xmlns:cx8="http://schemas.microsoft.com/office/drawing/2016/5/14/chartex" xmlns:mc="http://schemas.openxmlformats.org/markup-compatibility/2006" xmlns:aink="http://schemas.microsoft.com/office/drawing/2016/ink" xmlns:am3d="http://schemas.microsoft.com/office/drawing/2017/model3d" xmlns:o="urn:schemas-microsoft-com:office:office" xmlns:oel="http://schemas.microsoft.com/office/2019/extlst" xmlns:r="http://schemas.openxmlformats.org/officeDocument/2006/relationships" xmlns:m="http://schemas.openxmlformats.org/officeDocument/2006/math" xmlns:v="urn:schemas-microsoft-com:vml" xmlns:wp14="http://schemas.microsoft.com/office/word/2010/wordprocessingDrawing" xmlns:wp="http://schemas.openxmlformats.org/drawingml/2006/wordprocessingDrawing" xmlns:w10="urn:schemas-microsoft-com:office:word" xmlns:w="http://schemas.openxmlformats.org/wordprocessingml/2006/main" xmlns:w14="http://schemas.microsoft.com/office/word/2010/wordml" xmlns:w15="http://schemas.microsoft.com/office/word/2012/wordml" xmlns:w16cex="http://schemas.microsoft.com/office/word/2018/wordml/cex" xmlns:w16cid="http://schemas.microsoft.com/office/word/2016/wordml/cid" xmlns:w16="http://schemas.microsoft.com/office/word/2018/wordml" xmlns:w16du="http://schemas.microsoft.com/office/word/2023/wordml/word16du" xmlns:w16sdtdh="http://schemas.microsoft.com/office/word/2020/wordml/sdtdatahash" xmlns:w16se="http://schemas.microsoft.com/office/word/2015/wordml/symex" xmlns:wpg="http://schemas.microsoft.com/office/word/2010/wordprocessingGroup" xmlns:wpi="http://schemas.microsoft.com/office/word/2010/wordprocessingInk" xmlns:wne="http://schemas.microsoft.com/office/word/2006/wordml" xmlns:wps="http://schemas.microsoft.com/office/word/2010/wordprocessingShape" mc:Ignorable="w14 w15 w16se w16cid w16 w16cex w16sdtdh wp14">
+  <w:abstractNum w:abstractNumId="0" w15:restartNumberingAfterBreak="0">
     <w:nsid w:val="519467B4"/>
     <w:multiLevelType w:val="hybridMultilevel"/>
     <w:tmpl w:val="45D67232"/>
@@ -11083,7 +11115,7 @@
       <w:lvlJc w:val="left"/>
     </w:lvl>
   </w:abstractNum>
-  <w:abstractNum w:abstractNumId="1">
+  <w:abstractNum w:abstractNumId="1" w15:restartNumberingAfterBreak="0">
     <w:nsid w:val="6C914957"/>
     <w:multiLevelType w:val="hybridMultilevel"/>
     <w:tmpl w:val="AF4C99E4"/>
@@ -11140,17 +11172,17 @@
       <w:lvlJc w:val="left"/>
     </w:lvl>
   </w:abstractNum>
-  <w:num w:numId="1">
+  <w:num w:numId="1" w16cid:durableId="1527140336">
     <w:abstractNumId w:val="1"/>
   </w:num>
-  <w:num w:numId="2">
+  <w:num w:numId="2" w16cid:durableId="198007405">
     <w:abstractNumId w:val="0"/>
   </w:num>
 </w:numbering>
 </file>
 
 <file path=word/styles.xml><?xml version="1.0" encoding="utf-8"?>
-<w:styles xmlns:mc="http://schemas.openxmlformats.org/markup-compatibility/2006" xmlns:r="http://schemas.openxmlformats.org/officeDocument/2006/relationships" xmlns:w="http://schemas.openxmlformats.org/wordprocessingml/2006/main" xmlns:w14="http://schemas.microsoft.com/office/word/2010/wordml" mc:Ignorable="w14">
+<w:styles xmlns:mc="http://schemas.openxmlformats.org/markup-compatibility/2006" xmlns:r="http://schemas.openxmlformats.org/officeDocument/2006/relationships" xmlns:w="http://schemas.openxmlformats.org/wordprocessingml/2006/main" xmlns:w14="http://schemas.microsoft.com/office/word/2010/wordml" xmlns:w15="http://schemas.microsoft.com/office/word/2012/wordml" xmlns:w16cex="http://schemas.microsoft.com/office/word/2018/wordml/cex" xmlns:w16cid="http://schemas.microsoft.com/office/word/2016/wordml/cid" xmlns:w16="http://schemas.microsoft.com/office/word/2018/wordml" xmlns:w16sdtdh="http://schemas.microsoft.com/office/word/2020/wordml/sdtdatahash" xmlns:w16se="http://schemas.microsoft.com/office/word/2015/wordml/symex" mc:Ignorable="w14 w15 w16se w16cid w16 w16cex w16sdtdh">
   <w:docDefaults>
     <w:rPrDefault>
       <w:rPr>
@@ -11166,144 +11198,383 @@
       </w:pPr>
     </w:pPrDefault>
   </w:docDefaults>
-  <w:latentStyles w:defLockedState="0" w:defUIPriority="99" w:defSemiHidden="1" w:defUnhideWhenUsed="1" w:defQFormat="0" w:count="267">
-    <w:lsdException w:name="Normal" w:semiHidden="0" w:uiPriority="0" w:unhideWhenUsed="0" w:qFormat="1"/>
-    <w:lsdException w:name="heading 1" w:semiHidden="0" w:uiPriority="9" w:unhideWhenUsed="0" w:qFormat="1"/>
-    <w:lsdException w:name="heading 2" w:uiPriority="9" w:qFormat="1"/>
-    <w:lsdException w:name="heading 3" w:uiPriority="9" w:qFormat="1"/>
-    <w:lsdException w:name="heading 4" w:uiPriority="9" w:qFormat="1"/>
-    <w:lsdException w:name="heading 5" w:uiPriority="9" w:qFormat="1"/>
-    <w:lsdException w:name="heading 6" w:uiPriority="9" w:qFormat="1"/>
-    <w:lsdException w:name="heading 7" w:uiPriority="9" w:qFormat="1"/>
-    <w:lsdException w:name="heading 8" w:uiPriority="9" w:qFormat="1"/>
-    <w:lsdException w:name="heading 9" w:uiPriority="9" w:qFormat="1"/>
-    <w:lsdException w:name="toc 1" w:uiPriority="39"/>
-    <w:lsdException w:name="toc 2" w:uiPriority="39"/>
-    <w:lsdException w:name="toc 3" w:uiPriority="39"/>
-    <w:lsdException w:name="toc 4" w:uiPriority="39"/>
-    <w:lsdException w:name="toc 5" w:uiPriority="39"/>
-    <w:lsdException w:name="toc 6" w:uiPriority="39"/>
-    <w:lsdException w:name="toc 7" w:uiPriority="39"/>
-    <w:lsdException w:name="toc 8" w:uiPriority="39"/>
-    <w:lsdException w:name="toc 9" w:uiPriority="39"/>
-    <w:lsdException w:name="caption" w:uiPriority="35" w:qFormat="1"/>
-    <w:lsdException w:name="Title" w:semiHidden="0" w:uiPriority="10" w:unhideWhenUsed="0" w:qFormat="1"/>
-    <w:lsdException w:name="Default Paragraph Font" w:uiPriority="1"/>
-    <w:lsdException w:name="Subtitle" w:semiHidden="0" w:uiPriority="11" w:unhideWhenUsed="0" w:qFormat="1"/>
-    <w:lsdException w:name="Strong" w:semiHidden="0" w:uiPriority="22" w:unhideWhenUsed="0" w:qFormat="1"/>
-    <w:lsdException w:name="Emphasis" w:semiHidden="0" w:uiPriority="20" w:unhideWhenUsed="0" w:qFormat="1"/>
-    <w:lsdException w:name="Table Grid" w:semiHidden="0" w:uiPriority="39" w:unhideWhenUsed="0"/>
-    <w:lsdException w:name="Placeholder Text" w:unhideWhenUsed="0"/>
-    <w:lsdException w:name="No Spacing" w:semiHidden="0" w:uiPriority="1" w:unhideWhenUsed="0" w:qFormat="1"/>
-    <w:lsdException w:name="Light Shading" w:semiHidden="0" w:uiPriority="60" w:unhideWhenUsed="0"/>
-    <w:lsdException w:name="Light List" w:semiHidden="0" w:uiPriority="61" w:unhideWhenUsed="0"/>
-    <w:lsdException w:name="Light Grid" w:semiHidden="0" w:uiPriority="62" w:unhideWhenUsed="0"/>
-    <w:lsdException w:name="Medium Shading 1" w:semiHidden="0" w:uiPriority="63" w:unhideWhenUsed="0"/>
-    <w:lsdException w:name="Medium Shading 2" w:semiHidden="0" w:uiPriority="64" w:unhideWhenUsed="0"/>
-    <w:lsdException w:name="Medium List 1" w:semiHidden="0" w:uiPriority="65" w:unhideWhenUsed="0"/>
-    <w:lsdException w:name="Medium List 2" w:semiHidden="0" w:uiPriority="66" w:unhideWhenUsed="0"/>
-    <w:lsdException w:name="Medium Grid 1" w:semiHidden="0" w:uiPriority="67" w:unhideWhenUsed="0"/>
-    <w:lsdException w:name="Medium Grid 2" w:semiHidden="0" w:uiPriority="68" w:unhideWhenUsed="0"/>
-    <w:lsdException w:name="Medium Grid 3" w:semiHidden="0" w:uiPriority="69" w:unhideWhenUsed="0"/>
-    <w:lsdException w:name="Dark List" w:semiHidden="0" w:uiPriority="70" w:unhideWhenUsed="0"/>
-    <w:lsdException w:name="Colorful Shading" w:semiHidden="0" w:uiPriority="71" w:unhideWhenUsed="0"/>
-    <w:lsdException w:name="Colorful List" w:semiHidden="0" w:uiPriority="72" w:unhideWhenUsed="0"/>
-    <w:lsdException w:name="Colorful Grid" w:semiHidden="0" w:uiPriority="73" w:unhideWhenUsed="0"/>
-    <w:lsdException w:name="Light Shading Accent 1" w:semiHidden="0" w:uiPriority="60" w:unhideWhenUsed="0"/>
-    <w:lsdException w:name="Light List Accent 1" w:semiHidden="0" w:uiPriority="61" w:unhideWhenUsed="0"/>
-    <w:lsdException w:name="Light Grid Accent 1" w:semiHidden="0" w:uiPriority="62" w:unhideWhenUsed="0"/>
-    <w:lsdException w:name="Medium Shading 1 Accent 1" w:semiHidden="0" w:uiPriority="63" w:unhideWhenUsed="0"/>
-    <w:lsdException w:name="Medium Shading 2 Accent 1" w:semiHidden="0" w:uiPriority="64" w:unhideWhenUsed="0"/>
-    <w:lsdException w:name="Medium List 1 Accent 1" w:semiHidden="0" w:uiPriority="65" w:unhideWhenUsed="0"/>
-    <w:lsdException w:name="Revision" w:unhideWhenUsed="0"/>
-    <w:lsdException w:name="List Paragraph" w:semiHidden="0" w:uiPriority="34" w:unhideWhenUsed="0" w:qFormat="1"/>
-    <w:lsdException w:name="Quote" w:semiHidden="0" w:uiPriority="29" w:unhideWhenUsed="0" w:qFormat="1"/>
-    <w:lsdException w:name="Intense Quote" w:semiHidden="0" w:uiPriority="30" w:unhideWhenUsed="0" w:qFormat="1"/>
-    <w:lsdException w:name="Medium List 2 Accent 1" w:semiHidden="0" w:uiPriority="66" w:unhideWhenUsed="0"/>
-    <w:lsdException w:name="Medium Grid 1 Accent 1" w:semiHidden="0" w:uiPriority="67" w:unhideWhenUsed="0"/>
-    <w:lsdException w:name="Medium Grid 2 Accent 1" w:semiHidden="0" w:uiPriority="68" w:unhideWhenUsed="0"/>
-    <w:lsdException w:name="Medium Grid 3 Accent 1" w:semiHidden="0" w:uiPriority="69" w:unhideWhenUsed="0"/>
-    <w:lsdException w:name="Dark List Accent 1" w:semiHidden="0" w:uiPriority="70" w:unhideWhenUsed="0"/>
-    <w:lsdException w:name="Colorful Shading Accent 1" w:semiHidden="0" w:uiPriority="71" w:unhideWhenUsed="0"/>
-    <w:lsdException w:name="Colorful List Accent 1" w:semiHidden="0" w:uiPriority="72" w:unhideWhenUsed="0"/>
-    <w:lsdException w:name="Colorful Grid Accent 1" w:semiHidden="0" w:uiPriority="73" w:unhideWhenUsed="0"/>
-    <w:lsdException w:name="Light Shading Accent 2" w:semiHidden="0" w:uiPriority="60" w:unhideWhenUsed="0"/>
-    <w:lsdException w:name="Light List Accent 2" w:semiHidden="0" w:uiPriority="61" w:unhideWhenUsed="0"/>
-    <w:lsdException w:name="Light Grid Accent 2" w:semiHidden="0" w:uiPriority="62" w:unhideWhenUsed="0"/>
-    <w:lsdException w:name="Medium Shading 1 Accent 2" w:semiHidden="0" w:uiPriority="63" w:unhideWhenUsed="0"/>
-    <w:lsdException w:name="Medium Shading 2 Accent 2" w:semiHidden="0" w:uiPriority="64" w:unhideWhenUsed="0"/>
-    <w:lsdException w:name="Medium List 1 Accent 2" w:semiHidden="0" w:uiPriority="65" w:unhideWhenUsed="0"/>
-    <w:lsdException w:name="Medium List 2 Accent 2" w:semiHidden="0" w:uiPriority="66" w:unhideWhenUsed="0"/>
-    <w:lsdException w:name="Medium Grid 1 Accent 2" w:semiHidden="0" w:uiPriority="67" w:unhideWhenUsed="0"/>
-    <w:lsdException w:name="Medium Grid 2 Accent 2" w:semiHidden="0" w:uiPriority="68" w:unhideWhenUsed="0"/>
-    <w:lsdException w:name="Medium Grid 3 Accent 2" w:semiHidden="0" w:uiPriority="69" w:unhideWhenUsed="0"/>
-    <w:lsdException w:name="Dark List Accent 2" w:semiHidden="0" w:uiPriority="70" w:unhideWhenUsed="0"/>
-    <w:lsdException w:name="Colorful Shading Accent 2" w:semiHidden="0" w:uiPriority="71" w:unhideWhenUsed="0"/>
-    <w:lsdException w:name="Colorful List Accent 2" w:semiHidden="0" w:uiPriority="72" w:unhideWhenUsed="0"/>
-    <w:lsdException w:name="Colorful Grid Accent 2" w:semiHidden="0" w:uiPriority="73" w:unhideWhenUsed="0"/>
-    <w:lsdException w:name="Light Shading Accent 3" w:semiHidden="0" w:uiPriority="60" w:unhideWhenUsed="0"/>
-    <w:lsdException w:name="Light List Accent 3" w:semiHidden="0" w:uiPriority="61" w:unhideWhenUsed="0"/>
-    <w:lsdException w:name="Light Grid Accent 3" w:semiHidden="0" w:uiPriority="62" w:unhideWhenUsed="0"/>
-    <w:lsdException w:name="Medium Shading 1 Accent 3" w:semiHidden="0" w:uiPriority="63" w:unhideWhenUsed="0"/>
-    <w:lsdException w:name="Medium Shading 2 Accent 3" w:semiHidden="0" w:uiPriority="64" w:unhideWhenUsed="0"/>
-    <w:lsdException w:name="Medium List 1 Accent 3" w:semiHidden="0" w:uiPriority="65" w:unhideWhenUsed="0"/>
-    <w:lsdException w:name="Medium List 2 Accent 3" w:semiHidden="0" w:uiPriority="66" w:unhideWhenUsed="0"/>
-    <w:lsdException w:name="Medium Grid 1 Accent 3" w:semiHidden="0" w:uiPriority="67" w:unhideWhenUsed="0"/>
-    <w:lsdException w:name="Medium Grid 2 Accent 3" w:semiHidden="0" w:uiPriority="68" w:unhideWhenUsed="0"/>
-    <w:lsdException w:name="Medium Grid 3 Accent 3" w:semiHidden="0" w:uiPriority="69" w:unhideWhenUsed="0"/>
-    <w:lsdException w:name="Dark List Accent 3" w:semiHidden="0" w:uiPriority="70" w:unhideWhenUsed="0"/>
-    <w:lsdException w:name="Colorful Shading Accent 3" w:semiHidden="0" w:uiPriority="71" w:unhideWhenUsed="0"/>
-    <w:lsdException w:name="Colorful List Accent 3" w:semiHidden="0" w:uiPriority="72" w:unhideWhenUsed="0"/>
-    <w:lsdException w:name="Colorful Grid Accent 3" w:semiHidden="0" w:uiPriority="73" w:unhideWhenUsed="0"/>
-    <w:lsdException w:name="Light Shading Accent 4" w:semiHidden="0" w:uiPriority="60" w:unhideWhenUsed="0"/>
-    <w:lsdException w:name="Light List Accent 4" w:semiHidden="0" w:uiPriority="61" w:unhideWhenUsed="0"/>
-    <w:lsdException w:name="Light Grid Accent 4" w:semiHidden="0" w:uiPriority="62" w:unhideWhenUsed="0"/>
-    <w:lsdException w:name="Medium Shading 1 Accent 4" w:semiHidden="0" w:uiPriority="63" w:unhideWhenUsed="0"/>
-    <w:lsdException w:name="Medium Shading 2 Accent 4" w:semiHidden="0" w:uiPriority="64" w:unhideWhenUsed="0"/>
-    <w:lsdException w:name="Medium List 1 Accent 4" w:semiHidden="0" w:uiPriority="65" w:unhideWhenUsed="0"/>
-    <w:lsdException w:name="Medium List 2 Accent 4" w:semiHidden="0" w:uiPriority="66" w:unhideWhenUsed="0"/>
-    <w:lsdException w:name="Medium Grid 1 Accent 4" w:semiHidden="0" w:uiPriority="67" w:unhideWhenUsed="0"/>
-    <w:lsdException w:name="Medium Grid 2 Accent 4" w:semiHidden="0" w:uiPriority="68" w:unhideWhenUsed="0"/>
-    <w:lsdException w:name="Medium Grid 3 Accent 4" w:semiHidden="0" w:uiPriority="69" w:unhideWhenUsed="0"/>
-    <w:lsdException w:name="Dark List Accent 4" w:semiHidden="0" w:uiPriority="70" w:unhideWhenUsed="0"/>
-    <w:lsdException w:name="Colorful Shading Accent 4" w:semiHidden="0" w:uiPriority="71" w:unhideWhenUsed="0"/>
-    <w:lsdException w:name="Colorful List Accent 4" w:semiHidden="0" w:uiPriority="72" w:unhideWhenUsed="0"/>
-    <w:lsdException w:name="Colorful Grid Accent 4" w:semiHidden="0" w:uiPriority="73" w:unhideWhenUsed="0"/>
-    <w:lsdException w:name="Light Shading Accent 5" w:semiHidden="0" w:uiPriority="60" w:unhideWhenUsed="0"/>
-    <w:lsdException w:name="Light List Accent 5" w:semiHidden="0" w:uiPriority="61" w:unhideWhenUsed="0"/>
-    <w:lsdException w:name="Light Grid Accent 5" w:semiHidden="0" w:uiPriority="62" w:unhideWhenUsed="0"/>
-    <w:lsdException w:name="Medium Shading 1 Accent 5" w:semiHidden="0" w:uiPriority="63" w:unhideWhenUsed="0"/>
-    <w:lsdException w:name="Medium Shading 2 Accent 5" w:semiHidden="0" w:uiPriority="64" w:unhideWhenUsed="0"/>
-    <w:lsdException w:name="Medium List 1 Accent 5" w:semiHidden="0" w:uiPriority="65" w:unhideWhenUsed="0"/>
-    <w:lsdException w:name="Medium List 2 Accent 5" w:semiHidden="0" w:uiPriority="66" w:unhideWhenUsed="0"/>
-    <w:lsdException w:name="Medium Grid 1 Accent 5" w:semiHidden="0" w:uiPriority="67" w:unhideWhenUsed="0"/>
-    <w:lsdException w:name="Medium Grid 2 Accent 5" w:semiHidden="0" w:uiPriority="68" w:unhideWhenUsed="0"/>
-    <w:lsdException w:name="Medium Grid 3 Accent 5" w:semiHidden="0" w:uiPriority="69" w:unhideWhenUsed="0"/>
-    <w:lsdException w:name="Dark List Accent 5" w:semiHidden="0" w:uiPriority="70" w:unhideWhenUsed="0"/>
-    <w:lsdException w:name="Colorful Shading Accent 5" w:semiHidden="0" w:uiPriority="71" w:unhideWhenUsed="0"/>
-    <w:lsdException w:name="Colorful List Accent 5" w:semiHidden="0" w:uiPriority="72" w:unhideWhenUsed="0"/>
-    <w:lsdException w:name="Colorful Grid Accent 5" w:semiHidden="0" w:uiPriority="73" w:unhideWhenUsed="0"/>
-    <w:lsdException w:name="Light Shading Accent 6" w:semiHidden="0" w:uiPriority="60" w:unhideWhenUsed="0"/>
-    <w:lsdException w:name="Light List Accent 6" w:semiHidden="0" w:uiPriority="61" w:unhideWhenUsed="0"/>
-    <w:lsdException w:name="Light Grid Accent 6" w:semiHidden="0" w:uiPriority="62" w:unhideWhenUsed="0"/>
-    <w:lsdException w:name="Medium Shading 1 Accent 6" w:semiHidden="0" w:uiPriority="63" w:unhideWhenUsed="0"/>
-    <w:lsdException w:name="Medium Shading 2 Accent 6" w:semiHidden="0" w:uiPriority="64" w:unhideWhenUsed="0"/>
-    <w:lsdException w:name="Medium List 1 Accent 6" w:semiHidden="0" w:uiPriority="65" w:unhideWhenUsed="0"/>
-    <w:lsdException w:name="Medium List 2 Accent 6" w:semiHidden="0" w:uiPriority="66" w:unhideWhenUsed="0"/>
-    <w:lsdException w:name="Medium Grid 1 Accent 6" w:semiHidden="0" w:uiPriority="67" w:unhideWhenUsed="0"/>
-    <w:lsdException w:name="Medium Grid 2 Accent 6" w:semiHidden="0" w:uiPriority="68" w:unhideWhenUsed="0"/>
-    <w:lsdException w:name="Medium Grid 3 Accent 6" w:semiHidden="0" w:uiPriority="69" w:unhideWhenUsed="0"/>
-    <w:lsdException w:name="Dark List Accent 6" w:semiHidden="0" w:uiPriority="70" w:unhideWhenUsed="0"/>
-    <w:lsdException w:name="Colorful Shading Accent 6" w:semiHidden="0" w:uiPriority="71" w:unhideWhenUsed="0"/>
-    <w:lsdException w:name="Colorful List Accent 6" w:semiHidden="0" w:uiPriority="72" w:unhideWhenUsed="0"/>
-    <w:lsdException w:name="Colorful Grid Accent 6" w:semiHidden="0" w:uiPriority="73" w:unhideWhenUsed="0"/>
-    <w:lsdException w:name="Subtle Emphasis" w:semiHidden="0" w:uiPriority="19" w:unhideWhenUsed="0" w:qFormat="1"/>
-    <w:lsdException w:name="Intense Emphasis" w:semiHidden="0" w:uiPriority="21" w:unhideWhenUsed="0" w:qFormat="1"/>
-    <w:lsdException w:name="Subtle Reference" w:semiHidden="0" w:uiPriority="31" w:unhideWhenUsed="0" w:qFormat="1"/>
-    <w:lsdException w:name="Intense Reference" w:semiHidden="0" w:uiPriority="32" w:unhideWhenUsed="0" w:qFormat="1"/>
-    <w:lsdException w:name="Book Title" w:semiHidden="0" w:uiPriority="33" w:unhideWhenUsed="0" w:qFormat="1"/>
-    <w:lsdException w:name="Bibliography" w:uiPriority="37"/>
-    <w:lsdException w:name="TOC Heading" w:uiPriority="39" w:qFormat="1"/>
+  <w:latentStyles w:defLockedState="0" w:defUIPriority="99" w:defSemiHidden="0" w:defUnhideWhenUsed="0" w:defQFormat="0" w:count="376">
+    <w:lsdException w:name="Normal" w:uiPriority="0" w:qFormat="1"/>
+    <w:lsdException w:name="heading 1" w:uiPriority="9" w:qFormat="1"/>
+    <w:lsdException w:name="heading 2" w:semiHidden="1" w:uiPriority="9" w:unhideWhenUsed="1" w:qFormat="1"/>
+    <w:lsdException w:name="heading 3" w:semiHidden="1" w:uiPriority="9" w:unhideWhenUsed="1" w:qFormat="1"/>
+    <w:lsdException w:name="heading 4" w:semiHidden="1" w:uiPriority="9" w:unhideWhenUsed="1" w:qFormat="1"/>
+    <w:lsdException w:name="heading 5" w:semiHidden="1" w:uiPriority="9" w:unhideWhenUsed="1" w:qFormat="1"/>
+    <w:lsdException w:name="heading 6" w:semiHidden="1" w:uiPriority="9" w:unhideWhenUsed="1" w:qFormat="1"/>
+    <w:lsdException w:name="heading 7" w:semiHidden="1" w:uiPriority="9" w:unhideWhenUsed="1" w:qFormat="1"/>
+    <w:lsdException w:name="heading 8" w:semiHidden="1" w:uiPriority="9" w:unhideWhenUsed="1" w:qFormat="1"/>
+    <w:lsdException w:name="heading 9" w:semiHidden="1" w:uiPriority="9" w:unhideWhenUsed="1" w:qFormat="1"/>
+    <w:lsdException w:name="index 1" w:semiHidden="1" w:unhideWhenUsed="1"/>
+    <w:lsdException w:name="index 2" w:semiHidden="1" w:unhideWhenUsed="1"/>
+    <w:lsdException w:name="index 3" w:semiHidden="1" w:unhideWhenUsed="1"/>
+    <w:lsdException w:name="index 4" w:semiHidden="1" w:unhideWhenUsed="1"/>
+    <w:lsdException w:name="index 5" w:semiHidden="1" w:unhideWhenUsed="1"/>
+    <w:lsdException w:name="index 6" w:semiHidden="1" w:unhideWhenUsed="1"/>
+    <w:lsdException w:name="index 7" w:semiHidden="1" w:unhideWhenUsed="1"/>
+    <w:lsdException w:name="index 8" w:semiHidden="1" w:unhideWhenUsed="1"/>
+    <w:lsdException w:name="index 9" w:semiHidden="1" w:unhideWhenUsed="1"/>
+    <w:lsdException w:name="toc 1" w:semiHidden="1" w:uiPriority="39" w:unhideWhenUsed="1"/>
+    <w:lsdException w:name="toc 2" w:semiHidden="1" w:uiPriority="39" w:unhideWhenUsed="1"/>
+    <w:lsdException w:name="toc 3" w:semiHidden="1" w:uiPriority="39" w:unhideWhenUsed="1"/>
+    <w:lsdException w:name="toc 4" w:semiHidden="1" w:uiPriority="39" w:unhideWhenUsed="1"/>
+    <w:lsdException w:name="toc 5" w:semiHidden="1" w:uiPriority="39" w:unhideWhenUsed="1"/>
+    <w:lsdException w:name="toc 6" w:semiHidden="1" w:uiPriority="39" w:unhideWhenUsed="1"/>
+    <w:lsdException w:name="toc 7" w:semiHidden="1" w:uiPriority="39" w:unhideWhenUsed="1"/>
+    <w:lsdException w:name="toc 8" w:semiHidden="1" w:uiPriority="39" w:unhideWhenUsed="1"/>
+    <w:lsdException w:name="toc 9" w:semiHidden="1" w:uiPriority="39" w:unhideWhenUsed="1"/>
+    <w:lsdException w:name="Normal Indent" w:semiHidden="1" w:unhideWhenUsed="1"/>
+    <w:lsdException w:name="footnote text" w:semiHidden="1" w:unhideWhenUsed="1"/>
+    <w:lsdException w:name="annotation text" w:semiHidden="1" w:unhideWhenUsed="1"/>
+    <w:lsdException w:name="header" w:semiHidden="1" w:unhideWhenUsed="1"/>
+    <w:lsdException w:name="footer" w:semiHidden="1" w:unhideWhenUsed="1"/>
+    <w:lsdException w:name="index heading" w:semiHidden="1" w:unhideWhenUsed="1"/>
+    <w:lsdException w:name="caption" w:semiHidden="1" w:uiPriority="35" w:unhideWhenUsed="1" w:qFormat="1"/>
+    <w:lsdException w:name="table of figures" w:semiHidden="1" w:unhideWhenUsed="1"/>
+    <w:lsdException w:name="envelope address" w:semiHidden="1" w:unhideWhenUsed="1"/>
+    <w:lsdException w:name="envelope return" w:semiHidden="1" w:unhideWhenUsed="1"/>
+    <w:lsdException w:name="footnote reference" w:semiHidden="1" w:unhideWhenUsed="1"/>
+    <w:lsdException w:name="annotation reference" w:semiHidden="1" w:unhideWhenUsed="1"/>
+    <w:lsdException w:name="line number" w:semiHidden="1" w:unhideWhenUsed="1"/>
+    <w:lsdException w:name="page number" w:semiHidden="1" w:unhideWhenUsed="1"/>
+    <w:lsdException w:name="endnote reference" w:semiHidden="1" w:unhideWhenUsed="1"/>
+    <w:lsdException w:name="endnote text" w:semiHidden="1" w:unhideWhenUsed="1"/>
+    <w:lsdException w:name="table of authorities" w:semiHidden="1" w:unhideWhenUsed="1"/>
+    <w:lsdException w:name="macro" w:semiHidden="1" w:unhideWhenUsed="1"/>
+    <w:lsdException w:name="toa heading" w:semiHidden="1" w:unhideWhenUsed="1"/>
+    <w:lsdException w:name="List" w:semiHidden="1" w:unhideWhenUsed="1"/>
+    <w:lsdException w:name="List Bullet" w:semiHidden="1" w:unhideWhenUsed="1"/>
+    <w:lsdException w:name="List Number" w:semiHidden="1" w:unhideWhenUsed="1"/>
+    <w:lsdException w:name="List 2" w:semiHidden="1" w:unhideWhenUsed="1"/>
+    <w:lsdException w:name="List 3" w:semiHidden="1" w:unhideWhenUsed="1"/>
+    <w:lsdException w:name="List 4" w:semiHidden="1" w:unhideWhenUsed="1"/>
+    <w:lsdException w:name="List 5" w:semiHidden="1" w:unhideWhenUsed="1"/>
+    <w:lsdException w:name="List Bullet 2" w:semiHidden="1" w:unhideWhenUsed="1"/>
+    <w:lsdException w:name="List Bullet 3" w:semiHidden="1" w:unhideWhenUsed="1"/>
+    <w:lsdException w:name="List Bullet 4" w:semiHidden="1" w:unhideWhenUsed="1"/>
+    <w:lsdException w:name="List Bullet 5" w:semiHidden="1" w:unhideWhenUsed="1"/>
+    <w:lsdException w:name="List Number 2" w:semiHidden="1" w:unhideWhenUsed="1"/>
+    <w:lsdException w:name="List Number 3" w:semiHidden="1" w:unhideWhenUsed="1"/>
+    <w:lsdException w:name="List Number 4" w:semiHidden="1" w:unhideWhenUsed="1"/>
+    <w:lsdException w:name="List Number 5" w:semiHidden="1" w:unhideWhenUsed="1"/>
+    <w:lsdException w:name="Title" w:uiPriority="10" w:qFormat="1"/>
+    <w:lsdException w:name="Closing" w:semiHidden="1" w:unhideWhenUsed="1"/>
+    <w:lsdException w:name="Signature" w:semiHidden="1" w:unhideWhenUsed="1"/>
+    <w:lsdException w:name="Default Paragraph Font" w:semiHidden="1" w:uiPriority="1" w:unhideWhenUsed="1"/>
+    <w:lsdException w:name="Body Text" w:semiHidden="1" w:unhideWhenUsed="1"/>
+    <w:lsdException w:name="Body Text Indent" w:semiHidden="1" w:unhideWhenUsed="1"/>
+    <w:lsdException w:name="List Continue" w:semiHidden="1" w:unhideWhenUsed="1"/>
+    <w:lsdException w:name="List Continue 2" w:semiHidden="1" w:unhideWhenUsed="1"/>
+    <w:lsdException w:name="List Continue 3" w:semiHidden="1" w:unhideWhenUsed="1"/>
+    <w:lsdException w:name="List Continue 4" w:semiHidden="1" w:unhideWhenUsed="1"/>
+    <w:lsdException w:name="List Continue 5" w:semiHidden="1" w:unhideWhenUsed="1"/>
+    <w:lsdException w:name="Message Header" w:semiHidden="1" w:unhideWhenUsed="1"/>
+    <w:lsdException w:name="Subtitle" w:uiPriority="11" w:qFormat="1"/>
+    <w:lsdException w:name="Salutation" w:semiHidden="1" w:unhideWhenUsed="1"/>
+    <w:lsdException w:name="Date" w:semiHidden="1" w:unhideWhenUsed="1"/>
+    <w:lsdException w:name="Body Text First Indent" w:semiHidden="1" w:unhideWhenUsed="1"/>
+    <w:lsdException w:name="Body Text First Indent 2" w:semiHidden="1" w:unhideWhenUsed="1"/>
+    <w:lsdException w:name="Note Heading" w:semiHidden="1" w:unhideWhenUsed="1"/>
+    <w:lsdException w:name="Body Text 2" w:semiHidden="1" w:unhideWhenUsed="1"/>
+    <w:lsdException w:name="Body Text 3" w:semiHidden="1" w:unhideWhenUsed="1"/>
+    <w:lsdException w:name="Body Text Indent 2" w:semiHidden="1" w:unhideWhenUsed="1"/>
+    <w:lsdException w:name="Body Text Indent 3" w:semiHidden="1" w:unhideWhenUsed="1"/>
+    <w:lsdException w:name="Block Text" w:semiHidden="1" w:unhideWhenUsed="1"/>
+    <w:lsdException w:name="Hyperlink" w:semiHidden="1" w:unhideWhenUsed="1"/>
+    <w:lsdException w:name="FollowedHyperlink" w:semiHidden="1" w:unhideWhenUsed="1"/>
+    <w:lsdException w:name="Strong" w:uiPriority="22" w:qFormat="1"/>
+    <w:lsdException w:name="Emphasis" w:uiPriority="20" w:qFormat="1"/>
+    <w:lsdException w:name="Document Map" w:semiHidden="1" w:unhideWhenUsed="1"/>
+    <w:lsdException w:name="Plain Text" w:semiHidden="1" w:unhideWhenUsed="1"/>
+    <w:lsdException w:name="E-mail Signature" w:semiHidden="1" w:unhideWhenUsed="1"/>
+    <w:lsdException w:name="HTML Top of Form" w:semiHidden="1" w:unhideWhenUsed="1"/>
+    <w:lsdException w:name="HTML Bottom of Form" w:semiHidden="1" w:unhideWhenUsed="1"/>
+    <w:lsdException w:name="Normal (Web)" w:semiHidden="1" w:unhideWhenUsed="1"/>
+    <w:lsdException w:name="HTML Acronym" w:semiHidden="1" w:unhideWhenUsed="1"/>
+    <w:lsdException w:name="HTML Address" w:semiHidden="1" w:unhideWhenUsed="1"/>
+    <w:lsdException w:name="HTML Cite" w:semiHidden="1" w:unhideWhenUsed="1"/>
+    <w:lsdException w:name="HTML Code" w:semiHidden="1" w:unhideWhenUsed="1"/>
+    <w:lsdException w:name="HTML Definition" w:semiHidden="1" w:unhideWhenUsed="1"/>
+    <w:lsdException w:name="HTML Keyboard" w:semiHidden="1" w:unhideWhenUsed="1"/>
+    <w:lsdException w:name="HTML Preformatted" w:semiHidden="1" w:unhideWhenUsed="1"/>
+    <w:lsdException w:name="HTML Sample" w:semiHidden="1" w:unhideWhenUsed="1"/>
+    <w:lsdException w:name="HTML Typewriter" w:semiHidden="1" w:unhideWhenUsed="1"/>
+    <w:lsdException w:name="HTML Variable" w:semiHidden="1" w:unhideWhenUsed="1"/>
+    <w:lsdException w:name="Normal Table" w:semiHidden="1" w:unhideWhenUsed="1"/>
+    <w:lsdException w:name="annotation subject" w:semiHidden="1" w:unhideWhenUsed="1"/>
+    <w:lsdException w:name="No List" w:semiHidden="1" w:unhideWhenUsed="1"/>
+    <w:lsdException w:name="Outline List 1" w:semiHidden="1" w:unhideWhenUsed="1"/>
+    <w:lsdException w:name="Outline List 2" w:semiHidden="1" w:unhideWhenUsed="1"/>
+    <w:lsdException w:name="Outline List 3" w:semiHidden="1" w:unhideWhenUsed="1"/>
+    <w:lsdException w:name="Table Simple 1" w:semiHidden="1" w:unhideWhenUsed="1"/>
+    <w:lsdException w:name="Table Simple 2" w:semiHidden="1" w:unhideWhenUsed="1"/>
+    <w:lsdException w:name="Table Simple 3" w:semiHidden="1" w:unhideWhenUsed="1"/>
+    <w:lsdException w:name="Table Classic 1" w:semiHidden="1" w:unhideWhenUsed="1"/>
+    <w:lsdException w:name="Table Classic 2" w:semiHidden="1" w:unhideWhenUsed="1"/>
+    <w:lsdException w:name="Table Classic 3" w:semiHidden="1" w:unhideWhenUsed="1"/>
+    <w:lsdException w:name="Table Classic 4" w:semiHidden="1" w:unhideWhenUsed="1"/>
+    <w:lsdException w:name="Table Colorful 1" w:semiHidden="1" w:unhideWhenUsed="1"/>
+    <w:lsdException w:name="Table Colorful 2" w:semiHidden="1" w:unhideWhenUsed="1"/>
+    <w:lsdException w:name="Table Colorful 3" w:semiHidden="1" w:unhideWhenUsed="1"/>
+    <w:lsdException w:name="Table Columns 1" w:semiHidden="1" w:unhideWhenUsed="1"/>
+    <w:lsdException w:name="Table Columns 2" w:semiHidden="1" w:unhideWhenUsed="1"/>
+    <w:lsdException w:name="Table Columns 3" w:semiHidden="1" w:unhideWhenUsed="1"/>
+    <w:lsdException w:name="Table Columns 4" w:semiHidden="1" w:unhideWhenUsed="1"/>
+    <w:lsdException w:name="Table Columns 5" w:semiHidden="1" w:unhideWhenUsed="1"/>
+    <w:lsdException w:name="Table Grid 1" w:semiHidden="1" w:unhideWhenUsed="1"/>
+    <w:lsdException w:name="Table Grid 2" w:semiHidden="1" w:unhideWhenUsed="1"/>
+    <w:lsdException w:name="Table Grid 3" w:semiHidden="1" w:unhideWhenUsed="1"/>
+    <w:lsdException w:name="Table Grid 4" w:semiHidden="1" w:unhideWhenUsed="1"/>
+    <w:lsdException w:name="Table Grid 5" w:semiHidden="1" w:unhideWhenUsed="1"/>
+    <w:lsdException w:name="Table Grid 6" w:semiHidden="1" w:unhideWhenUsed="1"/>
+    <w:lsdException w:name="Table Grid 7" w:semiHidden="1" w:unhideWhenUsed="1"/>
+    <w:lsdException w:name="Table Grid 8" w:semiHidden="1" w:unhideWhenUsed="1"/>
+    <w:lsdException w:name="Table List 1" w:semiHidden="1" w:unhideWhenUsed="1"/>
+    <w:lsdException w:name="Table List 2" w:semiHidden="1" w:unhideWhenUsed="1"/>
+    <w:lsdException w:name="Table List 3" w:semiHidden="1" w:unhideWhenUsed="1"/>
+    <w:lsdException w:name="Table List 4" w:semiHidden="1" w:unhideWhenUsed="1"/>
+    <w:lsdException w:name="Table List 5" w:semiHidden="1" w:unhideWhenUsed="1"/>
+    <w:lsdException w:name="Table List 6" w:semiHidden="1" w:unhideWhenUsed="1"/>
+    <w:lsdException w:name="Table List 7" w:semiHidden="1" w:unhideWhenUsed="1"/>
+    <w:lsdException w:name="Table List 8" w:semiHidden="1" w:unhideWhenUsed="1"/>
+    <w:lsdException w:name="Table 3D effects 1" w:semiHidden="1" w:unhideWhenUsed="1"/>
+    <w:lsdException w:name="Table 3D effects 2" w:semiHidden="1" w:unhideWhenUsed="1"/>
+    <w:lsdException w:name="Table 3D effects 3" w:semiHidden="1" w:unhideWhenUsed="1"/>
+    <w:lsdException w:name="Table Contemporary" w:semiHidden="1" w:unhideWhenUsed="1"/>
+    <w:lsdException w:name="Table Elegant" w:semiHidden="1" w:unhideWhenUsed="1"/>
+    <w:lsdException w:name="Table Professional" w:semiHidden="1" w:unhideWhenUsed="1"/>
+    <w:lsdException w:name="Table Subtle 1" w:semiHidden="1" w:unhideWhenUsed="1"/>
+    <w:lsdException w:name="Table Subtle 2" w:semiHidden="1" w:unhideWhenUsed="1"/>
+    <w:lsdException w:name="Table Web 1" w:semiHidden="1" w:unhideWhenUsed="1"/>
+    <w:lsdException w:name="Table Web 2" w:semiHidden="1" w:unhideWhenUsed="1"/>
+    <w:lsdException w:name="Table Web 3" w:semiHidden="1" w:unhideWhenUsed="1"/>
+    <w:lsdException w:name="Balloon Text" w:semiHidden="1" w:unhideWhenUsed="1"/>
+    <w:lsdException w:name="Table Grid" w:semiHidden="1" w:uiPriority="39" w:unhideWhenUsed="1"/>
+    <w:lsdException w:name="Table Theme" w:semiHidden="1" w:unhideWhenUsed="1"/>
+    <w:lsdException w:name="Placeholder Text" w:semiHidden="1"/>
+    <w:lsdException w:name="No Spacing" w:uiPriority="1" w:qFormat="1"/>
+    <w:lsdException w:name="Light Shading" w:uiPriority="60"/>
+    <w:lsdException w:name="Light List" w:uiPriority="61"/>
+    <w:lsdException w:name="Light Grid" w:uiPriority="62"/>
+    <w:lsdException w:name="Medium Shading 1" w:uiPriority="63"/>
+    <w:lsdException w:name="Medium Shading 2" w:uiPriority="64"/>
+    <w:lsdException w:name="Medium List 1" w:uiPriority="65"/>
+    <w:lsdException w:name="Medium List 2" w:uiPriority="66"/>
+    <w:lsdException w:name="Medium Grid 1" w:uiPriority="67"/>
+    <w:lsdException w:name="Medium Grid 2" w:uiPriority="68"/>
+    <w:lsdException w:name="Medium Grid 3" w:uiPriority="69"/>
+    <w:lsdException w:name="Dark List" w:uiPriority="70"/>
+    <w:lsdException w:name="Colorful Shading" w:uiPriority="71"/>
+    <w:lsdException w:name="Colorful List" w:uiPriority="72"/>
+    <w:lsdException w:name="Colorful Grid" w:uiPriority="73"/>
+    <w:lsdException w:name="Light Shading Accent 1" w:uiPriority="60"/>
+    <w:lsdException w:name="Light List Accent 1" w:uiPriority="61"/>
+    <w:lsdException w:name="Light Grid Accent 1" w:uiPriority="62"/>
+    <w:lsdException w:name="Medium Shading 1 Accent 1" w:uiPriority="63"/>
+    <w:lsdException w:name="Medium Shading 2 Accent 1" w:uiPriority="64"/>
+    <w:lsdException w:name="Medium List 1 Accent 1" w:uiPriority="65"/>
+    <w:lsdException w:name="Revision" w:semiHidden="1"/>
+    <w:lsdException w:name="List Paragraph" w:uiPriority="34" w:qFormat="1"/>
+    <w:lsdException w:name="Quote" w:uiPriority="29" w:qFormat="1"/>
+    <w:lsdException w:name="Intense Quote" w:uiPriority="30" w:qFormat="1"/>
+    <w:lsdException w:name="Medium List 2 Accent 1" w:uiPriority="66"/>
+    <w:lsdException w:name="Medium Grid 1 Accent 1" w:uiPriority="67"/>
+    <w:lsdException w:name="Medium Grid 2 Accent 1" w:uiPriority="68"/>
+    <w:lsdException w:name="Medium Grid 3 Accent 1" w:uiPriority="69"/>
+    <w:lsdException w:name="Dark List Accent 1" w:uiPriority="70"/>
+    <w:lsdException w:name="Colorful Shading Accent 1" w:uiPriority="71"/>
+    <w:lsdException w:name="Colorful List Accent 1" w:uiPriority="72"/>
+    <w:lsdException w:name="Colorful Grid Accent 1" w:uiPriority="73"/>
+    <w:lsdException w:name="Light Shading Accent 2" w:uiPriority="60"/>
+    <w:lsdException w:name="Light List Accent 2" w:uiPriority="61"/>
+    <w:lsdException w:name="Light Grid Accent 2" w:uiPriority="62"/>
+    <w:lsdException w:name="Medium Shading 1 Accent 2" w:uiPriority="63"/>
+    <w:lsdException w:name="Medium Shading 2 Accent 2" w:uiPriority="64"/>
+    <w:lsdException w:name="Medium List 1 Accent 2" w:uiPriority="65"/>
+    <w:lsdException w:name="Medium List 2 Accent 2" w:uiPriority="66"/>
+    <w:lsdException w:name="Medium Grid 1 Accent 2" w:uiPriority="67"/>
+    <w:lsdException w:name="Medium Grid 2 Accent 2" w:uiPriority="68"/>
+    <w:lsdException w:name="Medium Grid 3 Accent 2" w:uiPriority="69"/>
+    <w:lsdException w:name="Dark List Accent 2" w:uiPriority="70"/>
+    <w:lsdException w:name="Colorful Shading Accent 2" w:uiPriority="71"/>
+    <w:lsdException w:name="Colorful List Accent 2" w:uiPriority="72"/>
+    <w:lsdException w:name="Colorful Grid Accent 2" w:uiPriority="73"/>
+    <w:lsdException w:name="Light Shading Accent 3" w:uiPriority="60"/>
+    <w:lsdException w:name="Light List Accent 3" w:uiPriority="61"/>
+    <w:lsdException w:name="Light Grid Accent 3" w:uiPriority="62"/>
+    <w:lsdException w:name="Medium Shading 1 Accent 3" w:uiPriority="63"/>
+    <w:lsdException w:name="Medium Shading 2 Accent 3" w:uiPriority="64"/>
+    <w:lsdException w:name="Medium List 1 Accent 3" w:uiPriority="65"/>
+    <w:lsdException w:name="Medium List 2 Accent 3" w:uiPriority="66"/>
+    <w:lsdException w:name="Medium Grid 1 Accent 3" w:uiPriority="67"/>
+    <w:lsdException w:name="Medium Grid 2 Accent 3" w:uiPriority="68"/>
+    <w:lsdException w:name="Medium Grid 3 Accent 3" w:uiPriority="69"/>
+    <w:lsdException w:name="Dark List Accent 3" w:uiPriority="70"/>
+    <w:lsdException w:name="Colorful Shading Accent 3" w:uiPriority="71"/>
+    <w:lsdException w:name="Colorful List Accent 3" w:uiPriority="72"/>
+    <w:lsdException w:name="Colorful Grid Accent 3" w:uiPriority="73"/>
+    <w:lsdException w:name="Light Shading Accent 4" w:uiPriority="60"/>
+    <w:lsdException w:name="Light List Accent 4" w:uiPriority="61"/>
+    <w:lsdException w:name="Light Grid Accent 4" w:uiPriority="62"/>
+    <w:lsdException w:name="Medium Shading 1 Accent 4" w:uiPriority="63"/>
+    <w:lsdException w:name="Medium Shading 2 Accent 4" w:uiPriority="64"/>
+    <w:lsdException w:name="Medium List 1 Accent 4" w:uiPriority="65"/>
+    <w:lsdException w:name="Medium List 2 Accent 4" w:uiPriority="66"/>
+    <w:lsdException w:name="Medium Grid 1 Accent 4" w:uiPriority="67"/>
+    <w:lsdException w:name="Medium Grid 2 Accent 4" w:uiPriority="68"/>
+    <w:lsdException w:name="Medium Grid 3 Accent 4" w:uiPriority="69"/>
+    <w:lsdException w:name="Dark List Accent 4" w:uiPriority="70"/>
+    <w:lsdException w:name="Colorful Shading Accent 4" w:uiPriority="71"/>
+    <w:lsdException w:name="Colorful List Accent 4" w:uiPriority="72"/>
+    <w:lsdException w:name="Colorful Grid Accent 4" w:uiPriority="73"/>
+    <w:lsdException w:name="Light Shading Accent 5" w:uiPriority="60"/>
+    <w:lsdException w:name="Light List Accent 5" w:uiPriority="61"/>
+    <w:lsdException w:name="Light Grid Accent 5" w:uiPriority="62"/>
+    <w:lsdException w:name="Medium Shading 1 Accent 5" w:uiPriority="63"/>
+    <w:lsdException w:name="Medium Shading 2 Accent 5" w:uiPriority="64"/>
+    <w:lsdException w:name="Medium List 1 Accent 5" w:uiPriority="65"/>
+    <w:lsdException w:name="Medium List 2 Accent 5" w:uiPriority="66"/>
+    <w:lsdException w:name="Medium Grid 1 Accent 5" w:uiPriority="67"/>
+    <w:lsdException w:name="Medium Grid 2 Accent 5" w:uiPriority="68"/>
+    <w:lsdException w:name="Medium Grid 3 Accent 5" w:uiPriority="69"/>
+    <w:lsdException w:name="Dark List Accent 5" w:uiPriority="70"/>
+    <w:lsdException w:name="Colorful Shading Accent 5" w:uiPriority="71"/>
+    <w:lsdException w:name="Colorful List Accent 5" w:uiPriority="72"/>
+    <w:lsdException w:name="Colorful Grid Accent 5" w:uiPriority="73"/>
+    <w:lsdException w:name="Light Shading Accent 6" w:uiPriority="60"/>
+    <w:lsdException w:name="Light List Accent 6" w:uiPriority="61"/>
+    <w:lsdException w:name="Light Grid Accent 6" w:uiPriority="62"/>
+    <w:lsdException w:name="Medium Shading 1 Accent 6" w:uiPriority="63"/>
+    <w:lsdException w:name="Medium Shading 2 Accent 6" w:uiPriority="64"/>
+    <w:lsdException w:name="Medium List 1 Accent 6" w:uiPriority="65"/>
+    <w:lsdException w:name="Medium List 2 Accent 6" w:uiPriority="66"/>
+    <w:lsdException w:name="Medium Grid 1 Accent 6" w:uiPriority="67"/>
+    <w:lsdException w:name="Medium Grid 2 Accent 6" w:uiPriority="68"/>
+    <w:lsdException w:name="Medium Grid 3 Accent 6" w:uiPriority="69"/>
+    <w:lsdException w:name="Dark List Accent 6" w:uiPriority="70"/>
+    <w:lsdException w:name="Colorful Shading Accent 6" w:uiPriority="71"/>
+    <w:lsdException w:name="Colorful List Accent 6" w:uiPriority="72"/>
+    <w:lsdException w:name="Colorful Grid Accent 6" w:uiPriority="73"/>
+    <w:lsdException w:name="Subtle Emphasis" w:uiPriority="19" w:qFormat="1"/>
+    <w:lsdException w:name="Intense Emphasis" w:uiPriority="21" w:qFormat="1"/>
+    <w:lsdException w:name="Subtle Reference" w:uiPriority="31" w:qFormat="1"/>
+    <w:lsdException w:name="Intense Reference" w:uiPriority="32" w:qFormat="1"/>
+    <w:lsdException w:name="Book Title" w:uiPriority="33" w:qFormat="1"/>
+    <w:lsdException w:name="Bibliography" w:semiHidden="1" w:uiPriority="37" w:unhideWhenUsed="1"/>
+    <w:lsdException w:name="TOC Heading" w:semiHidden="1" w:uiPriority="39" w:unhideWhenUsed="1" w:qFormat="1"/>
+    <w:lsdException w:name="Plain Table 1" w:uiPriority="41"/>
+    <w:lsdException w:name="Plain Table 2" w:uiPriority="42"/>
+    <w:lsdException w:name="Plain Table 3" w:uiPriority="43"/>
+    <w:lsdException w:name="Plain Table 4" w:uiPriority="44"/>
+    <w:lsdException w:name="Plain Table 5" w:uiPriority="45"/>
+    <w:lsdException w:name="Grid Table Light" w:uiPriority="40"/>
+    <w:lsdException w:name="Grid Table 1 Light" w:uiPriority="46"/>
+    <w:lsdException w:name="Grid Table 2" w:uiPriority="47"/>
+    <w:lsdException w:name="Grid Table 3" w:uiPriority="48"/>
+    <w:lsdException w:name="Grid Table 4" w:uiPriority="49"/>
+    <w:lsdException w:name="Grid Table 5 Dark" w:uiPriority="50"/>
+    <w:lsdException w:name="Grid Table 6 Colorful" w:uiPriority="51"/>
+    <w:lsdException w:name="Grid Table 7 Colorful" w:uiPriority="52"/>
+    <w:lsdException w:name="Grid Table 1 Light Accent 1" w:uiPriority="46"/>
+    <w:lsdException w:name="Grid Table 2 Accent 1" w:uiPriority="47"/>
+    <w:lsdException w:name="Grid Table 3 Accent 1" w:uiPriority="48"/>
+    <w:lsdException w:name="Grid Table 4 Accent 1" w:uiPriority="49"/>
+    <w:lsdException w:name="Grid Table 5 Dark Accent 1" w:uiPriority="50"/>
+    <w:lsdException w:name="Grid Table 6 Colorful Accent 1" w:uiPriority="51"/>
+    <w:lsdException w:name="Grid Table 7 Colorful Accent 1" w:uiPriority="52"/>
+    <w:lsdException w:name="Grid Table 1 Light Accent 2" w:uiPriority="46"/>
+    <w:lsdException w:name="Grid Table 2 Accent 2" w:uiPriority="47"/>
+    <w:lsdException w:name="Grid Table 3 Accent 2" w:uiPriority="48"/>
+    <w:lsdException w:name="Grid Table 4 Accent 2" w:uiPriority="49"/>
+    <w:lsdException w:name="Grid Table 5 Dark Accent 2" w:uiPriority="50"/>
+    <w:lsdException w:name="Grid Table 6 Colorful Accent 2" w:uiPriority="51"/>
+    <w:lsdException w:name="Grid Table 7 Colorful Accent 2" w:uiPriority="52"/>
+    <w:lsdException w:name="Grid Table 1 Light Accent 3" w:uiPriority="46"/>
+    <w:lsdException w:name="Grid Table 2 Accent 3" w:uiPriority="47"/>
+    <w:lsdException w:name="Grid Table 3 Accent 3" w:uiPriority="48"/>
+    <w:lsdException w:name="Grid Table 4 Accent 3" w:uiPriority="49"/>
+    <w:lsdException w:name="Grid Table 5 Dark Accent 3" w:uiPriority="50"/>
+    <w:lsdException w:name="Grid Table 6 Colorful Accent 3" w:uiPriority="51"/>
+    <w:lsdException w:name="Grid Table 7 Colorful Accent 3" w:uiPriority="52"/>
+    <w:lsdException w:name="Grid Table 1 Light Accent 4" w:uiPriority="46"/>
+    <w:lsdException w:name="Grid Table 2 Accent 4" w:uiPriority="47"/>
+    <w:lsdException w:name="Grid Table 3 Accent 4" w:uiPriority="48"/>
+    <w:lsdException w:name="Grid Table 4 Accent 4" w:uiPriority="49"/>
+    <w:lsdException w:name="Grid Table 5 Dark Accent 4" w:uiPriority="50"/>
+    <w:lsdException w:name="Grid Table 6 Colorful Accent 4" w:uiPriority="51"/>
+    <w:lsdException w:name="Grid Table 7 Colorful Accent 4" w:uiPriority="52"/>
+    <w:lsdException w:name="Grid Table 1 Light Accent 5" w:uiPriority="46"/>
+    <w:lsdException w:name="Grid Table 2 Accent 5" w:uiPriority="47"/>
+    <w:lsdException w:name="Grid Table 3 Accent 5" w:uiPriority="48"/>
+    <w:lsdException w:name="Grid Table 4 Accent 5" w:uiPriority="49"/>
+    <w:lsdException w:name="Grid Table 5 Dark Accent 5" w:uiPriority="50"/>
+    <w:lsdException w:name="Grid Table 6 Colorful Accent 5" w:uiPriority="51"/>
+    <w:lsdException w:name="Grid Table 7 Colorful Accent 5" w:uiPriority="52"/>
+    <w:lsdException w:name="Grid Table 1 Light Accent 6" w:uiPriority="46"/>
+    <w:lsdException w:name="Grid Table 2 Accent 6" w:uiPriority="47"/>
+    <w:lsdException w:name="Grid Table 3 Accent 6" w:uiPriority="48"/>
+    <w:lsdException w:name="Grid Table 4 Accent 6" w:uiPriority="49"/>
+    <w:lsdException w:name="Grid Table 5 Dark Accent 6" w:uiPriority="50"/>
+    <w:lsdException w:name="Grid Table 6 Colorful Accent 6" w:uiPriority="51"/>
+    <w:lsdException w:name="Grid Table 7 Colorful Accent 6" w:uiPriority="52"/>
+    <w:lsdException w:name="List Table 1 Light" w:uiPriority="46"/>
+    <w:lsdException w:name="List Table 2" w:uiPriority="47"/>
+    <w:lsdException w:name="List Table 3" w:uiPriority="48"/>
+    <w:lsdException w:name="List Table 4" w:uiPriority="49"/>
+    <w:lsdException w:name="List Table 5 Dark" w:uiPriority="50"/>
+    <w:lsdException w:name="List Table 6 Colorful" w:uiPriority="51"/>
+    <w:lsdException w:name="List Table 7 Colorful" w:uiPriority="52"/>
+    <w:lsdException w:name="List Table 1 Light Accent 1" w:uiPriority="46"/>
+    <w:lsdException w:name="List Table 2 Accent 1" w:uiPriority="47"/>
+    <w:lsdException w:name="List Table 3 Accent 1" w:uiPriority="48"/>
+    <w:lsdException w:name="List Table 4 Accent 1" w:uiPriority="49"/>
+    <w:lsdException w:name="List Table 5 Dark Accent 1" w:uiPriority="50"/>
+    <w:lsdException w:name="List Table 6 Colorful Accent 1" w:uiPriority="51"/>
+    <w:lsdException w:name="List Table 7 Colorful Accent 1" w:uiPriority="52"/>
+    <w:lsdException w:name="List Table 1 Light Accent 2" w:uiPriority="46"/>
+    <w:lsdException w:name="List Table 2 Accent 2" w:uiPriority="47"/>
+    <w:lsdException w:name="List Table 3 Accent 2" w:uiPriority="48"/>
+    <w:lsdException w:name="List Table 4 Accent 2" w:uiPriority="49"/>
+    <w:lsdException w:name="List Table 5 Dark Accent 2" w:uiPriority="50"/>
+    <w:lsdException w:name="List Table 6 Colorful Accent 2" w:uiPriority="51"/>
+    <w:lsdException w:name="List Table 7 Colorful Accent 2" w:uiPriority="52"/>
+    <w:lsdException w:name="List Table 1 Light Accent 3" w:uiPriority="46"/>
+    <w:lsdException w:name="List Table 2 Accent 3" w:uiPriority="47"/>
+    <w:lsdException w:name="List Table 3 Accent 3" w:uiPriority="48"/>
+    <w:lsdException w:name="List Table 4 Accent 3" w:uiPriority="49"/>
+    <w:lsdException w:name="List Table 5 Dark Accent 3" w:uiPriority="50"/>
+    <w:lsdException w:name="List Table 6 Colorful Accent 3" w:uiPriority="51"/>
+    <w:lsdException w:name="List Table 7 Colorful Accent 3" w:uiPriority="52"/>
+    <w:lsdException w:name="List Table 1 Light Accent 4" w:uiPriority="46"/>
+    <w:lsdException w:name="List Table 2 Accent 4" w:uiPriority="47"/>
+    <w:lsdException w:name="List Table 3 Accent 4" w:uiPriority="48"/>
+    <w:lsdException w:name="List Table 4 Accent 4" w:uiPriority="49"/>
+    <w:lsdException w:name="List Table 5 Dark Accent 4" w:uiPriority="50"/>
+    <w:lsdException w:name="List Table 6 Colorful Accent 4" w:uiPriority="51"/>
+    <w:lsdException w:name="List Table 7 Colorful Accent 4" w:uiPriority="52"/>
+    <w:lsdException w:name="List Table 1 Light Accent 5" w:uiPriority="46"/>
+    <w:lsdException w:name="List Table 2 Accent 5" w:uiPriority="47"/>
+    <w:lsdException w:name="List Table 3 Accent 5" w:uiPriority="48"/>
+    <w:lsdException w:name="List Table 4 Accent 5" w:uiPriority="49"/>
+    <w:lsdException w:name="List Table 5 Dark Accent 5" w:uiPriority="50"/>
+    <w:lsdException w:name="List Table 6 Colorful Accent 5" w:uiPriority="51"/>
+    <w:lsdException w:name="List Table 7 Colorful Accent 5" w:uiPriority="52"/>
+    <w:lsdException w:name="List Table 1 Light Accent 6" w:uiPriority="46"/>
+    <w:lsdException w:name="List Table 2 Accent 6" w:uiPriority="47"/>
+    <w:lsdException w:name="List Table 3 Accent 6" w:uiPriority="48"/>
+    <w:lsdException w:name="List Table 4 Accent 6" w:uiPriority="49"/>
+    <w:lsdException w:name="List Table 5 Dark Accent 6" w:uiPriority="50"/>
+    <w:lsdException w:name="List Table 6 Colorful Accent 6" w:uiPriority="51"/>
+    <w:lsdException w:name="List Table 7 Colorful Accent 6" w:uiPriority="52"/>
+    <w:lsdException w:name="Mention" w:semiHidden="1" w:unhideWhenUsed="1"/>
+    <w:lsdException w:name="Smart Hyperlink" w:semiHidden="1" w:unhideWhenUsed="1"/>
+    <w:lsdException w:name="Hashtag" w:semiHidden="1" w:unhideWhenUsed="1"/>
+    <w:lsdException w:name="Unresolved Mention" w:semiHidden="1" w:unhideWhenUsed="1"/>
+    <w:lsdException w:name="Smart Link" w:semiHidden="1" w:unhideWhenUsed="1"/>
   </w:latentStyles>
   <w:style w:type="paragraph" w:default="1" w:styleId="Normal">
     <w:name w:val="Normal"/>
@@ -11499,7 +11770,6 @@
       <w:sz w:val="28"/>
     </w:rPr>
     <w:tblPr>
-      <w:tblInd w:w="0" w:type="dxa"/>
       <w:tblBorders>
         <w:top w:val="single" w:sz="4" w:space="0" w:color="auto"/>
         <w:left w:val="single" w:sz="4" w:space="0" w:color="auto"/>
@@ -11508,12 +11778,6 @@
         <w:insideH w:val="single" w:sz="4" w:space="0" w:color="auto"/>
         <w:insideV w:val="single" w:sz="4" w:space="0" w:color="auto"/>
       </w:tblBorders>
-      <w:tblCellMar>
-        <w:top w:w="0" w:type="dxa"/>
-        <w:left w:w="108" w:type="dxa"/>
-        <w:bottom w:w="0" w:type="dxa"/>
-        <w:right w:w="108" w:type="dxa"/>
-      </w:tblCellMar>
     </w:tblPr>
   </w:style>
   <w:style w:type="table" w:customStyle="1" w:styleId="TableGrid1">
@@ -11532,7 +11796,6 @@
       <w:lang w:val="vi-VN"/>
     </w:rPr>
     <w:tblPr>
-      <w:tblInd w:w="0" w:type="dxa"/>
       <w:tblBorders>
         <w:top w:val="single" w:sz="4" w:space="0" w:color="auto"/>
         <w:left w:val="single" w:sz="4" w:space="0" w:color="auto"/>
@@ -11541,415 +11804,6 @@
         <w:insideH w:val="single" w:sz="4" w:space="0" w:color="auto"/>
         <w:insideV w:val="single" w:sz="4" w:space="0" w:color="auto"/>
       </w:tblBorders>
-      <w:tblCellMar>
-        <w:top w:w="0" w:type="dxa"/>
-        <w:left w:w="108" w:type="dxa"/>
-        <w:bottom w:w="0" w:type="dxa"/>
-        <w:right w:w="108" w:type="dxa"/>
-      </w:tblCellMar>
-    </w:tblPr>
-  </w:style>
-</w:styles>
-</file>
-
-<file path=word/stylesWithEffects.xml><?xml version="1.0" encoding="utf-8"?>
-<w:styles xmlns:wpc="http://schemas.microsoft.com/office/word/2010/wordprocessingCanvas" xmlns:mc="http://schemas.openxmlformats.org/markup-compatibility/2006" xmlns:o="urn:schemas-microsoft-com:office:office" xmlns:r="http://schemas.openxmlformats.org/officeDocument/2006/relationships" xmlns:m="http://schemas.openxmlformats.org/officeDocument/2006/math" xmlns:v="urn:schemas-microsoft-com:vml" xmlns:wp14="http://schemas.microsoft.com/office/word/2010/wordprocessingDrawing" xmlns:wp="http://schemas.openxmlformats.org/drawingml/2006/wordprocessingDrawing" xmlns:w10="urn:schemas-microsoft-com:office:word" xmlns:w="http://schemas.openxmlformats.org/wordprocessingml/2006/main" xmlns:w14="http://schemas.microsoft.com/office/word/2010/wordml" xmlns:wpg="http://schemas.microsoft.com/office/word/2010/wordprocessingGroup" xmlns:wpi="http://schemas.microsoft.com/office/word/2010/wordprocessingInk" xmlns:wne="http://schemas.microsoft.com/office/word/2006/wordml" xmlns:wps="http://schemas.microsoft.com/office/word/2010/wordprocessingShape" mc:Ignorable="w14 wp14">
-  <w:docDefaults>
-    <w:rPrDefault>
-      <w:rPr>
-        <w:rFonts w:ascii="Georgia" w:eastAsiaTheme="minorHAnsi" w:hAnsiTheme="minorHAnsi" w:cstheme="minorBidi"/>
-        <w:sz w:val="22"/>
-        <w:szCs w:val="22"/>
-        <w:lang w:val="en-US" w:eastAsia="en-US" w:bidi="ar-SA"/>
-      </w:rPr>
-    </w:rPrDefault>
-    <w:pPrDefault>
-      <w:pPr>
-        <w:spacing w:after="120" w:line="240" w:lineRule="atLeast"/>
-      </w:pPr>
-    </w:pPrDefault>
-  </w:docDefaults>
-  <w:latentStyles w:defLockedState="0" w:defUIPriority="99" w:defSemiHidden="1" w:defUnhideWhenUsed="1" w:defQFormat="0" w:count="267">
-    <w:lsdException w:name="Normal" w:semiHidden="0" w:uiPriority="0" w:unhideWhenUsed="0" w:qFormat="1"/>
-    <w:lsdException w:name="heading 1" w:semiHidden="0" w:uiPriority="9" w:unhideWhenUsed="0" w:qFormat="1"/>
-    <w:lsdException w:name="heading 2" w:uiPriority="9" w:qFormat="1"/>
-    <w:lsdException w:name="heading 3" w:uiPriority="9" w:qFormat="1"/>
-    <w:lsdException w:name="heading 4" w:uiPriority="9" w:qFormat="1"/>
-    <w:lsdException w:name="heading 5" w:uiPriority="9" w:qFormat="1"/>
-    <w:lsdException w:name="heading 6" w:uiPriority="9" w:qFormat="1"/>
-    <w:lsdException w:name="heading 7" w:uiPriority="9" w:qFormat="1"/>
-    <w:lsdException w:name="heading 8" w:uiPriority="9" w:qFormat="1"/>
-    <w:lsdException w:name="heading 9" w:uiPriority="9" w:qFormat="1"/>
-    <w:lsdException w:name="toc 1" w:uiPriority="39"/>
-    <w:lsdException w:name="toc 2" w:uiPriority="39"/>
-    <w:lsdException w:name="toc 3" w:uiPriority="39"/>
-    <w:lsdException w:name="toc 4" w:uiPriority="39"/>
-    <w:lsdException w:name="toc 5" w:uiPriority="39"/>
-    <w:lsdException w:name="toc 6" w:uiPriority="39"/>
-    <w:lsdException w:name="toc 7" w:uiPriority="39"/>
-    <w:lsdException w:name="toc 8" w:uiPriority="39"/>
-    <w:lsdException w:name="toc 9" w:uiPriority="39"/>
-    <w:lsdException w:name="caption" w:uiPriority="35" w:qFormat="1"/>
-    <w:lsdException w:name="Title" w:semiHidden="0" w:uiPriority="10" w:unhideWhenUsed="0" w:qFormat="1"/>
-    <w:lsdException w:name="Default Paragraph Font" w:uiPriority="1"/>
-    <w:lsdException w:name="Subtitle" w:semiHidden="0" w:uiPriority="11" w:unhideWhenUsed="0" w:qFormat="1"/>
-    <w:lsdException w:name="Strong" w:semiHidden="0" w:uiPriority="22" w:unhideWhenUsed="0" w:qFormat="1"/>
-    <w:lsdException w:name="Emphasis" w:semiHidden="0" w:uiPriority="20" w:unhideWhenUsed="0" w:qFormat="1"/>
-    <w:lsdException w:name="Table Grid" w:semiHidden="0" w:uiPriority="39" w:unhideWhenUsed="0"/>
-    <w:lsdException w:name="Placeholder Text" w:unhideWhenUsed="0"/>
-    <w:lsdException w:name="No Spacing" w:semiHidden="0" w:uiPriority="1" w:unhideWhenUsed="0" w:qFormat="1"/>
-    <w:lsdException w:name="Light Shading" w:semiHidden="0" w:uiPriority="60" w:unhideWhenUsed="0"/>
-    <w:lsdException w:name="Light List" w:semiHidden="0" w:uiPriority="61" w:unhideWhenUsed="0"/>
-    <w:lsdException w:name="Light Grid" w:semiHidden="0" w:uiPriority="62" w:unhideWhenUsed="0"/>
-    <w:lsdException w:name="Medium Shading 1" w:semiHidden="0" w:uiPriority="63" w:unhideWhenUsed="0"/>
-    <w:lsdException w:name="Medium Shading 2" w:semiHidden="0" w:uiPriority="64" w:unhideWhenUsed="0"/>
-    <w:lsdException w:name="Medium List 1" w:semiHidden="0" w:uiPriority="65" w:unhideWhenUsed="0"/>
-    <w:lsdException w:name="Medium List 2" w:semiHidden="0" w:uiPriority="66" w:unhideWhenUsed="0"/>
-    <w:lsdException w:name="Medium Grid 1" w:semiHidden="0" w:uiPriority="67" w:unhideWhenUsed="0"/>
-    <w:lsdException w:name="Medium Grid 2" w:semiHidden="0" w:uiPriority="68" w:unhideWhenUsed="0"/>
-    <w:lsdException w:name="Medium Grid 3" w:semiHidden="0" w:uiPriority="69" w:unhideWhenUsed="0"/>
-    <w:lsdException w:name="Dark List" w:semiHidden="0" w:uiPriority="70" w:unhideWhenUsed="0"/>
-    <w:lsdException w:name="Colorful Shading" w:semiHidden="0" w:uiPriority="71" w:unhideWhenUsed="0"/>
-    <w:lsdException w:name="Colorful List" w:semiHidden="0" w:uiPriority="72" w:unhideWhenUsed="0"/>
-    <w:lsdException w:name="Colorful Grid" w:semiHidden="0" w:uiPriority="73" w:unhideWhenUsed="0"/>
-    <w:lsdException w:name="Light Shading Accent 1" w:semiHidden="0" w:uiPriority="60" w:unhideWhenUsed="0"/>
-    <w:lsdException w:name="Light List Accent 1" w:semiHidden="0" w:uiPriority="61" w:unhideWhenUsed="0"/>
-    <w:lsdException w:name="Light Grid Accent 1" w:semiHidden="0" w:uiPriority="62" w:unhideWhenUsed="0"/>
-    <w:lsdException w:name="Medium Shading 1 Accent 1" w:semiHidden="0" w:uiPriority="63" w:unhideWhenUsed="0"/>
-    <w:lsdException w:name="Medium Shading 2 Accent 1" w:semiHidden="0" w:uiPriority="64" w:unhideWhenUsed="0"/>
-    <w:lsdException w:name="Medium List 1 Accent 1" w:semiHidden="0" w:uiPriority="65" w:unhideWhenUsed="0"/>
-    <w:lsdException w:name="Revision" w:unhideWhenUsed="0"/>
-    <w:lsdException w:name="List Paragraph" w:semiHidden="0" w:uiPriority="34" w:unhideWhenUsed="0" w:qFormat="1"/>
-    <w:lsdException w:name="Quote" w:semiHidden="0" w:uiPriority="29" w:unhideWhenUsed="0" w:qFormat="1"/>
-    <w:lsdException w:name="Intense Quote" w:semiHidden="0" w:uiPriority="30" w:unhideWhenUsed="0" w:qFormat="1"/>
-    <w:lsdException w:name="Medium List 2 Accent 1" w:semiHidden="0" w:uiPriority="66" w:unhideWhenUsed="0"/>
-    <w:lsdException w:name="Medium Grid 1 Accent 1" w:semiHidden="0" w:uiPriority="67" w:unhideWhenUsed="0"/>
-    <w:lsdException w:name="Medium Grid 2 Accent 1" w:semiHidden="0" w:uiPriority="68" w:unhideWhenUsed="0"/>
-    <w:lsdException w:name="Medium Grid 3 Accent 1" w:semiHidden="0" w:uiPriority="69" w:unhideWhenUsed="0"/>
-    <w:lsdException w:name="Dark List Accent 1" w:semiHidden="0" w:uiPriority="70" w:unhideWhenUsed="0"/>
-    <w:lsdException w:name="Colorful Shading Accent 1" w:semiHidden="0" w:uiPriority="71" w:unhideWhenUsed="0"/>
-    <w:lsdException w:name="Colorful List Accent 1" w:semiHidden="0" w:uiPriority="72" w:unhideWhenUsed="0"/>
-    <w:lsdException w:name="Colorful Grid Accent 1" w:semiHidden="0" w:uiPriority="73" w:unhideWhenUsed="0"/>
-    <w:lsdException w:name="Light Shading Accent 2" w:semiHidden="0" w:uiPriority="60" w:unhideWhenUsed="0"/>
-    <w:lsdException w:name="Light List Accent 2" w:semiHidden="0" w:uiPriority="61" w:unhideWhenUsed="0"/>
-    <w:lsdException w:name="Light Grid Accent 2" w:semiHidden="0" w:uiPriority="62" w:unhideWhenUsed="0"/>
-    <w:lsdException w:name="Medium Shading 1 Accent 2" w:semiHidden="0" w:uiPriority="63" w:unhideWhenUsed="0"/>
-    <w:lsdException w:name="Medium Shading 2 Accent 2" w:semiHidden="0" w:uiPriority="64" w:unhideWhenUsed="0"/>
-    <w:lsdException w:name="Medium List 1 Accent 2" w:semiHidden="0" w:uiPriority="65" w:unhideWhenUsed="0"/>
-    <w:lsdException w:name="Medium List 2 Accent 2" w:semiHidden="0" w:uiPriority="66" w:unhideWhenUsed="0"/>
-    <w:lsdException w:name="Medium Grid 1 Accent 2" w:semiHidden="0" w:uiPriority="67" w:unhideWhenUsed="0"/>
-    <w:lsdException w:name="Medium Grid 2 Accent 2" w:semiHidden="0" w:uiPriority="68" w:unhideWhenUsed="0"/>
-    <w:lsdException w:name="Medium Grid 3 Accent 2" w:semiHidden="0" w:uiPriority="69" w:unhideWhenUsed="0"/>
-    <w:lsdException w:name="Dark List Accent 2" w:semiHidden="0" w:uiPriority="70" w:unhideWhenUsed="0"/>
-    <w:lsdException w:name="Colorful Shading Accent 2" w:semiHidden="0" w:uiPriority="71" w:unhideWhenUsed="0"/>
-    <w:lsdException w:name="Colorful List Accent 2" w:semiHidden="0" w:uiPriority="72" w:unhideWhenUsed="0"/>
-    <w:lsdException w:name="Colorful Grid Accent 2" w:semiHidden="0" w:uiPriority="73" w:unhideWhenUsed="0"/>
-    <w:lsdException w:name="Light Shading Accent 3" w:semiHidden="0" w:uiPriority="60" w:unhideWhenUsed="0"/>
-    <w:lsdException w:name="Light List Accent 3" w:semiHidden="0" w:uiPriority="61" w:unhideWhenUsed="0"/>
-    <w:lsdException w:name="Light Grid Accent 3" w:semiHidden="0" w:uiPriority="62" w:unhideWhenUsed="0"/>
-    <w:lsdException w:name="Medium Shading 1 Accent 3" w:semiHidden="0" w:uiPriority="63" w:unhideWhenUsed="0"/>
-    <w:lsdException w:name="Medium Shading 2 Accent 3" w:semiHidden="0" w:uiPriority="64" w:unhideWhenUsed="0"/>
-    <w:lsdException w:name="Medium List 1 Accent 3" w:semiHidden="0" w:uiPriority="65" w:unhideWhenUsed="0"/>
-    <w:lsdException w:name="Medium List 2 Accent 3" w:semiHidden="0" w:uiPriority="66" w:unhideWhenUsed="0"/>
-    <w:lsdException w:name="Medium Grid 1 Accent 3" w:semiHidden="0" w:uiPriority="67" w:unhideWhenUsed="0"/>
-    <w:lsdException w:name="Medium Grid 2 Accent 3" w:semiHidden="0" w:uiPriority="68" w:unhideWhenUsed="0"/>
-    <w:lsdException w:name="Medium Grid 3 Accent 3" w:semiHidden="0" w:uiPriority="69" w:unhideWhenUsed="0"/>
-    <w:lsdException w:name="Dark List Accent 3" w:semiHidden="0" w:uiPriority="70" w:unhideWhenUsed="0"/>
-    <w:lsdException w:name="Colorful Shading Accent 3" w:semiHidden="0" w:uiPriority="71" w:unhideWhenUsed="0"/>
-    <w:lsdException w:name="Colorful List Accent 3" w:semiHidden="0" w:uiPriority="72" w:unhideWhenUsed="0"/>
-    <w:lsdException w:name="Colorful Grid Accent 3" w:semiHidden="0" w:uiPriority="73" w:unhideWhenUsed="0"/>
-    <w:lsdException w:name="Light Shading Accent 4" w:semiHidden="0" w:uiPriority="60" w:unhideWhenUsed="0"/>
-    <w:lsdException w:name="Light List Accent 4" w:semiHidden="0" w:uiPriority="61" w:unhideWhenUsed="0"/>
-    <w:lsdException w:name="Light Grid Accent 4" w:semiHidden="0" w:uiPriority="62" w:unhideWhenUsed="0"/>
-    <w:lsdException w:name="Medium Shading 1 Accent 4" w:semiHidden="0" w:uiPriority="63" w:unhideWhenUsed="0"/>
-    <w:lsdException w:name="Medium Shading 2 Accent 4" w:semiHidden="0" w:uiPriority="64" w:unhideWhenUsed="0"/>
-    <w:lsdException w:name="Medium List 1 Accent 4" w:semiHidden="0" w:uiPriority="65" w:unhideWhenUsed="0"/>
-    <w:lsdException w:name="Medium List 2 Accent 4" w:semiHidden="0" w:uiPriority="66" w:unhideWhenUsed="0"/>
-    <w:lsdException w:name="Medium Grid 1 Accent 4" w:semiHidden="0" w:uiPriority="67" w:unhideWhenUsed="0"/>
-    <w:lsdException w:name="Medium Grid 2 Accent 4" w:semiHidden="0" w:uiPriority="68" w:unhideWhenUsed="0"/>
-    <w:lsdException w:name="Medium Grid 3 Accent 4" w:semiHidden="0" w:uiPriority="69" w:unhideWhenUsed="0"/>
-    <w:lsdException w:name="Dark List Accent 4" w:semiHidden="0" w:uiPriority="70" w:unhideWhenUsed="0"/>
-    <w:lsdException w:name="Colorful Shading Accent 4" w:semiHidden="0" w:uiPriority="71" w:unhideWhenUsed="0"/>
-    <w:lsdException w:name="Colorful List Accent 4" w:semiHidden="0" w:uiPriority="72" w:unhideWhenUsed="0"/>
-    <w:lsdException w:name="Colorful Grid Accent 4" w:semiHidden="0" w:uiPriority="73" w:unhideWhenUsed="0"/>
-    <w:lsdException w:name="Light Shading Accent 5" w:semiHidden="0" w:uiPriority="60" w:unhideWhenUsed="0"/>
-    <w:lsdException w:name="Light List Accent 5" w:semiHidden="0" w:uiPriority="61" w:unhideWhenUsed="0"/>
-    <w:lsdException w:name="Light Grid Accent 5" w:semiHidden="0" w:uiPriority="62" w:unhideWhenUsed="0"/>
-    <w:lsdException w:name="Medium Shading 1 Accent 5" w:semiHidden="0" w:uiPriority="63" w:unhideWhenUsed="0"/>
-    <w:lsdException w:name="Medium Shading 2 Accent 5" w:semiHidden="0" w:uiPriority="64" w:unhideWhenUsed="0"/>
-    <w:lsdException w:name="Medium List 1 Accent 5" w:semiHidden="0" w:uiPriority="65" w:unhideWhenUsed="0"/>
-    <w:lsdException w:name="Medium List 2 Accent 5" w:semiHidden="0" w:uiPriority="66" w:unhideWhenUsed="0"/>
-    <w:lsdException w:name="Medium Grid 1 Accent 5" w:semiHidden="0" w:uiPriority="67" w:unhideWhenUsed="0"/>
-    <w:lsdException w:name="Medium Grid 2 Accent 5" w:semiHidden="0" w:uiPriority="68" w:unhideWhenUsed="0"/>
-    <w:lsdException w:name="Medium Grid 3 Accent 5" w:semiHidden="0" w:uiPriority="69" w:unhideWhenUsed="0"/>
-    <w:lsdException w:name="Dark List Accent 5" w:semiHidden="0" w:uiPriority="70" w:unhideWhenUsed="0"/>
-    <w:lsdException w:name="Colorful Shading Accent 5" w:semiHidden="0" w:uiPriority="71" w:unhideWhenUsed="0"/>
-    <w:lsdException w:name="Colorful List Accent 5" w:semiHidden="0" w:uiPriority="72" w:unhideWhenUsed="0"/>
-    <w:lsdException w:name="Colorful Grid Accent 5" w:semiHidden="0" w:uiPriority="73" w:unhideWhenUsed="0"/>
-    <w:lsdException w:name="Light Shading Accent 6" w:semiHidden="0" w:uiPriority="60" w:unhideWhenUsed="0"/>
-    <w:lsdException w:name="Light List Accent 6" w:semiHidden="0" w:uiPriority="61" w:unhideWhenUsed="0"/>
-    <w:lsdException w:name="Light Grid Accent 6" w:semiHidden="0" w:uiPriority="62" w:unhideWhenUsed="0"/>
-    <w:lsdException w:name="Medium Shading 1 Accent 6" w:semiHidden="0" w:uiPriority="63" w:unhideWhenUsed="0"/>
-    <w:lsdException w:name="Medium Shading 2 Accent 6" w:semiHidden="0" w:uiPriority="64" w:unhideWhenUsed="0"/>
-    <w:lsdException w:name="Medium List 1 Accent 6" w:semiHidden="0" w:uiPriority="65" w:unhideWhenUsed="0"/>
-    <w:lsdException w:name="Medium List 2 Accent 6" w:semiHidden="0" w:uiPriority="66" w:unhideWhenUsed="0"/>
-    <w:lsdException w:name="Medium Grid 1 Accent 6" w:semiHidden="0" w:uiPriority="67" w:unhideWhenUsed="0"/>
-    <w:lsdException w:name="Medium Grid 2 Accent 6" w:semiHidden="0" w:uiPriority="68" w:unhideWhenUsed="0"/>
-    <w:lsdException w:name="Medium Grid 3 Accent 6" w:semiHidden="0" w:uiPriority="69" w:unhideWhenUsed="0"/>
-    <w:lsdException w:name="Dark List Accent 6" w:semiHidden="0" w:uiPriority="70" w:unhideWhenUsed="0"/>
-    <w:lsdException w:name="Colorful Shading Accent 6" w:semiHidden="0" w:uiPriority="71" w:unhideWhenUsed="0"/>
-    <w:lsdException w:name="Colorful List Accent 6" w:semiHidden="0" w:uiPriority="72" w:unhideWhenUsed="0"/>
-    <w:lsdException w:name="Colorful Grid Accent 6" w:semiHidden="0" w:uiPriority="73" w:unhideWhenUsed="0"/>
-    <w:lsdException w:name="Subtle Emphasis" w:semiHidden="0" w:uiPriority="19" w:unhideWhenUsed="0" w:qFormat="1"/>
-    <w:lsdException w:name="Intense Emphasis" w:semiHidden="0" w:uiPriority="21" w:unhideWhenUsed="0" w:qFormat="1"/>
-    <w:lsdException w:name="Subtle Reference" w:semiHidden="0" w:uiPriority="31" w:unhideWhenUsed="0" w:qFormat="1"/>
-    <w:lsdException w:name="Intense Reference" w:semiHidden="0" w:uiPriority="32" w:unhideWhenUsed="0" w:qFormat="1"/>
-    <w:lsdException w:name="Book Title" w:semiHidden="0" w:uiPriority="33" w:unhideWhenUsed="0" w:qFormat="1"/>
-    <w:lsdException w:name="Bibliography" w:uiPriority="37"/>
-    <w:lsdException w:name="TOC Heading" w:uiPriority="39" w:qFormat="1"/>
-  </w:latentStyles>
-  <w:style w:type="paragraph" w:default="1" w:styleId="Normal">
-    <w:name w:val="Normal"/>
-    <w:qFormat/>
-  </w:style>
-  <w:style w:type="character" w:default="1" w:styleId="DefaultParagraphFont">
-    <w:name w:val="Default Paragraph Font"/>
-    <w:uiPriority w:val="1"/>
-    <w:semiHidden/>
-    <w:unhideWhenUsed/>
-  </w:style>
-  <w:style w:type="table" w:default="1" w:styleId="TableNormal">
-    <w:name w:val="Normal Table"/>
-    <w:uiPriority w:val="99"/>
-    <w:semiHidden/>
-    <w:unhideWhenUsed/>
-    <w:tblPr>
-      <w:tblInd w:w="0" w:type="dxa"/>
-      <w:tblCellMar>
-        <w:top w:w="0" w:type="dxa"/>
-        <w:left w:w="108" w:type="dxa"/>
-        <w:bottom w:w="0" w:type="dxa"/>
-        <w:right w:w="108" w:type="dxa"/>
-      </w:tblCellMar>
-    </w:tblPr>
-  </w:style>
-  <w:style w:type="numbering" w:default="1" w:styleId="NoList">
-    <w:name w:val="No List"/>
-    <w:uiPriority w:val="99"/>
-    <w:semiHidden/>
-    <w:unhideWhenUsed/>
-  </w:style>
-  <w:style w:type="character" w:customStyle="1" w:styleId="VerbatimChar">
-    <w:name w:val="Verbatim Char"/>
-    <w:rPr>
-      <w:rFonts w:ascii="Consolas" w:hAnsi="Consolas"/>
-      <w:sz w:val="22"/>
-    </w:rPr>
-  </w:style>
-  <w:style w:type="paragraph" w:styleId="BalloonText">
-    <w:name w:val="Balloon Text"/>
-    <w:basedOn w:val="Normal"/>
-    <w:link w:val="BalloonTextChar"/>
-    <w:uiPriority w:val="99"/>
-    <w:semiHidden/>
-    <w:unhideWhenUsed/>
-    <w:rsid w:val="001F38BE"/>
-    <w:pPr>
-      <w:spacing w:after="0" w:line="240" w:lineRule="auto"/>
-    </w:pPr>
-    <w:rPr>
-      <w:rFonts w:ascii="Tahoma" w:hAnsi="Tahoma" w:cs="Tahoma"/>
-      <w:sz w:val="16"/>
-      <w:szCs w:val="16"/>
-    </w:rPr>
-  </w:style>
-  <w:style w:type="character" w:customStyle="1" w:styleId="BalloonTextChar">
-    <w:name w:val="Balloon Text Char"/>
-    <w:basedOn w:val="DefaultParagraphFont"/>
-    <w:link w:val="BalloonText"/>
-    <w:uiPriority w:val="99"/>
-    <w:semiHidden/>
-    <w:rsid w:val="001F38BE"/>
-    <w:rPr>
-      <w:rFonts w:ascii="Tahoma" w:hAnsi="Tahoma" w:cs="Tahoma"/>
-      <w:sz w:val="16"/>
-      <w:szCs w:val="16"/>
-    </w:rPr>
-  </w:style>
-  <w:style w:type="character" w:customStyle="1" w:styleId="MTConvertedEquation">
-    <w:name w:val="MTConvertedEquation"/>
-    <w:basedOn w:val="DefaultParagraphFont"/>
-    <w:rsid w:val="00182DBC"/>
-    <w:rPr>
-      <w:rFonts w:ascii="Times New Roman" w:hAnsi="Times New Roman" w:cs="Times New Roman"/>
-    </w:rPr>
-  </w:style>
-  <w:style w:type="paragraph" w:customStyle="1" w:styleId="MTDisplayEquation">
-    <w:name w:val="MTDisplayEquation"/>
-    <w:basedOn w:val="Normal"/>
-    <w:next w:val="Normal"/>
-    <w:link w:val="MTDisplayEquationChar"/>
-    <w:rsid w:val="00182DBC"/>
-    <w:pPr>
-      <w:tabs>
-        <w:tab w:val="center" w:pos="4320"/>
-        <w:tab w:val="right" w:pos="8640"/>
-      </w:tabs>
-      <w:spacing w:after="0"/>
-    </w:pPr>
-  </w:style>
-  <w:style w:type="character" w:customStyle="1" w:styleId="MTDisplayEquationChar">
-    <w:name w:val="MTDisplayEquation Char"/>
-    <w:basedOn w:val="DefaultParagraphFont"/>
-    <w:link w:val="MTDisplayEquation"/>
-    <w:rsid w:val="00182DBC"/>
-  </w:style>
-  <w:style w:type="paragraph" w:customStyle="1" w:styleId="Normal0">
-    <w:name w:val="Normal_0"/>
-    <w:qFormat/>
-    <w:rsid w:val="00B26793"/>
-    <w:pPr>
-      <w:widowControl w:val="0"/>
-      <w:spacing w:after="0" w:line="240" w:lineRule="auto"/>
-      <w:jc w:val="both"/>
-    </w:pPr>
-    <w:rPr>
-      <w:rFonts w:ascii="Cambria" w:eastAsia="Arial" w:hAnsi="Cambria" w:cs="Times New Roman"/>
-      <w:noProof/>
-      <w:sz w:val="24"/>
-      <w:szCs w:val="20"/>
-      <w:lang w:val="de-DE" w:eastAsia="ja-JP"/>
-    </w:rPr>
-  </w:style>
-  <w:style w:type="table" w:customStyle="1" w:styleId="YoungMixTable">
-    <w:name w:val="YoungMix_Table"/>
-    <w:rsid w:val="003E7892"/>
-    <w:rPr>
-      <w:rFonts w:ascii="Times New Roman" w:hAnsi="Times New Roman"/>
-      <w:sz w:val="24"/>
-    </w:rPr>
-    <w:tblPr>
-      <w:tblCellMar>
-        <w:top w:w="0" w:type="dxa"/>
-        <w:left w:w="0" w:type="dxa"/>
-        <w:bottom w:w="0" w:type="dxa"/>
-        <w:right w:w="0" w:type="dxa"/>
-      </w:tblCellMar>
-    </w:tblPr>
-  </w:style>
-  <w:style w:type="character" w:customStyle="1" w:styleId="YoungMixChar">
-    <w:name w:val="YoungMix_Char"/>
-    <w:rsid w:val="003E7892"/>
-    <w:rPr>
-      <w:rFonts w:ascii="Times New Roman" w:hAnsi="Times New Roman"/>
-      <w:sz w:val="24"/>
-    </w:rPr>
-  </w:style>
-  <w:style w:type="paragraph" w:styleId="Header">
-    <w:name w:val="header"/>
-    <w:basedOn w:val="Normal"/>
-    <w:link w:val="HeaderChar"/>
-    <w:uiPriority w:val="99"/>
-    <w:unhideWhenUsed/>
-    <w:rsid w:val="00A82BA3"/>
-    <w:pPr>
-      <w:tabs>
-        <w:tab w:val="center" w:pos="4680"/>
-        <w:tab w:val="right" w:pos="9360"/>
-      </w:tabs>
-      <w:spacing w:after="0" w:line="240" w:lineRule="auto"/>
-    </w:pPr>
-  </w:style>
-  <w:style w:type="character" w:customStyle="1" w:styleId="HeaderChar">
-    <w:name w:val="Header Char"/>
-    <w:basedOn w:val="DefaultParagraphFont"/>
-    <w:link w:val="Header"/>
-    <w:uiPriority w:val="99"/>
-    <w:rsid w:val="00A82BA3"/>
-  </w:style>
-  <w:style w:type="paragraph" w:styleId="Footer">
-    <w:name w:val="footer"/>
-    <w:basedOn w:val="Normal"/>
-    <w:link w:val="FooterChar"/>
-    <w:uiPriority w:val="99"/>
-    <w:unhideWhenUsed/>
-    <w:rsid w:val="00A82BA3"/>
-    <w:pPr>
-      <w:tabs>
-        <w:tab w:val="center" w:pos="4680"/>
-        <w:tab w:val="right" w:pos="9360"/>
-      </w:tabs>
-      <w:spacing w:after="0" w:line="240" w:lineRule="auto"/>
-    </w:pPr>
-  </w:style>
-  <w:style w:type="character" w:customStyle="1" w:styleId="FooterChar">
-    <w:name w:val="Footer Char"/>
-    <w:basedOn w:val="DefaultParagraphFont"/>
-    <w:link w:val="Footer"/>
-    <w:uiPriority w:val="99"/>
-    <w:rsid w:val="00A82BA3"/>
-  </w:style>
-  <w:style w:type="table" w:styleId="TableGrid">
-    <w:name w:val="Table Grid"/>
-    <w:basedOn w:val="TableNormal"/>
-    <w:uiPriority w:val="39"/>
-    <w:rsid w:val="00C86EB2"/>
-    <w:pPr>
-      <w:spacing w:after="0" w:line="240" w:lineRule="auto"/>
-    </w:pPr>
-    <w:rPr>
-      <w:rFonts w:ascii="Times New Roman" w:hAnsi="Times New Roman"/>
-      <w:sz w:val="28"/>
-    </w:rPr>
-    <w:tblPr>
-      <w:tblInd w:w="0" w:type="dxa"/>
-      <w:tblBorders>
-        <w:top w:val="single" w:sz="4" w:space="0" w:color="auto"/>
-        <w:left w:val="single" w:sz="4" w:space="0" w:color="auto"/>
-        <w:bottom w:val="single" w:sz="4" w:space="0" w:color="auto"/>
-        <w:right w:val="single" w:sz="4" w:space="0" w:color="auto"/>
-        <w:insideH w:val="single" w:sz="4" w:space="0" w:color="auto"/>
-        <w:insideV w:val="single" w:sz="4" w:space="0" w:color="auto"/>
-      </w:tblBorders>
-      <w:tblCellMar>
-        <w:top w:w="0" w:type="dxa"/>
-        <w:left w:w="108" w:type="dxa"/>
-        <w:bottom w:w="0" w:type="dxa"/>
-        <w:right w:w="108" w:type="dxa"/>
-      </w:tblCellMar>
-    </w:tblPr>
-  </w:style>
-  <w:style w:type="table" w:customStyle="1" w:styleId="TableGrid1">
-    <w:name w:val="Table Grid1"/>
-    <w:basedOn w:val="TableNormal"/>
-    <w:next w:val="TableGrid"/>
-    <w:uiPriority w:val="39"/>
-    <w:rsid w:val="006F5510"/>
-    <w:pPr>
-      <w:spacing w:after="0" w:line="276" w:lineRule="auto"/>
-      <w:jc w:val="both"/>
-    </w:pPr>
-    <w:rPr>
-      <w:rFonts w:ascii="Times New Roman" w:hAnsi="Times New Roman"/>
-      <w:sz w:val="24"/>
-      <w:lang w:val="vi-VN"/>
-    </w:rPr>
-    <w:tblPr>
-      <w:tblInd w:w="0" w:type="dxa"/>
-      <w:tblBorders>
-        <w:top w:val="single" w:sz="4" w:space="0" w:color="auto"/>
-        <w:left w:val="single" w:sz="4" w:space="0" w:color="auto"/>
-        <w:bottom w:val="single" w:sz="4" w:space="0" w:color="auto"/>
-        <w:right w:val="single" w:sz="4" w:space="0" w:color="auto"/>
-        <w:insideH w:val="single" w:sz="4" w:space="0" w:color="auto"/>
-        <w:insideV w:val="single" w:sz="4" w:space="0" w:color="auto"/>
-      </w:tblBorders>
-      <w:tblCellMar>
-        <w:top w:w="0" w:type="dxa"/>
-        <w:left w:w="108" w:type="dxa"/>
-        <w:bottom w:w="0" w:type="dxa"/>
-        <w:right w:w="108" w:type="dxa"/>
-      </w:tblCellMar>
     </w:tblPr>
   </w:style>
 </w:styles>

</xml_diff>